<commit_message>
Cambio boton Reporte. Arreglos. Doc(MR)
</commit_message>
<xml_diff>
--- a/Documentacion/Manual de usuario.docx
+++ b/Documentacion/Manual de usuario.docx
@@ -347,6 +347,7 @@
         <w:rPr>
           <w:b/>
           <w:bCs/>
+          <w:sz w:val="20"/>
         </w:rPr>
       </w:sdtEndPr>
       <w:sdtContent>
@@ -375,23 +376,23 @@
           </w:pPr>
           <w:r>
             <w:rPr>
-              <w:sz w:val="22"/>
+              <w:sz w:val="20"/>
             </w:rPr>
             <w:fldChar w:fldCharType="begin"/>
           </w:r>
           <w:r>
             <w:rPr>
-              <w:sz w:val="22"/>
+              <w:sz w:val="20"/>
             </w:rPr>
             <w:instrText xml:space="preserve"> TOC \o "1-3" \h \z \u </w:instrText>
           </w:r>
           <w:r>
             <w:rPr>
-              <w:sz w:val="22"/>
+              <w:sz w:val="20"/>
             </w:rPr>
             <w:fldChar w:fldCharType="separate"/>
           </w:r>
-          <w:hyperlink w:anchor="_Toc25243111" w:history="1">
+          <w:hyperlink w:anchor="_Toc25833300" w:history="1">
             <w:r>
               <w:rPr>
                 <w:rStyle w:val="Hipervnculo"/>
@@ -399,7 +400,25 @@
                 <w:sz w:val="22"/>
                 <w:lang w:val="es-ES"/>
               </w:rPr>
-              <w:t>INTRODUCCIÓN</w:t>
+              <w:t>INTRO</w:t>
+            </w:r>
+            <w:r>
+              <w:rPr>
+                <w:rStyle w:val="Hipervnculo"/>
+                <w:noProof/>
+                <w:sz w:val="22"/>
+                <w:lang w:val="es-ES"/>
+              </w:rPr>
+              <w:t>D</w:t>
+            </w:r>
+            <w:r>
+              <w:rPr>
+                <w:rStyle w:val="Hipervnculo"/>
+                <w:noProof/>
+                <w:sz w:val="22"/>
+                <w:lang w:val="es-ES"/>
+              </w:rPr>
+              <w:t>UCCIÓN</w:t>
             </w:r>
             <w:r>
               <w:rPr>
@@ -423,7 +442,7 @@
                 <w:webHidden/>
                 <w:sz w:val="22"/>
               </w:rPr>
-              <w:instrText xml:space="preserve"> PAGEREF _Toc25243111 \h </w:instrText>
+              <w:instrText xml:space="preserve"> PAGEREF _Toc25833300 \h </w:instrText>
             </w:r>
             <w:r>
               <w:rPr>
@@ -470,7 +489,7 @@
               <w:sz w:val="20"/>
             </w:rPr>
           </w:pPr>
-          <w:hyperlink w:anchor="_Toc25243112" w:history="1">
+          <w:hyperlink w:anchor="_Toc25833301" w:history="1">
             <w:r>
               <w:rPr>
                 <w:rStyle w:val="Hipervnculo"/>
@@ -502,7 +521,7 @@
                 <w:webHidden/>
                 <w:sz w:val="22"/>
               </w:rPr>
-              <w:instrText xml:space="preserve"> PAGEREF _Toc25243112 \h </w:instrText>
+              <w:instrText xml:space="preserve"> PAGEREF _Toc25833301 \h </w:instrText>
             </w:r>
             <w:r>
               <w:rPr>
@@ -549,7 +568,7 @@
               <w:sz w:val="20"/>
             </w:rPr>
           </w:pPr>
-          <w:hyperlink w:anchor="_Toc25243113" w:history="1">
+          <w:hyperlink w:anchor="_Toc25833302" w:history="1">
             <w:r>
               <w:rPr>
                 <w:rStyle w:val="Hipervnculo"/>
@@ -581,7 +600,7 @@
                 <w:webHidden/>
                 <w:sz w:val="22"/>
               </w:rPr>
-              <w:instrText xml:space="preserve"> PAGEREF _Toc25243113 \h </w:instrText>
+              <w:instrText xml:space="preserve"> PAGEREF _Toc25833302 \h </w:instrText>
             </w:r>
             <w:r>
               <w:rPr>
@@ -628,7 +647,7 @@
               <w:sz w:val="20"/>
             </w:rPr>
           </w:pPr>
-          <w:hyperlink w:anchor="_Toc25243114" w:history="1">
+          <w:hyperlink w:anchor="_Toc25833303" w:history="1">
             <w:r>
               <w:rPr>
                 <w:rStyle w:val="Hipervnculo"/>
@@ -660,7 +679,7 @@
                 <w:webHidden/>
                 <w:sz w:val="22"/>
               </w:rPr>
-              <w:instrText xml:space="preserve"> PAGEREF _Toc25243114 \h </w:instrText>
+              <w:instrText xml:space="preserve"> PAGEREF _Toc25833303 \h </w:instrText>
             </w:r>
             <w:r>
               <w:rPr>
@@ -707,7 +726,7 @@
               <w:sz w:val="20"/>
             </w:rPr>
           </w:pPr>
-          <w:hyperlink w:anchor="_Toc25243115" w:history="1">
+          <w:hyperlink w:anchor="_Toc25833304" w:history="1">
             <w:r>
               <w:rPr>
                 <w:rStyle w:val="Hipervnculo"/>
@@ -739,7 +758,7 @@
                 <w:webHidden/>
                 <w:sz w:val="22"/>
               </w:rPr>
-              <w:instrText xml:space="preserve"> PAGEREF _Toc25243115 \h </w:instrText>
+              <w:instrText xml:space="preserve"> PAGEREF _Toc25833304 \h </w:instrText>
             </w:r>
             <w:r>
               <w:rPr>
@@ -786,7 +805,7 @@
               <w:sz w:val="20"/>
             </w:rPr>
           </w:pPr>
-          <w:hyperlink w:anchor="_Toc25243116" w:history="1">
+          <w:hyperlink w:anchor="_Toc25833305" w:history="1">
             <w:r>
               <w:rPr>
                 <w:rStyle w:val="Hipervnculo"/>
@@ -818,7 +837,7 @@
                 <w:webHidden/>
                 <w:sz w:val="22"/>
               </w:rPr>
-              <w:instrText xml:space="preserve"> PAGEREF _Toc25243116 \h </w:instrText>
+              <w:instrText xml:space="preserve"> PAGEREF _Toc25833305 \h </w:instrText>
             </w:r>
             <w:r>
               <w:rPr>
@@ -865,7 +884,7 @@
               <w:sz w:val="20"/>
             </w:rPr>
           </w:pPr>
-          <w:hyperlink w:anchor="_Toc25243117" w:history="1">
+          <w:hyperlink w:anchor="_Toc25833306" w:history="1">
             <w:r>
               <w:rPr>
                 <w:rStyle w:val="Hipervnculo"/>
@@ -897,7 +916,7 @@
                 <w:webHidden/>
                 <w:sz w:val="22"/>
               </w:rPr>
-              <w:instrText xml:space="preserve"> PAGEREF _Toc25243117 \h </w:instrText>
+              <w:instrText xml:space="preserve"> PAGEREF _Toc25833306 \h </w:instrText>
             </w:r>
             <w:r>
               <w:rPr>
@@ -944,7 +963,7 @@
               <w:sz w:val="20"/>
             </w:rPr>
           </w:pPr>
-          <w:hyperlink w:anchor="_Toc25243118" w:history="1">
+          <w:hyperlink w:anchor="_Toc25833307" w:history="1">
             <w:r>
               <w:rPr>
                 <w:rStyle w:val="Hipervnculo"/>
@@ -976,7 +995,7 @@
                 <w:webHidden/>
                 <w:sz w:val="22"/>
               </w:rPr>
-              <w:instrText xml:space="preserve"> PAGEREF _Toc25243118 \h </w:instrText>
+              <w:instrText xml:space="preserve"> PAGEREF _Toc25833307 \h </w:instrText>
             </w:r>
             <w:r>
               <w:rPr>
@@ -1023,7 +1042,7 @@
               <w:sz w:val="20"/>
             </w:rPr>
           </w:pPr>
-          <w:hyperlink w:anchor="_Toc25243119" w:history="1">
+          <w:hyperlink w:anchor="_Toc25833308" w:history="1">
             <w:r>
               <w:rPr>
                 <w:rStyle w:val="Hipervnculo"/>
@@ -1055,7 +1074,7 @@
                 <w:webHidden/>
                 <w:sz w:val="22"/>
               </w:rPr>
-              <w:instrText xml:space="preserve"> PAGEREF _Toc25243119 \h </w:instrText>
+              <w:instrText xml:space="preserve"> PAGEREF _Toc25833308 \h </w:instrText>
             </w:r>
             <w:r>
               <w:rPr>
@@ -1102,7 +1121,7 @@
               <w:sz w:val="20"/>
             </w:rPr>
           </w:pPr>
-          <w:hyperlink w:anchor="_Toc25243120" w:history="1">
+          <w:hyperlink w:anchor="_Toc25833309" w:history="1">
             <w:r>
               <w:rPr>
                 <w:rStyle w:val="Hipervnculo"/>
@@ -1134,7 +1153,7 @@
                 <w:webHidden/>
                 <w:sz w:val="22"/>
               </w:rPr>
-              <w:instrText xml:space="preserve"> PAGEREF _Toc25243120 \h </w:instrText>
+              <w:instrText xml:space="preserve"> PAGEREF _Toc25833309 \h </w:instrText>
             </w:r>
             <w:r>
               <w:rPr>
@@ -1181,7 +1200,7 @@
               <w:sz w:val="20"/>
             </w:rPr>
           </w:pPr>
-          <w:hyperlink w:anchor="_Toc25243121" w:history="1">
+          <w:hyperlink w:anchor="_Toc25833310" w:history="1">
             <w:r>
               <w:rPr>
                 <w:rStyle w:val="Hipervnculo"/>
@@ -1213,7 +1232,7 @@
                 <w:webHidden/>
                 <w:sz w:val="22"/>
               </w:rPr>
-              <w:instrText xml:space="preserve"> PAGEREF _Toc25243121 \h </w:instrText>
+              <w:instrText xml:space="preserve"> PAGEREF _Toc25833310 \h </w:instrText>
             </w:r>
             <w:r>
               <w:rPr>
@@ -1260,7 +1279,7 @@
               <w:sz w:val="20"/>
             </w:rPr>
           </w:pPr>
-          <w:hyperlink w:anchor="_Toc25243122" w:history="1">
+          <w:hyperlink w:anchor="_Toc25833311" w:history="1">
             <w:r>
               <w:rPr>
                 <w:rStyle w:val="Hipervnculo"/>
@@ -1292,7 +1311,7 @@
                 <w:webHidden/>
                 <w:sz w:val="22"/>
               </w:rPr>
-              <w:instrText xml:space="preserve"> PAGEREF _Toc25243122 \h </w:instrText>
+              <w:instrText xml:space="preserve"> PAGEREF _Toc25833311 \h </w:instrText>
             </w:r>
             <w:r>
               <w:rPr>
@@ -1339,7 +1358,7 @@
               <w:sz w:val="20"/>
             </w:rPr>
           </w:pPr>
-          <w:hyperlink w:anchor="_Toc25243123" w:history="1">
+          <w:hyperlink w:anchor="_Toc25833312" w:history="1">
             <w:r>
               <w:rPr>
                 <w:rStyle w:val="Hipervnculo"/>
@@ -1371,7 +1390,7 @@
                 <w:webHidden/>
                 <w:sz w:val="22"/>
               </w:rPr>
-              <w:instrText xml:space="preserve"> PAGEREF _Toc25243123 \h </w:instrText>
+              <w:instrText xml:space="preserve"> PAGEREF _Toc25833312 \h </w:instrText>
             </w:r>
             <w:r>
               <w:rPr>
@@ -1418,7 +1437,7 @@
               <w:sz w:val="20"/>
             </w:rPr>
           </w:pPr>
-          <w:hyperlink w:anchor="_Toc25243124" w:history="1">
+          <w:hyperlink w:anchor="_Toc25833313" w:history="1">
             <w:r>
               <w:rPr>
                 <w:rStyle w:val="Hipervnculo"/>
@@ -1450,7 +1469,7 @@
                 <w:webHidden/>
                 <w:sz w:val="22"/>
               </w:rPr>
-              <w:instrText xml:space="preserve"> PAGEREF _Toc25243124 \h </w:instrText>
+              <w:instrText xml:space="preserve"> PAGEREF _Toc25833313 \h </w:instrText>
             </w:r>
             <w:r>
               <w:rPr>
@@ -1497,7 +1516,7 @@
               <w:sz w:val="20"/>
             </w:rPr>
           </w:pPr>
-          <w:hyperlink w:anchor="_Toc25243125" w:history="1">
+          <w:hyperlink w:anchor="_Toc25833314" w:history="1">
             <w:r>
               <w:rPr>
                 <w:rStyle w:val="Hipervnculo"/>
@@ -1529,7 +1548,7 @@
                 <w:webHidden/>
                 <w:sz w:val="22"/>
               </w:rPr>
-              <w:instrText xml:space="preserve"> PAGEREF _Toc25243125 \h </w:instrText>
+              <w:instrText xml:space="preserve"> PAGEREF _Toc25833314 \h </w:instrText>
             </w:r>
             <w:r>
               <w:rPr>
@@ -1576,7 +1595,7 @@
               <w:sz w:val="20"/>
             </w:rPr>
           </w:pPr>
-          <w:hyperlink w:anchor="_Toc25243126" w:history="1">
+          <w:hyperlink w:anchor="_Toc25833315" w:history="1">
             <w:r>
               <w:rPr>
                 <w:rStyle w:val="Hipervnculo"/>
@@ -1608,7 +1627,7 @@
                 <w:webHidden/>
                 <w:sz w:val="22"/>
               </w:rPr>
-              <w:instrText xml:space="preserve"> PAGEREF _Toc25243126 \h </w:instrText>
+              <w:instrText xml:space="preserve"> PAGEREF _Toc25833315 \h </w:instrText>
             </w:r>
             <w:r>
               <w:rPr>
@@ -1655,7 +1674,7 @@
               <w:sz w:val="20"/>
             </w:rPr>
           </w:pPr>
-          <w:hyperlink w:anchor="_Toc25243127" w:history="1">
+          <w:hyperlink w:anchor="_Toc25833316" w:history="1">
             <w:r>
               <w:rPr>
                 <w:rStyle w:val="Hipervnculo"/>
@@ -1687,7 +1706,7 @@
                 <w:webHidden/>
                 <w:sz w:val="22"/>
               </w:rPr>
-              <w:instrText xml:space="preserve"> PAGEREF _Toc25243127 \h </w:instrText>
+              <w:instrText xml:space="preserve"> PAGEREF _Toc25833316 \h </w:instrText>
             </w:r>
             <w:r>
               <w:rPr>
@@ -1734,7 +1753,7 @@
               <w:sz w:val="20"/>
             </w:rPr>
           </w:pPr>
-          <w:hyperlink w:anchor="_Toc25243128" w:history="1">
+          <w:hyperlink w:anchor="_Toc25833317" w:history="1">
             <w:r>
               <w:rPr>
                 <w:rStyle w:val="Hipervnculo"/>
@@ -1766,7 +1785,7 @@
                 <w:webHidden/>
                 <w:sz w:val="22"/>
               </w:rPr>
-              <w:instrText xml:space="preserve"> PAGEREF _Toc25243128 \h </w:instrText>
+              <w:instrText xml:space="preserve"> PAGEREF _Toc25833317 \h </w:instrText>
             </w:r>
             <w:r>
               <w:rPr>
@@ -1813,7 +1832,7 @@
               <w:sz w:val="20"/>
             </w:rPr>
           </w:pPr>
-          <w:hyperlink w:anchor="_Toc25243129" w:history="1">
+          <w:hyperlink w:anchor="_Toc25833318" w:history="1">
             <w:r>
               <w:rPr>
                 <w:rStyle w:val="Hipervnculo"/>
@@ -1845,7 +1864,7 @@
                 <w:webHidden/>
                 <w:sz w:val="22"/>
               </w:rPr>
-              <w:instrText xml:space="preserve"> PAGEREF _Toc25243129 \h </w:instrText>
+              <w:instrText xml:space="preserve"> PAGEREF _Toc25833318 \h </w:instrText>
             </w:r>
             <w:r>
               <w:rPr>
@@ -1892,7 +1911,7 @@
               <w:sz w:val="20"/>
             </w:rPr>
           </w:pPr>
-          <w:hyperlink w:anchor="_Toc25243130" w:history="1">
+          <w:hyperlink w:anchor="_Toc25833319" w:history="1">
             <w:r>
               <w:rPr>
                 <w:rStyle w:val="Hipervnculo"/>
@@ -1924,7 +1943,7 @@
                 <w:webHidden/>
                 <w:sz w:val="22"/>
               </w:rPr>
-              <w:instrText xml:space="preserve"> PAGEREF _Toc25243130 \h </w:instrText>
+              <w:instrText xml:space="preserve"> PAGEREF _Toc25833319 \h </w:instrText>
             </w:r>
             <w:r>
               <w:rPr>
@@ -1971,7 +1990,7 @@
               <w:sz w:val="20"/>
             </w:rPr>
           </w:pPr>
-          <w:hyperlink w:anchor="_Toc25243131" w:history="1">
+          <w:hyperlink w:anchor="_Toc25833320" w:history="1">
             <w:r>
               <w:rPr>
                 <w:rStyle w:val="Hipervnculo"/>
@@ -2003,7 +2022,7 @@
                 <w:webHidden/>
                 <w:sz w:val="22"/>
               </w:rPr>
-              <w:instrText xml:space="preserve"> PAGEREF _Toc25243131 \h </w:instrText>
+              <w:instrText xml:space="preserve"> PAGEREF _Toc25833320 \h </w:instrText>
             </w:r>
             <w:r>
               <w:rPr>
@@ -2026,7 +2045,7 @@
                 <w:webHidden/>
                 <w:sz w:val="22"/>
               </w:rPr>
-              <w:t>21</w:t>
+              <w:t>22</w:t>
             </w:r>
             <w:r>
               <w:rPr>
@@ -2050,7 +2069,7 @@
               <w:sz w:val="20"/>
             </w:rPr>
           </w:pPr>
-          <w:hyperlink w:anchor="_Toc25243132" w:history="1">
+          <w:hyperlink w:anchor="_Toc25833321" w:history="1">
             <w:r>
               <w:rPr>
                 <w:rStyle w:val="Hipervnculo"/>
@@ -2082,7 +2101,7 @@
                 <w:webHidden/>
                 <w:sz w:val="22"/>
               </w:rPr>
-              <w:instrText xml:space="preserve"> PAGEREF _Toc25243132 \h </w:instrText>
+              <w:instrText xml:space="preserve"> PAGEREF _Toc25833321 \h </w:instrText>
             </w:r>
             <w:r>
               <w:rPr>
@@ -2105,7 +2124,7 @@
                 <w:webHidden/>
                 <w:sz w:val="22"/>
               </w:rPr>
-              <w:t>21</w:t>
+              <w:t>22</w:t>
             </w:r>
             <w:r>
               <w:rPr>
@@ -2129,7 +2148,7 @@
               <w:sz w:val="20"/>
             </w:rPr>
           </w:pPr>
-          <w:hyperlink w:anchor="_Toc25243133" w:history="1">
+          <w:hyperlink w:anchor="_Toc25833322" w:history="1">
             <w:r>
               <w:rPr>
                 <w:rStyle w:val="Hipervnculo"/>
@@ -2161,7 +2180,7 @@
                 <w:webHidden/>
                 <w:sz w:val="22"/>
               </w:rPr>
-              <w:instrText xml:space="preserve"> PAGEREF _Toc25243133 \h </w:instrText>
+              <w:instrText xml:space="preserve"> PAGEREF _Toc25833322 \h </w:instrText>
             </w:r>
             <w:r>
               <w:rPr>
@@ -2208,7 +2227,7 @@
               <w:sz w:val="20"/>
             </w:rPr>
           </w:pPr>
-          <w:hyperlink w:anchor="_Toc25243134" w:history="1">
+          <w:hyperlink w:anchor="_Toc25833323" w:history="1">
             <w:r>
               <w:rPr>
                 <w:rStyle w:val="Hipervnculo"/>
@@ -2240,7 +2259,7 @@
                 <w:webHidden/>
                 <w:sz w:val="22"/>
               </w:rPr>
-              <w:instrText xml:space="preserve"> PAGEREF _Toc25243134 \h </w:instrText>
+              <w:instrText xml:space="preserve"> PAGEREF _Toc25833323 \h </w:instrText>
             </w:r>
             <w:r>
               <w:rPr>
@@ -2287,7 +2306,7 @@
               <w:sz w:val="20"/>
             </w:rPr>
           </w:pPr>
-          <w:hyperlink w:anchor="_Toc25243135" w:history="1">
+          <w:hyperlink w:anchor="_Toc25833324" w:history="1">
             <w:r>
               <w:rPr>
                 <w:rStyle w:val="Hipervnculo"/>
@@ -2319,7 +2338,7 @@
                 <w:webHidden/>
                 <w:sz w:val="22"/>
               </w:rPr>
-              <w:instrText xml:space="preserve"> PAGEREF _Toc25243135 \h </w:instrText>
+              <w:instrText xml:space="preserve"> PAGEREF _Toc25833324 \h </w:instrText>
             </w:r>
             <w:r>
               <w:rPr>
@@ -2366,7 +2385,7 @@
               <w:sz w:val="20"/>
             </w:rPr>
           </w:pPr>
-          <w:hyperlink w:anchor="_Toc25243136" w:history="1">
+          <w:hyperlink w:anchor="_Toc25833325" w:history="1">
             <w:r>
               <w:rPr>
                 <w:rStyle w:val="Hipervnculo"/>
@@ -2398,7 +2417,7 @@
                 <w:webHidden/>
                 <w:sz w:val="22"/>
               </w:rPr>
-              <w:instrText xml:space="preserve"> PAGEREF _Toc25243136 \h </w:instrText>
+              <w:instrText xml:space="preserve"> PAGEREF _Toc25833325 \h </w:instrText>
             </w:r>
             <w:r>
               <w:rPr>
@@ -2445,7 +2464,7 @@
               <w:sz w:val="20"/>
             </w:rPr>
           </w:pPr>
-          <w:hyperlink w:anchor="_Toc25243137" w:history="1">
+          <w:hyperlink w:anchor="_Toc25833326" w:history="1">
             <w:r>
               <w:rPr>
                 <w:rStyle w:val="Hipervnculo"/>
@@ -2477,7 +2496,7 @@
                 <w:webHidden/>
                 <w:sz w:val="22"/>
               </w:rPr>
-              <w:instrText xml:space="preserve"> PAGEREF _Toc25243137 \h </w:instrText>
+              <w:instrText xml:space="preserve"> PAGEREF _Toc25833326 \h </w:instrText>
             </w:r>
             <w:r>
               <w:rPr>
@@ -2524,7 +2543,7 @@
               <w:sz w:val="20"/>
             </w:rPr>
           </w:pPr>
-          <w:hyperlink w:anchor="_Toc25243138" w:history="1">
+          <w:hyperlink w:anchor="_Toc25833327" w:history="1">
             <w:r>
               <w:rPr>
                 <w:rStyle w:val="Hipervnculo"/>
@@ -2556,7 +2575,7 @@
                 <w:webHidden/>
                 <w:sz w:val="22"/>
               </w:rPr>
-              <w:instrText xml:space="preserve"> PAGEREF _Toc25243138 \h </w:instrText>
+              <w:instrText xml:space="preserve"> PAGEREF _Toc25833327 \h </w:instrText>
             </w:r>
             <w:r>
               <w:rPr>
@@ -2603,7 +2622,7 @@
               <w:sz w:val="20"/>
             </w:rPr>
           </w:pPr>
-          <w:hyperlink w:anchor="_Toc25243139" w:history="1">
+          <w:hyperlink w:anchor="_Toc25833328" w:history="1">
             <w:r>
               <w:rPr>
                 <w:rStyle w:val="Hipervnculo"/>
@@ -2635,7 +2654,7 @@
                 <w:webHidden/>
                 <w:sz w:val="22"/>
               </w:rPr>
-              <w:instrText xml:space="preserve"> PAGEREF _Toc25243139 \h </w:instrText>
+              <w:instrText xml:space="preserve"> PAGEREF _Toc25833328 \h </w:instrText>
             </w:r>
             <w:r>
               <w:rPr>
@@ -2682,7 +2701,7 @@
               <w:sz w:val="20"/>
             </w:rPr>
           </w:pPr>
-          <w:hyperlink w:anchor="_Toc25243140" w:history="1">
+          <w:hyperlink w:anchor="_Toc25833329" w:history="1">
             <w:r>
               <w:rPr>
                 <w:rStyle w:val="Hipervnculo"/>
@@ -2690,7 +2709,7 @@
                 <w:sz w:val="22"/>
                 <w:lang w:val="es-ES"/>
               </w:rPr>
-              <w:t>Mensajes de Confirmación</w:t>
+              <w:t>Configuración</w:t>
             </w:r>
             <w:r>
               <w:rPr>
@@ -2714,7 +2733,7 @@
                 <w:webHidden/>
                 <w:sz w:val="22"/>
               </w:rPr>
-              <w:instrText xml:space="preserve"> PAGEREF _Toc25243140 \h </w:instrText>
+              <w:instrText xml:space="preserve"> PAGEREF _Toc25833329 \h </w:instrText>
             </w:r>
             <w:r>
               <w:rPr>
@@ -2761,7 +2780,7 @@
               <w:sz w:val="20"/>
             </w:rPr>
           </w:pPr>
-          <w:hyperlink w:anchor="_Toc25243141" w:history="1">
+          <w:hyperlink w:anchor="_Toc25833330" w:history="1">
             <w:r>
               <w:rPr>
                 <w:rStyle w:val="Hipervnculo"/>
@@ -2769,8 +2788,78 @@
                 <w:sz w:val="22"/>
                 <w:lang w:val="es-ES"/>
               </w:rPr>
-              <w:t>Alertas, avisos y</w:t>
-            </w:r>
+              <w:t>Mensajes de Confirmación</w:t>
+            </w:r>
+            <w:r>
+              <w:rPr>
+                <w:noProof/>
+                <w:webHidden/>
+                <w:sz w:val="22"/>
+              </w:rPr>
+              <w:tab/>
+            </w:r>
+            <w:r>
+              <w:rPr>
+                <w:noProof/>
+                <w:webHidden/>
+                <w:sz w:val="22"/>
+              </w:rPr>
+              <w:fldChar w:fldCharType="begin"/>
+            </w:r>
+            <w:r>
+              <w:rPr>
+                <w:noProof/>
+                <w:webHidden/>
+                <w:sz w:val="22"/>
+              </w:rPr>
+              <w:instrText xml:space="preserve"> PAGEREF _Toc25833330 \h </w:instrText>
+            </w:r>
+            <w:r>
+              <w:rPr>
+                <w:noProof/>
+                <w:webHidden/>
+                <w:sz w:val="22"/>
+              </w:rPr>
+            </w:r>
+            <w:r>
+              <w:rPr>
+                <w:noProof/>
+                <w:webHidden/>
+                <w:sz w:val="22"/>
+              </w:rPr>
+              <w:fldChar w:fldCharType="separate"/>
+            </w:r>
+            <w:r>
+              <w:rPr>
+                <w:noProof/>
+                <w:webHidden/>
+                <w:sz w:val="22"/>
+              </w:rPr>
+              <w:t>29</w:t>
+            </w:r>
+            <w:r>
+              <w:rPr>
+                <w:noProof/>
+                <w:webHidden/>
+                <w:sz w:val="22"/>
+              </w:rPr>
+              <w:fldChar w:fldCharType="end"/>
+            </w:r>
+          </w:hyperlink>
+        </w:p>
+        <w:p>
+          <w:pPr>
+            <w:pStyle w:val="TDC2"/>
+            <w:tabs>
+              <w:tab w:val="right" w:leader="dot" w:pos="8828"/>
+            </w:tabs>
+            <w:rPr>
+              <w:rFonts w:asciiTheme="minorHAnsi" w:eastAsiaTheme="minorEastAsia" w:hAnsiTheme="minorHAnsi"/>
+              <w:noProof/>
+              <w:sz w:val="20"/>
+            </w:rPr>
+          </w:pPr>
+          <w:hyperlink w:anchor="_Toc25833331" w:history="1">
             <w:r>
               <w:rPr>
                 <w:rStyle w:val="Hipervnculo"/>
@@ -2778,16 +2867,7 @@
                 <w:sz w:val="22"/>
                 <w:lang w:val="es-ES"/>
               </w:rPr>
-              <w:t xml:space="preserve"> </w:t>
-            </w:r>
-            <w:r>
-              <w:rPr>
-                <w:rStyle w:val="Hipervnculo"/>
-                <w:noProof/>
-                <w:sz w:val="22"/>
-                <w:lang w:val="es-ES"/>
-              </w:rPr>
-              <w:t>errores</w:t>
+              <w:t>Alertas, avisos y errores</w:t>
             </w:r>
             <w:r>
               <w:rPr>
@@ -2811,7 +2891,7 @@
                 <w:webHidden/>
                 <w:sz w:val="22"/>
               </w:rPr>
-              <w:instrText xml:space="preserve"> PAGEREF _Toc25243141 \h </w:instrText>
+              <w:instrText xml:space="preserve"> PAGEREF _Toc25833331 \h </w:instrText>
             </w:r>
             <w:r>
               <w:rPr>
@@ -2834,7 +2914,7 @@
                 <w:webHidden/>
                 <w:sz w:val="22"/>
               </w:rPr>
-              <w:t>28</w:t>
+              <w:t>30</w:t>
             </w:r>
             <w:r>
               <w:rPr>
@@ -2849,14 +2929,14 @@
         <w:p>
           <w:pPr>
             <w:rPr>
-              <w:sz w:val="22"/>
+              <w:sz w:val="20"/>
             </w:rPr>
           </w:pPr>
           <w:r>
             <w:rPr>
               <w:b/>
               <w:bCs/>
-              <w:sz w:val="22"/>
+              <w:sz w:val="20"/>
               <w:lang w:val="es-ES"/>
             </w:rPr>
             <w:fldChar w:fldCharType="end"/>
@@ -2865,11 +2945,6 @@
       </w:sdtContent>
     </w:sdt>
     <w:p>
-      <w:r>
-        <w:br w:type="page"/>
-      </w:r>
-    </w:p>
-    <w:p>
       <w:pPr>
         <w:pStyle w:val="Ttulo1"/>
         <w:spacing w:line="360" w:lineRule="auto"/>
@@ -2877,21 +2952,15 @@
           <w:lang w:val="es-ES"/>
         </w:rPr>
       </w:pPr>
-      <w:bookmarkStart w:id="0" w:name="_Toc25243111"/>
-      <w:r>
-        <w:rPr>
-          <w:lang w:val="es-ES"/>
-        </w:rPr>
-        <w:lastRenderedPageBreak/>
-        <w:t>INTRO</w:t>
-      </w:r>
+      <w:bookmarkStart w:id="0" w:name="_Toc25833300"/>
       <w:bookmarkStart w:id="1" w:name="_GoBack"/>
       <w:bookmarkEnd w:id="1"/>
       <w:r>
         <w:rPr>
           <w:lang w:val="es-ES"/>
         </w:rPr>
-        <w:t>DUCCIÓN</w:t>
+        <w:lastRenderedPageBreak/>
+        <w:t>INTRODUCCIÓN</w:t>
       </w:r>
       <w:bookmarkEnd w:id="0"/>
       <w:r>
@@ -2955,7 +3024,7 @@
           <w:lang w:val="es-ES"/>
         </w:rPr>
       </w:pPr>
-      <w:bookmarkStart w:id="2" w:name="_Toc25243112"/>
+      <w:bookmarkStart w:id="2" w:name="_Toc25833301"/>
       <w:r>
         <w:rPr>
           <w:lang w:val="es-ES"/>
@@ -2980,7 +3049,7 @@
           <w:lang w:val="es-ES"/>
         </w:rPr>
       </w:pPr>
-      <w:bookmarkStart w:id="3" w:name="_Toc25243113"/>
+      <w:bookmarkStart w:id="3" w:name="_Toc25833302"/>
       <w:r>
         <w:rPr>
           <w:lang w:val="es-ES"/>
@@ -3026,7 +3095,7 @@
             <v:path o:extrusionok="f" gradientshapeok="t" o:connecttype="rect"/>
             <o:lock v:ext="edit" aspectratio="t"/>
           </v:shapetype>
-          <v:shape id="_x0000_i1178" type="#_x0000_t75" style="width:394.45pt;height:231.65pt">
+          <v:shape id="_x0000_i1025" type="#_x0000_t75" style="width:394.5pt;height:231.75pt">
             <v:imagedata r:id="rId9" o:title="AccesoSistema"/>
           </v:shape>
         </w:pict>
@@ -3111,7 +3180,7 @@
           <w:lang w:val="es-ES"/>
         </w:rPr>
       </w:pPr>
-      <w:bookmarkStart w:id="4" w:name="_Toc25243114"/>
+      <w:bookmarkStart w:id="4" w:name="_Toc25833303"/>
       <w:r>
         <w:rPr>
           <w:lang w:val="es-ES"/>
@@ -3248,7 +3317,7 @@
           <w:lang w:val="es-ES"/>
         </w:rPr>
       </w:pPr>
-      <w:bookmarkStart w:id="5" w:name="_Toc25243115"/>
+      <w:bookmarkStart w:id="5" w:name="_Toc25833304"/>
       <w:r>
         <w:rPr>
           <w:lang w:val="es-ES"/>
@@ -3269,7 +3338,7 @@
           <w:noProof/>
         </w:rPr>
         <w:drawing>
-          <wp:inline distT="0" distB="0" distL="0" distR="0" wp14:anchorId="50BF9222" wp14:editId="60560841">
+          <wp:inline distT="0" distB="0" distL="0" distR="0" wp14:anchorId="43C83F25" wp14:editId="742B4548">
             <wp:extent cx="5612130" cy="223409"/>
             <wp:effectExtent l="0" t="0" r="0" b="5715"/>
             <wp:docPr id="43" name="Imagen 43" descr="C:\Users\kachu\Desktop\Manual de Usuario\barraHorizontal.png"/>
@@ -3375,7 +3444,7 @@
           <w:lang w:val="es-ES"/>
         </w:rPr>
       </w:pPr>
-      <w:bookmarkStart w:id="6" w:name="_Toc25243116"/>
+      <w:bookmarkStart w:id="6" w:name="_Toc25833305"/>
       <w:r>
         <w:rPr>
           <w:lang w:val="es-ES"/>
@@ -3391,7 +3460,7 @@
           <w:lang w:val="es-ES"/>
         </w:rPr>
       </w:pPr>
-      <w:bookmarkStart w:id="7" w:name="_Toc25243117"/>
+      <w:bookmarkStart w:id="7" w:name="_Toc25833306"/>
       <w:r>
         <w:rPr>
           <w:lang w:val="es-ES"/>
@@ -3409,13 +3478,56 @@
       </w:pPr>
       <w:r>
         <w:rPr>
-          <w:lang w:val="es-ES"/>
-        </w:rPr>
-        <w:pict>
-          <v:shape id="_x0000_i1179" type="#_x0000_t75" style="width:441.4pt;height:210.35pt">
-            <v:imagedata r:id="rId12" o:title="InicioReclamos"/>
-          </v:shape>
-        </w:pict>
+          <w:noProof/>
+        </w:rPr>
+        <w:drawing>
+          <wp:inline distT="0" distB="0" distL="0" distR="0" wp14:anchorId="3B0DC900" wp14:editId="1AE4E9EE">
+            <wp:extent cx="5612130" cy="2895106"/>
+            <wp:effectExtent l="0" t="0" r="7620" b="635"/>
+            <wp:docPr id="8" name="Imagen 8" descr="C:\Users\kachu\Desktop\Manual de Usuario\InicioReclamos2.png"/>
+            <wp:cNvGraphicFramePr>
+              <a:graphicFrameLocks xmlns:a="http://schemas.openxmlformats.org/drawingml/2006/main" noChangeAspect="1"/>
+            </wp:cNvGraphicFramePr>
+            <a:graphic xmlns:a="http://schemas.openxmlformats.org/drawingml/2006/main">
+              <a:graphicData uri="http://schemas.openxmlformats.org/drawingml/2006/picture">
+                <pic:pic xmlns:pic="http://schemas.openxmlformats.org/drawingml/2006/picture">
+                  <pic:nvPicPr>
+                    <pic:cNvPr id="0" name="Picture 12" descr="C:\Users\kachu\Desktop\Manual de Usuario\InicioReclamos2.png"/>
+                    <pic:cNvPicPr>
+                      <a:picLocks noChangeAspect="1" noChangeArrowheads="1"/>
+                    </pic:cNvPicPr>
+                  </pic:nvPicPr>
+                  <pic:blipFill>
+                    <a:blip r:embed="rId12">
+                      <a:extLst>
+                        <a:ext uri="{28A0092B-C50C-407E-A947-70E740481C1C}">
+                          <a14:useLocalDpi xmlns:a14="http://schemas.microsoft.com/office/drawing/2010/main" val="0"/>
+                        </a:ext>
+                      </a:extLst>
+                    </a:blip>
+                    <a:srcRect/>
+                    <a:stretch>
+                      <a:fillRect/>
+                    </a:stretch>
+                  </pic:blipFill>
+                  <pic:spPr bwMode="auto">
+                    <a:xfrm>
+                      <a:off x="0" y="0"/>
+                      <a:ext cx="5612130" cy="2895106"/>
+                    </a:xfrm>
+                    <a:prstGeom prst="rect">
+                      <a:avLst/>
+                    </a:prstGeom>
+                    <a:noFill/>
+                    <a:ln>
+                      <a:noFill/>
+                    </a:ln>
+                  </pic:spPr>
+                </pic:pic>
+              </a:graphicData>
+            </a:graphic>
+          </wp:inline>
+        </w:drawing>
       </w:r>
     </w:p>
     <w:p>
@@ -3611,25 +3723,6 @@
         <w:rPr>
           <w:lang w:val="es-ES"/>
         </w:rPr>
-        <w:t>Botón para generar un reporte de todos los reclamos realizados o por alguna opción de filtrado seleccionada.</w:t>
-      </w:r>
-    </w:p>
-    <w:p>
-      <w:pPr>
-        <w:pStyle w:val="Prrafodelista"/>
-        <w:numPr>
-          <w:ilvl w:val="0"/>
-          <w:numId w:val="6"/>
-        </w:numPr>
-        <w:spacing w:line="360" w:lineRule="auto"/>
-        <w:rPr>
-          <w:lang w:val="es-ES"/>
-        </w:rPr>
-      </w:pPr>
-      <w:r>
-        <w:rPr>
-          <w:lang w:val="es-ES"/>
-        </w:rPr>
         <w:t xml:space="preserve">Título de la tabla y el botón </w:t>
       </w:r>
       <w:r>
@@ -3637,7 +3730,7 @@
           <w:noProof/>
         </w:rPr>
         <w:drawing>
-          <wp:inline distT="0" distB="0" distL="0" distR="0" wp14:anchorId="5F8780A6" wp14:editId="6C5F54BE">
+          <wp:inline distT="0" distB="0" distL="0" distR="0" wp14:anchorId="5AEF1CA3" wp14:editId="222A7681">
             <wp:extent cx="586596" cy="150474"/>
             <wp:effectExtent l="0" t="0" r="4445" b="2540"/>
             <wp:docPr id="1" name="Imagen 1"/>
@@ -3701,6 +3794,25 @@
         <w:rPr>
           <w:lang w:val="es-ES"/>
         </w:rPr>
+        <w:t>Botón para generar un reporte de todos los reclamos realizados o por alguna opción de filtrado seleccionada.</w:t>
+      </w:r>
+    </w:p>
+    <w:p>
+      <w:pPr>
+        <w:pStyle w:val="Prrafodelista"/>
+        <w:numPr>
+          <w:ilvl w:val="0"/>
+          <w:numId w:val="6"/>
+        </w:numPr>
+        <w:spacing w:line="360" w:lineRule="auto"/>
+        <w:rPr>
+          <w:lang w:val="es-ES"/>
+        </w:rPr>
+      </w:pPr>
+      <w:r>
+        <w:rPr>
+          <w:lang w:val="es-ES"/>
+        </w:rPr>
         <w:lastRenderedPageBreak/>
         <w:t>Columnas de la tabla, indicando por cada columna un nombre que representa que tipo de información se muestra.</w:t>
       </w:r>
@@ -3766,7 +3878,7 @@
           <w:noProof/>
         </w:rPr>
         <w:drawing>
-          <wp:inline distT="0" distB="0" distL="0" distR="0" wp14:anchorId="2042E134" wp14:editId="40C65C2F">
+          <wp:inline distT="0" distB="0" distL="0" distR="0" wp14:anchorId="5210EBCF" wp14:editId="6E333FD6">
             <wp:extent cx="368954" cy="165860"/>
             <wp:effectExtent l="0" t="0" r="0" b="5715"/>
             <wp:docPr id="3" name="Imagen 3"/>
@@ -3831,7 +3943,7 @@
           <w:noProof/>
         </w:rPr>
         <w:drawing>
-          <wp:inline distT="0" distB="0" distL="0" distR="0" wp14:anchorId="14CB5E2E" wp14:editId="58E8BBCA">
+          <wp:inline distT="0" distB="0" distL="0" distR="0" wp14:anchorId="3F24D434" wp14:editId="02ED9241">
             <wp:extent cx="299002" cy="173838"/>
             <wp:effectExtent l="0" t="0" r="6350" b="0"/>
             <wp:docPr id="4" name="Imagen 4"/>
@@ -3896,7 +4008,7 @@
           <w:noProof/>
         </w:rPr>
         <w:drawing>
-          <wp:inline distT="0" distB="0" distL="0" distR="0" wp14:anchorId="73790D3F" wp14:editId="05FE1410">
+          <wp:inline distT="0" distB="0" distL="0" distR="0" wp14:anchorId="6F108667" wp14:editId="6800FF80">
             <wp:extent cx="291626" cy="159068"/>
             <wp:effectExtent l="0" t="0" r="0" b="0"/>
             <wp:docPr id="5" name="Imagen 5"/>
@@ -3997,7 +4109,7 @@
           <w:lang w:val="es-ES"/>
         </w:rPr>
       </w:pPr>
-      <w:bookmarkStart w:id="8" w:name="_Toc25243118"/>
+      <w:bookmarkStart w:id="8" w:name="_Toc25833307"/>
       <w:r>
         <w:rPr>
           <w:lang w:val="es-ES"/>
@@ -4018,7 +4130,7 @@
           <w:lang w:val="es-ES"/>
         </w:rPr>
         <w:pict>
-          <v:shape id="_x0000_i1180" type="#_x0000_t75" style="width:441.4pt;height:231.05pt">
+          <v:shape id="_x0000_i1026" type="#_x0000_t75" style="width:441.75pt;height:231pt">
             <v:imagedata r:id="rId17" o:title="NuevoReclamo"/>
           </v:shape>
         </w:pict>
@@ -4313,7 +4425,7 @@
           <w:lang w:val="es-ES"/>
         </w:rPr>
       </w:pPr>
-      <w:bookmarkStart w:id="9" w:name="_Toc25243119"/>
+      <w:bookmarkStart w:id="9" w:name="_Toc25833308"/>
       <w:r>
         <w:rPr>
           <w:lang w:val="es-ES"/>
@@ -4334,7 +4446,7 @@
           <w:lang w:val="es-ES"/>
         </w:rPr>
         <w:pict>
-          <v:shape id="_x0000_i1181" type="#_x0000_t75" style="width:442pt;height:217.9pt">
+          <v:shape id="_x0000_i1027" type="#_x0000_t75" style="width:441.75pt;height:218.25pt">
             <v:imagedata r:id="rId18" o:title="BuscarSocio"/>
           </v:shape>
         </w:pict>
@@ -4516,7 +4628,7 @@
           <w:lang w:val="es-ES"/>
         </w:rPr>
       </w:pPr>
-      <w:bookmarkStart w:id="10" w:name="_Toc25243120"/>
+      <w:bookmarkStart w:id="10" w:name="_Toc25833309"/>
       <w:r>
         <w:rPr>
           <w:lang w:val="es-ES"/>
@@ -4538,7 +4650,7 @@
           <w:noProof/>
         </w:rPr>
         <w:drawing>
-          <wp:inline distT="0" distB="0" distL="0" distR="0" wp14:anchorId="7F546C1F" wp14:editId="64C4D7F2">
+          <wp:inline distT="0" distB="0" distL="0" distR="0" wp14:anchorId="0956B96E" wp14:editId="5F1461F6">
             <wp:extent cx="5612130" cy="3052932"/>
             <wp:effectExtent l="0" t="0" r="7620" b="0"/>
             <wp:docPr id="6" name="Imagen 6" descr="C:\Users\kachu\Desktop\Manual de Usuario\EdicionReclamo.png"/>
@@ -4785,7 +4897,7 @@
           <w:lang w:val="es-ES"/>
         </w:rPr>
       </w:pPr>
-      <w:bookmarkStart w:id="11" w:name="_Toc25243121"/>
+      <w:bookmarkStart w:id="11" w:name="_Toc25833310"/>
       <w:r>
         <w:rPr>
           <w:lang w:val="es-ES"/>
@@ -4807,7 +4919,7 @@
           <w:lang w:val="es-ES"/>
         </w:rPr>
         <w:pict>
-          <v:shape id="_x0000_i1182" type="#_x0000_t75" style="width:441.4pt;height:287.35pt">
+          <v:shape id="_x0000_i1028" type="#_x0000_t75" style="width:441.75pt;height:287.25pt">
             <v:imagedata r:id="rId20" o:title="VerMasReclamos"/>
           </v:shape>
         </w:pict>
@@ -4969,7 +5081,7 @@
           <w:lang w:val="es-ES"/>
         </w:rPr>
       </w:pPr>
-      <w:bookmarkStart w:id="12" w:name="_Toc25243122"/>
+      <w:bookmarkStart w:id="12" w:name="_Toc25833311"/>
       <w:r>
         <w:rPr>
           <w:lang w:val="es-ES"/>
@@ -4987,7 +5099,7 @@
           <w:lang w:val="es-ES"/>
         </w:rPr>
       </w:pPr>
-      <w:bookmarkStart w:id="13" w:name="_Toc25243123"/>
+      <w:bookmarkStart w:id="13" w:name="_Toc25833312"/>
       <w:r>
         <w:rPr>
           <w:lang w:val="es-ES"/>
@@ -5005,13 +5117,56 @@
       </w:pPr>
       <w:r>
         <w:rPr>
-          <w:lang w:val="es-ES"/>
-        </w:rPr>
-        <w:pict>
-          <v:shape id="_x0000_i1186" type="#_x0000_t75" style="width:442pt;height:215.35pt">
-            <v:imagedata r:id="rId21" o:title="InicioTrabajos"/>
-          </v:shape>
-        </w:pict>
+          <w:noProof/>
+        </w:rPr>
+        <w:drawing>
+          <wp:inline distT="0" distB="0" distL="0" distR="0" wp14:anchorId="2BFF12A1" wp14:editId="737A726B">
+            <wp:extent cx="5612130" cy="3160972"/>
+            <wp:effectExtent l="0" t="0" r="7620" b="1905"/>
+            <wp:docPr id="17" name="Imagen 17" descr="C:\Users\kachu\Desktop\Manual de Usuario\InicioTrabajos2.png"/>
+            <wp:cNvGraphicFramePr>
+              <a:graphicFrameLocks xmlns:a="http://schemas.openxmlformats.org/drawingml/2006/main" noChangeAspect="1"/>
+            </wp:cNvGraphicFramePr>
+            <a:graphic xmlns:a="http://schemas.openxmlformats.org/drawingml/2006/main">
+              <a:graphicData uri="http://schemas.openxmlformats.org/drawingml/2006/picture">
+                <pic:pic xmlns:pic="http://schemas.openxmlformats.org/drawingml/2006/picture">
+                  <pic:nvPicPr>
+                    <pic:cNvPr id="0" name="Picture 13" descr="C:\Users\kachu\Desktop\Manual de Usuario\InicioTrabajos2.png"/>
+                    <pic:cNvPicPr>
+                      <a:picLocks noChangeAspect="1" noChangeArrowheads="1"/>
+                    </pic:cNvPicPr>
+                  </pic:nvPicPr>
+                  <pic:blipFill>
+                    <a:blip r:embed="rId21">
+                      <a:extLst>
+                        <a:ext uri="{28A0092B-C50C-407E-A947-70E740481C1C}">
+                          <a14:useLocalDpi xmlns:a14="http://schemas.microsoft.com/office/drawing/2010/main" val="0"/>
+                        </a:ext>
+                      </a:extLst>
+                    </a:blip>
+                    <a:srcRect/>
+                    <a:stretch>
+                      <a:fillRect/>
+                    </a:stretch>
+                  </pic:blipFill>
+                  <pic:spPr bwMode="auto">
+                    <a:xfrm>
+                      <a:off x="0" y="0"/>
+                      <a:ext cx="5612130" cy="3160972"/>
+                    </a:xfrm>
+                    <a:prstGeom prst="rect">
+                      <a:avLst/>
+                    </a:prstGeom>
+                    <a:noFill/>
+                    <a:ln>
+                      <a:noFill/>
+                    </a:ln>
+                  </pic:spPr>
+                </pic:pic>
+              </a:graphicData>
+            </a:graphic>
+          </wp:inline>
+        </w:drawing>
       </w:r>
     </w:p>
     <w:p>
@@ -5201,6 +5356,25 @@
         <w:rPr>
           <w:lang w:val="es-ES"/>
         </w:rPr>
+        <w:t>Título de la tabla.</w:t>
+      </w:r>
+    </w:p>
+    <w:p>
+      <w:pPr>
+        <w:pStyle w:val="Prrafodelista"/>
+        <w:numPr>
+          <w:ilvl w:val="0"/>
+          <w:numId w:val="14"/>
+        </w:numPr>
+        <w:spacing w:line="360" w:lineRule="auto"/>
+        <w:rPr>
+          <w:lang w:val="es-ES"/>
+        </w:rPr>
+      </w:pPr>
+      <w:r>
+        <w:rPr>
+          <w:lang w:val="es-ES"/>
+        </w:rPr>
         <w:t>Botón para generar un reporte de todos los reclamos realizados o por alguna opción de filtrado seleccionada.</w:t>
       </w:r>
     </w:p>
@@ -5220,7 +5394,7 @@
         <w:rPr>
           <w:lang w:val="es-ES"/>
         </w:rPr>
-        <w:t>Título de la tabla.</w:t>
+        <w:t>Columnas de la tabla, indicando por cada columna un nombre que representa que tipo de información se muestra.</w:t>
       </w:r>
     </w:p>
     <w:p>
@@ -5239,7 +5413,7 @@
         <w:rPr>
           <w:lang w:val="es-ES"/>
         </w:rPr>
-        <w:t>Columnas de la tabla, indicando por cada columna un nombre que representa que tipo de información se muestra.</w:t>
+        <w:t xml:space="preserve">Contenido de la tabla con información correspondiente a los trabajos registrados. </w:t>
       </w:r>
     </w:p>
     <w:p>
@@ -5258,25 +5432,7 @@
         <w:rPr>
           <w:lang w:val="es-ES"/>
         </w:rPr>
-        <w:t xml:space="preserve">Contenido de la tabla con información correspondiente a los trabajos registrados. </w:t>
-      </w:r>
-    </w:p>
-    <w:p>
-      <w:pPr>
-        <w:pStyle w:val="Prrafodelista"/>
-        <w:numPr>
-          <w:ilvl w:val="0"/>
-          <w:numId w:val="14"/>
-        </w:numPr>
-        <w:spacing w:line="360" w:lineRule="auto"/>
-        <w:rPr>
-          <w:lang w:val="es-ES"/>
-        </w:rPr>
-      </w:pPr>
-      <w:r>
-        <w:rPr>
-          <w:lang w:val="es-ES"/>
-        </w:rPr>
+        <w:lastRenderedPageBreak/>
         <w:t>Opciones de acción sobre cada fila de la tabla. Estas opciones son las siguientes y varían según el tipo de usuario que este logueado:</w:t>
       </w:r>
     </w:p>
@@ -5296,7 +5452,6 @@
         <w:rPr>
           <w:lang w:val="es-ES"/>
         </w:rPr>
-        <w:lastRenderedPageBreak/>
         <w:t xml:space="preserve">El botón </w:t>
       </w:r>
       <w:r>
@@ -5304,7 +5459,7 @@
           <w:noProof/>
         </w:rPr>
         <w:drawing>
-          <wp:inline distT="0" distB="0" distL="0" distR="0" wp14:anchorId="6E9D5453" wp14:editId="24B8E632">
+          <wp:inline distT="0" distB="0" distL="0" distR="0" wp14:anchorId="3B845B19" wp14:editId="5FA79B08">
             <wp:extent cx="368954" cy="165860"/>
             <wp:effectExtent l="0" t="0" r="0" b="5715"/>
             <wp:docPr id="18" name="Imagen 18"/>
@@ -5366,10 +5521,10 @@
       </w:r>
       <w:r>
         <w:rPr>
-          <w:lang w:val="es-ES"/>
+          <w:noProof/>
         </w:rPr>
         <w:drawing>
-          <wp:inline distT="0" distB="0" distL="0" distR="0" wp14:anchorId="6463D152" wp14:editId="646229BA">
+          <wp:inline distT="0" distB="0" distL="0" distR="0" wp14:anchorId="3BF370A7" wp14:editId="05357BFB">
             <wp:extent cx="402609" cy="152623"/>
             <wp:effectExtent l="0" t="0" r="0" b="0"/>
             <wp:docPr id="21" name="Imagen 21"/>
@@ -5440,7 +5595,7 @@
           <w:noProof/>
         </w:rPr>
         <w:drawing>
-          <wp:inline distT="0" distB="0" distL="0" distR="0" wp14:anchorId="24E7B6D7" wp14:editId="685E09A7">
+          <wp:inline distT="0" distB="0" distL="0" distR="0" wp14:anchorId="6FE20055" wp14:editId="4C33A6E7">
             <wp:extent cx="365930" cy="156448"/>
             <wp:effectExtent l="0" t="0" r="0" b="0"/>
             <wp:docPr id="22" name="Imagen 22"/>
@@ -5514,10 +5669,10 @@
       </w:r>
       <w:r>
         <w:rPr>
-          <w:lang w:val="es-ES"/>
+          <w:noProof/>
         </w:rPr>
         <w:drawing>
-          <wp:inline distT="0" distB="0" distL="0" distR="0" wp14:anchorId="7AA54AAB" wp14:editId="322E7DC1">
+          <wp:inline distT="0" distB="0" distL="0" distR="0" wp14:anchorId="7496C6A7" wp14:editId="574FF398">
             <wp:extent cx="482388" cy="168275"/>
             <wp:effectExtent l="0" t="0" r="0" b="3175"/>
             <wp:docPr id="23" name="Imagen 23"/>
@@ -5613,7 +5768,7 @@
           <w:lang w:val="es-ES"/>
         </w:rPr>
       </w:pPr>
-      <w:bookmarkStart w:id="14" w:name="_Toc25243124"/>
+      <w:bookmarkStart w:id="14" w:name="_Toc25833313"/>
       <w:r>
         <w:rPr>
           <w:lang w:val="es-ES"/>
@@ -5634,7 +5789,7 @@
           <w:lang w:val="es-ES"/>
         </w:rPr>
         <w:pict>
-          <v:shape id="_x0000_i1187" type="#_x0000_t75" style="width:441.4pt;height:126.45pt">
+          <v:shape id="_x0000_i1030" type="#_x0000_t75" style="width:441pt;height:126pt">
             <v:imagedata r:id="rId25" o:title="AsignarTrabajo"/>
           </v:shape>
         </w:pict>
@@ -5732,6 +5887,7 @@
         <w:rPr>
           <w:lang w:val="es-ES"/>
         </w:rPr>
+        <w:lastRenderedPageBreak/>
         <w:t xml:space="preserve">Botón para volver a página anterior. </w:t>
       </w:r>
     </w:p>
@@ -5751,7 +5907,6 @@
         <w:rPr>
           <w:lang w:val="es-ES"/>
         </w:rPr>
-        <w:lastRenderedPageBreak/>
         <w:t xml:space="preserve">Botón para guardar la asignación. Este botón luego de guardar, regresa a la pantalla general de trabajos. </w:t>
       </w:r>
     </w:p>
@@ -5771,7 +5926,7 @@
           <w:lang w:val="es-ES"/>
         </w:rPr>
       </w:pPr>
-      <w:bookmarkStart w:id="15" w:name="_Toc25243125"/>
+      <w:bookmarkStart w:id="15" w:name="_Toc25833314"/>
       <w:r>
         <w:rPr>
           <w:lang w:val="es-ES"/>
@@ -5789,19 +5944,13 @@
       </w:pPr>
       <w:r>
         <w:rPr>
-          <w:lang w:val="es-ES"/>
-        </w:rPr>
-        <w:t xml:space="preserve"> </w:t>
-      </w:r>
-      <w:r>
-        <w:rPr>
           <w:noProof/>
         </w:rPr>
         <w:drawing>
-          <wp:inline distT="0" distB="0" distL="0" distR="0" wp14:anchorId="3C9B23DD" wp14:editId="26BBAB74">
-            <wp:extent cx="5612130" cy="5753992"/>
-            <wp:effectExtent l="0" t="0" r="7620" b="0"/>
-            <wp:docPr id="26" name="Imagen 26" descr="C:\Users\kachu\Desktop\Manual de Usuario\FinTrabajo.png"/>
+          <wp:inline distT="0" distB="0" distL="0" distR="0" wp14:anchorId="31410308" wp14:editId="261E2A91">
+            <wp:extent cx="5612130" cy="6170275"/>
+            <wp:effectExtent l="0" t="0" r="7620" b="2540"/>
+            <wp:docPr id="7" name="Imagen 7" descr="C:\Users\kachu\Desktop\Manual de Usuario\fintrabaReal.png"/>
             <wp:cNvGraphicFramePr>
               <a:graphicFrameLocks xmlns:a="http://schemas.openxmlformats.org/drawingml/2006/main" noChangeAspect="1"/>
             </wp:cNvGraphicFramePr>
@@ -5809,7 +5958,7 @@
               <a:graphicData uri="http://schemas.openxmlformats.org/drawingml/2006/picture">
                 <pic:pic xmlns:pic="http://schemas.openxmlformats.org/drawingml/2006/picture">
                   <pic:nvPicPr>
-                    <pic:cNvPr id="0" name="Picture 32" descr="C:\Users\kachu\Desktop\Manual de Usuario\FinTrabajo.png"/>
+                    <pic:cNvPr id="0" name="Picture 11" descr="C:\Users\kachu\Desktop\Manual de Usuario\fintrabaReal.png"/>
                     <pic:cNvPicPr>
                       <a:picLocks noChangeAspect="1" noChangeArrowheads="1"/>
                     </pic:cNvPicPr>
@@ -5830,7 +5979,7 @@
                   <pic:spPr bwMode="auto">
                     <a:xfrm>
                       <a:off x="0" y="0"/>
-                      <a:ext cx="5612130" cy="5753992"/>
+                      <a:ext cx="5612130" cy="6170275"/>
                     </a:xfrm>
                     <a:prstGeom prst="rect">
                       <a:avLst/>
@@ -5882,6 +6031,7 @@
         <w:rPr>
           <w:lang w:val="es-ES"/>
         </w:rPr>
+        <w:lastRenderedPageBreak/>
         <w:t>Información sobre el tipo de trabajo.</w:t>
       </w:r>
     </w:p>
@@ -5920,7 +6070,6 @@
         <w:rPr>
           <w:lang w:val="es-ES"/>
         </w:rPr>
-        <w:lastRenderedPageBreak/>
         <w:t>Campo de texto con la fecha y hora de finalización del trabajo. Por defecto se carga la fecha y hora de cuando se ingresa a la pantalla.</w:t>
       </w:r>
     </w:p>
@@ -5959,13 +6108,38 @@
         <w:rPr>
           <w:lang w:val="es-ES"/>
         </w:rPr>
+        <w:t>Opciones de selección de los distintos productos registrados en el sistema, esto permite cargar una tabla con los productos que fueron utilizados.</w:t>
+      </w:r>
+      <w:r>
+        <w:rPr>
+          <w:lang w:val="es-ES"/>
+        </w:rPr>
+        <w:t xml:space="preserve"> Al seleccionar un producto, automáticamente se cargan las opciones del punto 7.</w:t>
+      </w:r>
+    </w:p>
+    <w:p>
+      <w:pPr>
+        <w:pStyle w:val="Prrafodelista"/>
+        <w:numPr>
+          <w:ilvl w:val="0"/>
+          <w:numId w:val="16"/>
+        </w:numPr>
+        <w:spacing w:line="360" w:lineRule="auto"/>
+        <w:rPr>
+          <w:lang w:val="es-ES"/>
+        </w:rPr>
+      </w:pPr>
+      <w:r>
+        <w:rPr>
+          <w:lang w:val="es-ES"/>
+        </w:rPr>
         <w:t>Opciones de selección de los distintos almacenes registrados en el sistema. Siempre debe seleccionarse uno. Representa</w:t>
       </w:r>
       <w:r>
         <w:rPr>
           <w:lang w:val="es-ES"/>
         </w:rPr>
-        <w:t xml:space="preserve"> de que almacén fueron utilizados los productos para llevar a cabo el trabajo</w:t>
+        <w:t xml:space="preserve"> de que almacén fue utilizado el producto para llevar a cabo el trabajo</w:t>
       </w:r>
       <w:r>
         <w:rPr>
@@ -5990,7 +6164,13 @@
         <w:rPr>
           <w:lang w:val="es-ES"/>
         </w:rPr>
-        <w:t>Opciones de selección de los distintos productos registrados en el sistema, esto permite cargar una tabla con los productos que fueron utilizados.</w:t>
+        <w:t xml:space="preserve"> </w:t>
+      </w:r>
+      <w:r>
+        <w:rPr>
+          <w:lang w:val="es-ES"/>
+        </w:rPr>
+        <w:t>Campo de texto que representa la cantidad utilizada de alguna de las opciones de producto seleccionada previamente. Esta cantidad debe ser positiva y mayor a 0.</w:t>
       </w:r>
     </w:p>
     <w:p>
@@ -6009,13 +6189,7 @@
         <w:rPr>
           <w:lang w:val="es-ES"/>
         </w:rPr>
-        <w:t xml:space="preserve"> </w:t>
-      </w:r>
-      <w:r>
-        <w:rPr>
-          <w:lang w:val="es-ES"/>
-        </w:rPr>
-        <w:t>Campo de texto que representa la cantidad utilizada de alguna de las opciones de producto seleccionada previamente. Esta cantidad debe ser positiva y mayor a 0.</w:t>
+        <w:t>Campo de texto informativo relacionado a la unidad de medida en la que se almacenan los productos. Es cargado automáticamente al seleccionar un producto.</w:t>
       </w:r>
     </w:p>
     <w:p>
@@ -6034,7 +6208,7 @@
         <w:rPr>
           <w:lang w:val="es-ES"/>
         </w:rPr>
-        <w:t>Campo de texto informativo relacionado a la unidad de medida en la que se almacenan los productos. Es cargado automáticamente al seleccionar un producto.</w:t>
+        <w:t>Botón para agregar una nueva fila a la tabla, siempre que los campos producto y cantidad estén completos. Luego de agregar una fila en la tabla, el botón limpia los campos producto, cantidad y medida para que se vuelvan a cargar.</w:t>
       </w:r>
     </w:p>
     <w:p>
@@ -6053,7 +6227,7 @@
         <w:rPr>
           <w:lang w:val="es-ES"/>
         </w:rPr>
-        <w:t>Botón para agregar una nueva fila a la tabla, siempre que los campos producto y cantidad estén completos. Luego de agregar una fila en la tabla, el botón limpia los campos producto, cantidad y medida para que se vuelvan a cargar.</w:t>
+        <w:t>Columnas de la tabla, indicando por cada columna un nombre que representa que tipo de información se muestra.</w:t>
       </w:r>
     </w:p>
     <w:p>
@@ -6072,7 +6246,7 @@
         <w:rPr>
           <w:lang w:val="es-ES"/>
         </w:rPr>
-        <w:t>Columnas de la tabla, indicando por cada columna un nombre que representa que tipo de información se muestra.</w:t>
+        <w:t xml:space="preserve">Contenido de la tabla con información correspondiente a los productos que fueron utilizados. </w:t>
       </w:r>
     </w:p>
     <w:p>
@@ -6091,33 +6265,14 @@
         <w:rPr>
           <w:lang w:val="es-ES"/>
         </w:rPr>
-        <w:t xml:space="preserve">Contenido de la tabla con información correspondiente a los productos que fueron utilizados. </w:t>
-      </w:r>
-    </w:p>
-    <w:p>
-      <w:pPr>
-        <w:pStyle w:val="Prrafodelista"/>
-        <w:numPr>
-          <w:ilvl w:val="0"/>
-          <w:numId w:val="16"/>
-        </w:numPr>
-        <w:spacing w:line="360" w:lineRule="auto"/>
-        <w:rPr>
-          <w:lang w:val="es-ES"/>
-        </w:rPr>
-      </w:pPr>
-      <w:r>
-        <w:rPr>
-          <w:lang w:val="es-ES"/>
-        </w:rPr>
         <w:t xml:space="preserve">El botón </w:t>
       </w:r>
       <w:r>
         <w:rPr>
-          <w:lang w:val="es-ES"/>
+          <w:noProof/>
         </w:rPr>
         <w:drawing>
-          <wp:inline distT="0" distB="0" distL="0" distR="0" wp14:anchorId="08AD56A3" wp14:editId="7CE1685A">
+          <wp:inline distT="0" distB="0" distL="0" distR="0" wp14:anchorId="6E53BC4A" wp14:editId="1D6B44E4">
             <wp:extent cx="146304" cy="169405"/>
             <wp:effectExtent l="0" t="0" r="6350" b="2540"/>
             <wp:docPr id="27" name="Imagen 27"/>
@@ -6232,6 +6387,7 @@
         <w:rPr>
           <w:lang w:val="es-ES"/>
         </w:rPr>
+        <w:lastRenderedPageBreak/>
         <w:t>Campo de texto para agregar alguna observación extra del trabajo.</w:t>
       </w:r>
     </w:p>
@@ -6270,7 +6426,6 @@
         <w:rPr>
           <w:lang w:val="es-ES"/>
         </w:rPr>
-        <w:lastRenderedPageBreak/>
         <w:t xml:space="preserve">Botón para </w:t>
       </w:r>
       <w:r>
@@ -6312,7 +6467,7 @@
           <w:lang w:val="es-ES"/>
         </w:rPr>
       </w:pPr>
-      <w:bookmarkStart w:id="16" w:name="_Toc25243126"/>
+      <w:bookmarkStart w:id="16" w:name="_Toc25833315"/>
       <w:r>
         <w:rPr>
           <w:lang w:val="es-ES"/>
@@ -6332,7 +6487,7 @@
           <w:noProof/>
         </w:rPr>
         <w:drawing>
-          <wp:inline distT="0" distB="0" distL="0" distR="0" wp14:anchorId="6E6D4D49" wp14:editId="723AEED0">
+          <wp:inline distT="0" distB="0" distL="0" distR="0" wp14:anchorId="373EA8C9" wp14:editId="79DDE535">
             <wp:extent cx="5612130" cy="3426056"/>
             <wp:effectExtent l="0" t="0" r="7620" b="3175"/>
             <wp:docPr id="28" name="Imagen 28" descr="C:\Users\kachu\Desktop\Manual de Usuario\DetalleTrabajo.png"/>
@@ -6397,31 +6552,7 @@
         <w:rPr>
           <w:lang w:val="es-ES"/>
         </w:rPr>
-        <w:t xml:space="preserve">Información sobre el tipo de </w:t>
-      </w:r>
-      <w:r>
-        <w:rPr>
-          <w:lang w:val="es-ES"/>
-        </w:rPr>
-        <w:t>trabajo</w:t>
-      </w:r>
-      <w:r>
-        <w:rPr>
-          <w:lang w:val="es-ES"/>
-        </w:rPr>
-        <w:t xml:space="preserve"> y el número de </w:t>
-      </w:r>
-      <w:r>
-        <w:rPr>
-          <w:lang w:val="es-ES"/>
-        </w:rPr>
-        <w:t>trabajo</w:t>
-      </w:r>
-      <w:r>
-        <w:rPr>
-          <w:lang w:val="es-ES"/>
-        </w:rPr>
-        <w:t xml:space="preserve"> que representa en el sistema.</w:t>
+        <w:t>Información sobre el tipo de trabajo y el número de trabajo que representa en el sistema.</w:t>
       </w:r>
     </w:p>
     <w:p>
@@ -6572,12 +6703,11 @@
           <w:lang w:val="es-ES"/>
         </w:rPr>
       </w:pPr>
-      <w:bookmarkStart w:id="17" w:name="_Toc25243127"/>
-      <w:r>
-        <w:rPr>
-          <w:lang w:val="es-ES"/>
-        </w:rPr>
-        <w:lastRenderedPageBreak/>
+      <w:bookmarkStart w:id="17" w:name="_Toc25833316"/>
+      <w:r>
+        <w:rPr>
+          <w:lang w:val="es-ES"/>
+        </w:rPr>
         <w:t>Movimientos</w:t>
       </w:r>
       <w:bookmarkEnd w:id="17"/>
@@ -6590,7 +6720,7 @@
           <w:lang w:val="es-ES"/>
         </w:rPr>
       </w:pPr>
-      <w:bookmarkStart w:id="18" w:name="_Toc25243128"/>
+      <w:bookmarkStart w:id="18" w:name="_Toc25833317"/>
       <w:r>
         <w:rPr>
           <w:lang w:val="es-ES"/>
@@ -6607,13 +6737,56 @@
       </w:pPr>
       <w:r>
         <w:rPr>
-          <w:lang w:val="es-ES"/>
-        </w:rPr>
-        <w:pict>
-          <v:shape id="_x0000_i1183" type="#_x0000_t75" style="width:442pt;height:190.35pt">
-            <v:imagedata r:id="rId29" o:title="InicioMovimientos"/>
-          </v:shape>
-        </w:pict>
+          <w:noProof/>
+        </w:rPr>
+        <w:drawing>
+          <wp:inline distT="0" distB="0" distL="0" distR="0" wp14:anchorId="50AF1950" wp14:editId="686B0407">
+            <wp:extent cx="5612130" cy="2851733"/>
+            <wp:effectExtent l="0" t="0" r="7620" b="6350"/>
+            <wp:docPr id="14" name="Imagen 14" descr="C:\Users\kachu\Desktop\Manual de Usuario\InicioMovimientos3.png"/>
+            <wp:cNvGraphicFramePr>
+              <a:graphicFrameLocks xmlns:a="http://schemas.openxmlformats.org/drawingml/2006/main" noChangeAspect="1"/>
+            </wp:cNvGraphicFramePr>
+            <a:graphic xmlns:a="http://schemas.openxmlformats.org/drawingml/2006/main">
+              <a:graphicData uri="http://schemas.openxmlformats.org/drawingml/2006/picture">
+                <pic:pic xmlns:pic="http://schemas.openxmlformats.org/drawingml/2006/picture">
+                  <pic:nvPicPr>
+                    <pic:cNvPr id="0" name="Picture 11" descr="C:\Users\kachu\Desktop\Manual de Usuario\InicioMovimientos3.png"/>
+                    <pic:cNvPicPr>
+                      <a:picLocks noChangeAspect="1" noChangeArrowheads="1"/>
+                    </pic:cNvPicPr>
+                  </pic:nvPicPr>
+                  <pic:blipFill>
+                    <a:blip r:embed="rId29">
+                      <a:extLst>
+                        <a:ext uri="{28A0092B-C50C-407E-A947-70E740481C1C}">
+                          <a14:useLocalDpi xmlns:a14="http://schemas.microsoft.com/office/drawing/2010/main" val="0"/>
+                        </a:ext>
+                      </a:extLst>
+                    </a:blip>
+                    <a:srcRect/>
+                    <a:stretch>
+                      <a:fillRect/>
+                    </a:stretch>
+                  </pic:blipFill>
+                  <pic:spPr bwMode="auto">
+                    <a:xfrm>
+                      <a:off x="0" y="0"/>
+                      <a:ext cx="5612130" cy="2851733"/>
+                    </a:xfrm>
+                    <a:prstGeom prst="rect">
+                      <a:avLst/>
+                    </a:prstGeom>
+                    <a:noFill/>
+                    <a:ln>
+                      <a:noFill/>
+                    </a:ln>
+                  </pic:spPr>
+                </pic:pic>
+              </a:graphicData>
+            </a:graphic>
+          </wp:inline>
+        </w:drawing>
       </w:r>
     </w:p>
     <w:p>
@@ -6751,6 +6924,25 @@
         <w:rPr>
           <w:lang w:val="es-ES"/>
         </w:rPr>
+        <w:t>Filtro por los almacenes disponibles en el sistema</w:t>
+      </w:r>
+    </w:p>
+    <w:p>
+      <w:pPr>
+        <w:pStyle w:val="Prrafodelista"/>
+        <w:numPr>
+          <w:ilvl w:val="1"/>
+          <w:numId w:val="11"/>
+        </w:numPr>
+        <w:spacing w:line="360" w:lineRule="auto"/>
+        <w:rPr>
+          <w:lang w:val="es-ES"/>
+        </w:rPr>
+      </w:pPr>
+      <w:r>
+        <w:rPr>
+          <w:lang w:val="es-ES"/>
+        </w:rPr>
         <w:t>Filtro por rango de fecha de creación de un</w:t>
       </w:r>
       <w:r>
@@ -6820,31 +7012,7 @@
         <w:rPr>
           <w:lang w:val="es-ES"/>
         </w:rPr>
-        <w:t xml:space="preserve">Botón para generar un reporte de todos los </w:t>
-      </w:r>
-      <w:r>
-        <w:rPr>
-          <w:lang w:val="es-ES"/>
-        </w:rPr>
-        <w:t>movimientos</w:t>
-      </w:r>
-      <w:r>
-        <w:rPr>
-          <w:lang w:val="es-ES"/>
-        </w:rPr>
-        <w:t xml:space="preserve"> </w:t>
-      </w:r>
-      <w:r>
-        <w:rPr>
-          <w:lang w:val="es-ES"/>
-        </w:rPr>
-        <w:t>registrados</w:t>
-      </w:r>
-      <w:r>
-        <w:rPr>
-          <w:lang w:val="es-ES"/>
-        </w:rPr>
-        <w:t xml:space="preserve"> o por alguna opción de filtrado seleccionada.</w:t>
+        <w:t>Título de la tabla.</w:t>
       </w:r>
     </w:p>
     <w:p>
@@ -6863,20 +7031,20 @@
         <w:rPr>
           <w:lang w:val="es-ES"/>
         </w:rPr>
-        <w:t>Título de la tabla,</w:t>
-      </w:r>
-      <w:r>
-        <w:rPr>
-          <w:lang w:val="es-ES"/>
-        </w:rPr>
-        <w:t xml:space="preserve"> el botón </w:t>
+        <w:t>El b</w:t>
+      </w:r>
+      <w:r>
+        <w:rPr>
+          <w:lang w:val="es-ES"/>
+        </w:rPr>
+        <w:t xml:space="preserve">otón </w:t>
       </w:r>
       <w:r>
         <w:rPr>
           <w:noProof/>
         </w:rPr>
         <w:drawing>
-          <wp:inline distT="0" distB="0" distL="0" distR="0" wp14:anchorId="59E8A729" wp14:editId="4D61A4A3">
+          <wp:inline distT="0" distB="0" distL="0" distR="0" wp14:anchorId="6C8664F2" wp14:editId="7ADB8109">
             <wp:extent cx="735102" cy="157241"/>
             <wp:effectExtent l="0" t="0" r="0" b="0"/>
             <wp:docPr id="12" name="Imagen 12"/>
@@ -6921,14 +7089,45 @@
         <w:rPr>
           <w:lang w:val="es-ES"/>
         </w:rPr>
-        <w:t xml:space="preserve">movimiento de tipo ingreso al sistema y el botón </w:t>
-      </w:r>
-      <w:r>
-        <w:rPr>
-          <w:lang w:val="es-ES"/>
+        <w:t>movimien</w:t>
+      </w:r>
+      <w:r>
+        <w:rPr>
+          <w:lang w:val="es-ES"/>
+        </w:rPr>
+        <w:t>to de tipo ingreso al sistema. Este botón envía a una nueva pantalla.</w:t>
+      </w:r>
+    </w:p>
+    <w:p>
+      <w:pPr>
+        <w:pStyle w:val="Prrafodelista"/>
+        <w:numPr>
+          <w:ilvl w:val="0"/>
+          <w:numId w:val="11"/>
+        </w:numPr>
+        <w:spacing w:line="360" w:lineRule="auto"/>
+        <w:rPr>
+          <w:lang w:val="es-ES"/>
+        </w:rPr>
+      </w:pPr>
+      <w:r>
+        <w:rPr>
+          <w:lang w:val="es-ES"/>
+        </w:rPr>
+        <w:t>E</w:t>
+      </w:r>
+      <w:r>
+        <w:rPr>
+          <w:lang w:val="es-ES"/>
+        </w:rPr>
+        <w:t xml:space="preserve">l botón </w:t>
+      </w:r>
+      <w:r>
+        <w:rPr>
+          <w:noProof/>
         </w:rPr>
         <w:drawing>
-          <wp:inline distT="0" distB="0" distL="0" distR="0" wp14:anchorId="35F5EBC4" wp14:editId="36627CEB">
+          <wp:inline distT="0" distB="0" distL="0" distR="0" wp14:anchorId="51F2307A" wp14:editId="533A9C0D">
             <wp:extent cx="870508" cy="155856"/>
             <wp:effectExtent l="0" t="0" r="6350" b="0"/>
             <wp:docPr id="13" name="Imagen 13"/>
@@ -6979,7 +7178,13 @@
         <w:rPr>
           <w:lang w:val="es-ES"/>
         </w:rPr>
-        <w:t xml:space="preserve"> Ambos botones envían a otra pantalla para realizar las operaciones correspondientes.</w:t>
+        <w:t xml:space="preserve"> </w:t>
+      </w:r>
+      <w:r>
+        <w:rPr>
+          <w:lang w:val="es-ES"/>
+        </w:rPr>
+        <w:t>Este botón envía a una nueva pantalla</w:t>
       </w:r>
     </w:p>
     <w:p>
@@ -6998,6 +7203,26 @@
         <w:rPr>
           <w:lang w:val="es-ES"/>
         </w:rPr>
+        <w:t xml:space="preserve">Botón para generar un reporte de todos los movimientos registrados o por alguna opción de filtrado seleccionada. </w:t>
+      </w:r>
+    </w:p>
+    <w:p>
+      <w:pPr>
+        <w:pStyle w:val="Prrafodelista"/>
+        <w:numPr>
+          <w:ilvl w:val="0"/>
+          <w:numId w:val="11"/>
+        </w:numPr>
+        <w:spacing w:line="360" w:lineRule="auto"/>
+        <w:rPr>
+          <w:lang w:val="es-ES"/>
+        </w:rPr>
+      </w:pPr>
+      <w:r>
+        <w:rPr>
+          <w:lang w:val="es-ES"/>
+        </w:rPr>
+        <w:lastRenderedPageBreak/>
         <w:t>Columnas de la tabla, indicando por cada columna un nombre que representa que tipo de información se muestra.</w:t>
       </w:r>
     </w:p>
@@ -7048,7 +7273,6 @@
         <w:rPr>
           <w:lang w:val="es-ES"/>
         </w:rPr>
-        <w:lastRenderedPageBreak/>
         <w:t>Opciones de acción sobre cada fila de la tabla. Estas opciones son las siguientes y varían según el tipo de usuario que este logueado:</w:t>
       </w:r>
     </w:p>
@@ -7075,7 +7299,7 @@
           <w:noProof/>
         </w:rPr>
         <w:drawing>
-          <wp:inline distT="0" distB="0" distL="0" distR="0" wp14:anchorId="7B5F1E7B" wp14:editId="0B215018">
+          <wp:inline distT="0" distB="0" distL="0" distR="0" wp14:anchorId="0A816F80" wp14:editId="229F2DA3">
             <wp:extent cx="368954" cy="165860"/>
             <wp:effectExtent l="0" t="0" r="0" b="5715"/>
             <wp:docPr id="9" name="Imagen 9"/>
@@ -7152,7 +7376,7 @@
           <w:noProof/>
         </w:rPr>
         <w:drawing>
-          <wp:inline distT="0" distB="0" distL="0" distR="0" wp14:anchorId="180A627E" wp14:editId="617130F9">
+          <wp:inline distT="0" distB="0" distL="0" distR="0" wp14:anchorId="4FA6792A" wp14:editId="40832DE1">
             <wp:extent cx="291626" cy="159068"/>
             <wp:effectExtent l="0" t="0" r="0" b="0"/>
             <wp:docPr id="11" name="Imagen 11"/>
@@ -7259,7 +7483,7 @@
           <w:lang w:val="es-ES"/>
         </w:rPr>
       </w:pPr>
-      <w:bookmarkStart w:id="19" w:name="_Toc25243129"/>
+      <w:bookmarkStart w:id="19" w:name="_Toc25833318"/>
       <w:r>
         <w:rPr>
           <w:lang w:val="es-ES"/>
@@ -7280,7 +7504,7 @@
           <w:lang w:val="es-ES"/>
         </w:rPr>
         <w:pict>
-          <v:shape id="_x0000_i1184" type="#_x0000_t75" style="width:441.4pt;height:209.75pt">
+          <v:shape id="_x0000_i1032" type="#_x0000_t75" style="width:441pt;height:210pt">
             <v:imagedata r:id="rId32" o:title="NuevoIngreso"/>
           </v:shape>
         </w:pict>
@@ -7370,6 +7594,7 @@
         <w:rPr>
           <w:lang w:val="es-ES"/>
         </w:rPr>
+        <w:lastRenderedPageBreak/>
         <w:t>Opciones de selección de los distintos almacenes registrados en el sistema. Siempre debe seleccionarse uno. Representa a que almacén van a ir los productos ingresados.</w:t>
       </w:r>
     </w:p>
@@ -7389,7 +7614,6 @@
         <w:rPr>
           <w:lang w:val="es-ES"/>
         </w:rPr>
-        <w:lastRenderedPageBreak/>
         <w:t>Opciones de selección de los distintos tipos de movimiento de tipo ingreso registrados en el sistema. Siempre debe seleccionarse uno.</w:t>
       </w:r>
     </w:p>
@@ -7615,10 +7839,10 @@
       </w:r>
       <w:r>
         <w:rPr>
-          <w:lang w:val="es-ES"/>
+          <w:noProof/>
         </w:rPr>
         <w:drawing>
-          <wp:inline distT="0" distB="0" distL="0" distR="0" wp14:anchorId="4E7098F2" wp14:editId="50A8699C">
+          <wp:inline distT="0" distB="0" distL="0" distR="0" wp14:anchorId="0383E09E" wp14:editId="754CB2A3">
             <wp:extent cx="146304" cy="169405"/>
             <wp:effectExtent l="0" t="0" r="6350" b="2540"/>
             <wp:docPr id="15" name="Imagen 15"/>
@@ -7707,6 +7931,7 @@
         <w:rPr>
           <w:lang w:val="es-ES"/>
         </w:rPr>
+        <w:lastRenderedPageBreak/>
         <w:t xml:space="preserve">Botón para guardar el </w:t>
       </w:r>
       <w:r>
@@ -7750,12 +7975,11 @@
           <w:lang w:val="es-ES"/>
         </w:rPr>
       </w:pPr>
-      <w:bookmarkStart w:id="20" w:name="_Toc25243130"/>
-      <w:r>
-        <w:rPr>
-          <w:lang w:val="es-ES"/>
-        </w:rPr>
-        <w:lastRenderedPageBreak/>
+      <w:bookmarkStart w:id="20" w:name="_Toc25833319"/>
+      <w:r>
+        <w:rPr>
+          <w:lang w:val="es-ES"/>
+        </w:rPr>
         <w:t>Vista de Nueva Transferencia</w:t>
       </w:r>
       <w:bookmarkEnd w:id="20"/>
@@ -7772,7 +7996,7 @@
           <w:lang w:val="es-ES"/>
         </w:rPr>
         <w:pict>
-          <v:shape id="_x0000_i1185" type="#_x0000_t75" style="width:441.4pt;height:228.5pt">
+          <v:shape id="_x0000_i1033" type="#_x0000_t75" style="width:441.75pt;height:228.75pt">
             <v:imagedata r:id="rId33" o:title="NuevaTransferencia"/>
           </v:shape>
         </w:pict>
@@ -7907,6 +8131,7 @@
         <w:rPr>
           <w:lang w:val="es-ES"/>
         </w:rPr>
+        <w:lastRenderedPageBreak/>
         <w:t>Opciones de selección de los distintos tipos de comprobantes registrados en el sistema. Siempre debe seleccionarse uno. Representa al comprobante que fue emitido por la empresa.</w:t>
       </w:r>
     </w:p>
@@ -7964,7 +8189,6 @@
         <w:rPr>
           <w:lang w:val="es-ES"/>
         </w:rPr>
-        <w:lastRenderedPageBreak/>
         <w:t xml:space="preserve"> </w:t>
       </w:r>
       <w:r>
@@ -8070,10 +8294,10 @@
       </w:r>
       <w:r>
         <w:rPr>
-          <w:lang w:val="es-ES"/>
+          <w:noProof/>
         </w:rPr>
         <w:drawing>
-          <wp:inline distT="0" distB="0" distL="0" distR="0" wp14:anchorId="67E85C83" wp14:editId="5831FB6F">
+          <wp:inline distT="0" distB="0" distL="0" distR="0" wp14:anchorId="1A6DFB9F" wp14:editId="085AC587">
             <wp:extent cx="146304" cy="169405"/>
             <wp:effectExtent l="0" t="0" r="6350" b="2540"/>
             <wp:docPr id="16" name="Imagen 16"/>
@@ -8181,11 +8405,12 @@
           <w:lang w:val="es-ES"/>
         </w:rPr>
       </w:pPr>
-      <w:bookmarkStart w:id="21" w:name="_Toc25243131"/>
-      <w:r>
-        <w:rPr>
-          <w:lang w:val="es-ES"/>
-        </w:rPr>
+      <w:bookmarkStart w:id="21" w:name="_Toc25833320"/>
+      <w:r>
+        <w:rPr>
+          <w:lang w:val="es-ES"/>
+        </w:rPr>
+        <w:lastRenderedPageBreak/>
         <w:t>Productos</w:t>
       </w:r>
       <w:bookmarkEnd w:id="21"/>
@@ -8198,7 +8423,7 @@
           <w:lang w:val="es-ES"/>
         </w:rPr>
       </w:pPr>
-      <w:bookmarkStart w:id="22" w:name="_Toc25243132"/>
+      <w:bookmarkStart w:id="22" w:name="_Toc25833321"/>
       <w:r>
         <w:rPr>
           <w:lang w:val="es-ES"/>
@@ -8218,7 +8443,7 @@
           <w:noProof/>
         </w:rPr>
         <w:drawing>
-          <wp:inline distT="0" distB="0" distL="0" distR="0" wp14:anchorId="1087B61B" wp14:editId="4161E90C">
+          <wp:inline distT="0" distB="0" distL="0" distR="0" wp14:anchorId="1D587974" wp14:editId="66380D76">
             <wp:extent cx="5612130" cy="2680162"/>
             <wp:effectExtent l="0" t="0" r="7620" b="6350"/>
             <wp:docPr id="29" name="Imagen 29" descr="C:\Users\kachu\Desktop\Manual de Usuario\InicioProductos.png"/>
@@ -8283,15 +8508,14 @@
         <w:rPr>
           <w:lang w:val="es-ES"/>
         </w:rPr>
-        <w:lastRenderedPageBreak/>
         <w:t xml:space="preserve">Título de la tabla y el botón </w:t>
       </w:r>
       <w:r>
         <w:rPr>
-          <w:lang w:val="es-ES"/>
+          <w:noProof/>
         </w:rPr>
         <w:drawing>
-          <wp:inline distT="0" distB="0" distL="0" distR="0" wp14:anchorId="643656E3" wp14:editId="13B02107">
+          <wp:inline distT="0" distB="0" distL="0" distR="0" wp14:anchorId="0F695C29" wp14:editId="580140C6">
             <wp:extent cx="634362" cy="143951"/>
             <wp:effectExtent l="0" t="0" r="0" b="8890"/>
             <wp:docPr id="31" name="Imagen 31"/>
@@ -8330,13 +8554,7 @@
         <w:rPr>
           <w:lang w:val="es-ES"/>
         </w:rPr>
-        <w:t xml:space="preserve"> permite registrar un nuevo </w:t>
-      </w:r>
-      <w:r>
-        <w:rPr>
-          <w:lang w:val="es-ES"/>
-        </w:rPr>
-        <w:t>producto en el sistema, este botón abre una nueva pantalla.</w:t>
+        <w:t xml:space="preserve"> permite registrar un nuevo producto en el sistema, este botón abre una nueva pantalla.</w:t>
       </w:r>
     </w:p>
     <w:p>
@@ -8374,19 +8592,7 @@
         <w:rPr>
           <w:lang w:val="es-ES"/>
         </w:rPr>
-        <w:t xml:space="preserve">Contenido de la tabla con información correspondiente a los </w:t>
-      </w:r>
-      <w:r>
-        <w:rPr>
-          <w:lang w:val="es-ES"/>
-        </w:rPr>
-        <w:t>productos</w:t>
-      </w:r>
-      <w:r>
-        <w:rPr>
-          <w:lang w:val="es-ES"/>
-        </w:rPr>
-        <w:t xml:space="preserve"> registrados. </w:t>
+        <w:t xml:space="preserve">Contenido de la tabla con información correspondiente a los productos registrados. </w:t>
       </w:r>
     </w:p>
     <w:p>
@@ -8450,7 +8656,7 @@
           <w:noProof/>
         </w:rPr>
         <w:drawing>
-          <wp:inline distT="0" distB="0" distL="0" distR="0" wp14:anchorId="66EFC5DC" wp14:editId="17866B3B">
+          <wp:inline distT="0" distB="0" distL="0" distR="0" wp14:anchorId="431EC864" wp14:editId="0EFA83B7">
             <wp:extent cx="368954" cy="165860"/>
             <wp:effectExtent l="0" t="0" r="0" b="5715"/>
             <wp:docPr id="32" name="Imagen 32"/>
@@ -8489,19 +8695,7 @@
         <w:rPr>
           <w:lang w:val="es-ES"/>
         </w:rPr>
-        <w:t xml:space="preserve"> permite mostrar más información del </w:t>
-      </w:r>
-      <w:r>
-        <w:rPr>
-          <w:lang w:val="es-ES"/>
-        </w:rPr>
-        <w:t>producto</w:t>
-      </w:r>
-      <w:r>
-        <w:rPr>
-          <w:lang w:val="es-ES"/>
-        </w:rPr>
-        <w:t xml:space="preserve"> de la fila que corresponda.</w:t>
+        <w:t xml:space="preserve"> permite mostrar más información del producto de la fila que corresponda.</w:t>
       </w:r>
     </w:p>
     <w:p>
@@ -8527,7 +8721,7 @@
           <w:noProof/>
         </w:rPr>
         <w:drawing>
-          <wp:inline distT="0" distB="0" distL="0" distR="0" wp14:anchorId="1ACC75E7" wp14:editId="30D3CCA0">
+          <wp:inline distT="0" distB="0" distL="0" distR="0" wp14:anchorId="3B9BBFB9" wp14:editId="6116F78B">
             <wp:extent cx="299002" cy="173838"/>
             <wp:effectExtent l="0" t="0" r="6350" b="0"/>
             <wp:docPr id="33" name="Imagen 33"/>
@@ -8566,19 +8760,7 @@
         <w:rPr>
           <w:lang w:val="es-ES"/>
         </w:rPr>
-        <w:t xml:space="preserve"> permite la edición del </w:t>
-      </w:r>
-      <w:r>
-        <w:rPr>
-          <w:lang w:val="es-ES"/>
-        </w:rPr>
-        <w:t>producto</w:t>
-      </w:r>
-      <w:r>
-        <w:rPr>
-          <w:lang w:val="es-ES"/>
-        </w:rPr>
-        <w:t xml:space="preserve"> de la fila correspondiente. </w:t>
+        <w:t xml:space="preserve"> permite la edición del producto de la fila correspondiente. </w:t>
       </w:r>
     </w:p>
     <w:p>
@@ -8604,7 +8786,7 @@
           <w:noProof/>
         </w:rPr>
         <w:drawing>
-          <wp:inline distT="0" distB="0" distL="0" distR="0" wp14:anchorId="485DE852" wp14:editId="55A67598">
+          <wp:inline distT="0" distB="0" distL="0" distR="0" wp14:anchorId="49237972" wp14:editId="70F6DE1B">
             <wp:extent cx="291626" cy="159068"/>
             <wp:effectExtent l="0" t="0" r="0" b="0"/>
             <wp:docPr id="34" name="Imagen 34"/>
@@ -8643,19 +8825,7 @@
         <w:rPr>
           <w:lang w:val="es-ES"/>
         </w:rPr>
-        <w:t xml:space="preserve"> permite la eliminación del </w:t>
-      </w:r>
-      <w:r>
-        <w:rPr>
-          <w:lang w:val="es-ES"/>
-        </w:rPr>
-        <w:t>producto</w:t>
-      </w:r>
-      <w:r>
-        <w:rPr>
-          <w:lang w:val="es-ES"/>
-        </w:rPr>
-        <w:t xml:space="preserve"> de la fila al cual corresponda.</w:t>
+        <w:t xml:space="preserve"> permite la eliminación del producto de la fila al cual corresponda.</w:t>
       </w:r>
     </w:p>
     <w:p>
@@ -8712,12 +8882,11 @@
           <w:lang w:val="es-ES"/>
         </w:rPr>
       </w:pPr>
-      <w:bookmarkStart w:id="23" w:name="_Toc25243133"/>
-      <w:r>
-        <w:rPr>
-          <w:lang w:val="es-ES"/>
-        </w:rPr>
-        <w:lastRenderedPageBreak/>
+      <w:bookmarkStart w:id="23" w:name="_Toc25833322"/>
+      <w:r>
+        <w:rPr>
+          <w:lang w:val="es-ES"/>
+        </w:rPr>
         <w:t>Vista de Nuevo Producto</w:t>
       </w:r>
       <w:bookmarkEnd w:id="23"/>
@@ -8734,7 +8903,7 @@
           <w:noProof/>
         </w:rPr>
         <w:drawing>
-          <wp:inline distT="0" distB="0" distL="0" distR="0" wp14:anchorId="6DFA1FF5" wp14:editId="2FA8EEBE">
+          <wp:inline distT="0" distB="0" distL="0" distR="0" wp14:anchorId="49B3ADE4" wp14:editId="0D22D5E1">
             <wp:extent cx="5612130" cy="3241607"/>
             <wp:effectExtent l="0" t="0" r="7620" b="0"/>
             <wp:docPr id="35" name="Imagen 35" descr="C:\Users\kachu\Desktop\Manual de Usuario\nuevoProducto.png"/>
@@ -8906,19 +9075,38 @@
         <w:rPr>
           <w:lang w:val="es-ES"/>
         </w:rPr>
-        <w:t>Opciones de selección</w:t>
-      </w:r>
-      <w:r>
-        <w:rPr>
-          <w:lang w:val="es-ES"/>
-        </w:rPr>
-        <w:t xml:space="preserve"> de los rubros </w:t>
-      </w:r>
-      <w:r>
-        <w:rPr>
-          <w:lang w:val="es-ES"/>
-        </w:rPr>
-        <w:t>disponibles en el sistema. Siempre debe seleccionarse una</w:t>
+        <w:t>Opciones de selección de los rubros disponibles en el sistema. Siempre debe seleccionarse una.</w:t>
+      </w:r>
+      <w:r>
+        <w:rPr>
+          <w:lang w:val="es-ES"/>
+        </w:rPr>
+        <w:t xml:space="preserve"> </w:t>
+      </w:r>
+      <w:r>
+        <w:rPr>
+          <w:lang w:val="es-ES"/>
+        </w:rPr>
+        <w:t>Representa a que rubro va a pertenecer el producto.</w:t>
+      </w:r>
+    </w:p>
+    <w:p>
+      <w:pPr>
+        <w:pStyle w:val="Prrafodelista"/>
+        <w:numPr>
+          <w:ilvl w:val="0"/>
+          <w:numId w:val="20"/>
+        </w:numPr>
+        <w:spacing w:line="360" w:lineRule="auto"/>
+        <w:rPr>
+          <w:lang w:val="es-ES"/>
+        </w:rPr>
+      </w:pPr>
+      <w:r>
+        <w:rPr>
+          <w:lang w:val="es-ES"/>
+        </w:rPr>
+        <w:t>Botón para volver a página anterior</w:t>
       </w:r>
       <w:r>
         <w:rPr>
@@ -8932,12 +9120,6 @@
         </w:rPr>
         <w:t xml:space="preserve"> </w:t>
       </w:r>
-      <w:r>
-        <w:rPr>
-          <w:lang w:val="es-ES"/>
-        </w:rPr>
-        <w:t>Representa a que rubro va a pertenecer el producto.</w:t>
-      </w:r>
     </w:p>
     <w:p>
       <w:pPr>
@@ -8955,13 +9137,25 @@
         <w:rPr>
           <w:lang w:val="es-ES"/>
         </w:rPr>
-        <w:t>Botón para volver a página anterior</w:t>
-      </w:r>
-      <w:r>
-        <w:rPr>
-          <w:lang w:val="es-ES"/>
-        </w:rPr>
-        <w:t>.</w:t>
+        <w:t xml:space="preserve">Botón para guardar el nuevo </w:t>
+      </w:r>
+      <w:r>
+        <w:rPr>
+          <w:lang w:val="es-ES"/>
+        </w:rPr>
+        <w:t>producto</w:t>
+      </w:r>
+      <w:r>
+        <w:rPr>
+          <w:lang w:val="es-ES"/>
+        </w:rPr>
+        <w:t xml:space="preserve"> en el sistema. Este botón después de guardar regresa a la pantalla general de </w:t>
+      </w:r>
+      <w:r>
+        <w:rPr>
+          <w:lang w:val="es-ES"/>
+        </w:rPr>
+        <w:t>productos.</w:t>
       </w:r>
       <w:r>
         <w:rPr>
@@ -8972,49 +9166,6 @@
     </w:p>
     <w:p>
       <w:pPr>
-        <w:pStyle w:val="Prrafodelista"/>
-        <w:numPr>
-          <w:ilvl w:val="0"/>
-          <w:numId w:val="20"/>
-        </w:numPr>
-        <w:spacing w:line="360" w:lineRule="auto"/>
-        <w:rPr>
-          <w:lang w:val="es-ES"/>
-        </w:rPr>
-      </w:pPr>
-      <w:r>
-        <w:rPr>
-          <w:lang w:val="es-ES"/>
-        </w:rPr>
-        <w:t xml:space="preserve">Botón para guardar el nuevo </w:t>
-      </w:r>
-      <w:r>
-        <w:rPr>
-          <w:lang w:val="es-ES"/>
-        </w:rPr>
-        <w:t>producto</w:t>
-      </w:r>
-      <w:r>
-        <w:rPr>
-          <w:lang w:val="es-ES"/>
-        </w:rPr>
-        <w:t xml:space="preserve"> en el sistema. Este botón después de guardar regresa a la pantalla general de </w:t>
-      </w:r>
-      <w:r>
-        <w:rPr>
-          <w:lang w:val="es-ES"/>
-        </w:rPr>
-        <w:t>productos.</w:t>
-      </w:r>
-      <w:r>
-        <w:rPr>
-          <w:lang w:val="es-ES"/>
-        </w:rPr>
-        <w:t xml:space="preserve"> </w:t>
-      </w:r>
-    </w:p>
-    <w:p>
-      <w:pPr>
         <w:jc w:val="left"/>
         <w:rPr>
           <w:lang w:val="es-ES"/>
@@ -9035,7 +9186,7 @@
           <w:lang w:val="es-ES"/>
         </w:rPr>
       </w:pPr>
-      <w:bookmarkStart w:id="24" w:name="_Toc25243134"/>
+      <w:bookmarkStart w:id="24" w:name="_Toc25833323"/>
       <w:r>
         <w:rPr>
           <w:lang w:val="es-ES"/>
@@ -9057,7 +9208,7 @@
           <w:noProof/>
         </w:rPr>
         <w:drawing>
-          <wp:inline distT="0" distB="0" distL="0" distR="0" wp14:anchorId="7EDBC8DC" wp14:editId="50B597F5">
+          <wp:inline distT="0" distB="0" distL="0" distR="0" wp14:anchorId="0C73C83F" wp14:editId="50D5D282">
             <wp:extent cx="5612130" cy="2394795"/>
             <wp:effectExtent l="0" t="0" r="7620" b="5715"/>
             <wp:docPr id="36" name="Imagen 36" descr="C:\Users\kachu\Desktop\Manual de Usuario\detallesProducto.png"/>
@@ -9223,7 +9374,7 @@
           <w:lang w:val="es-ES"/>
         </w:rPr>
       </w:pPr>
-      <w:bookmarkStart w:id="25" w:name="_Toc25243135"/>
+      <w:bookmarkStart w:id="25" w:name="_Toc25833324"/>
       <w:r>
         <w:rPr>
           <w:lang w:val="es-ES"/>
@@ -9241,7 +9392,7 @@
           <w:lang w:val="es-ES"/>
         </w:rPr>
       </w:pPr>
-      <w:bookmarkStart w:id="26" w:name="_Toc25243136"/>
+      <w:bookmarkStart w:id="26" w:name="_Toc25833325"/>
       <w:r>
         <w:rPr>
           <w:lang w:val="es-ES"/>
@@ -9262,7 +9413,7 @@
           <w:noProof/>
         </w:rPr>
         <w:drawing>
-          <wp:inline distT="0" distB="0" distL="0" distR="0" wp14:anchorId="61936B8B" wp14:editId="6F918FA8">
+          <wp:inline distT="0" distB="0" distL="0" distR="0" wp14:anchorId="35F992DA" wp14:editId="428395EE">
             <wp:extent cx="5612130" cy="2877359"/>
             <wp:effectExtent l="0" t="0" r="7620" b="0"/>
             <wp:docPr id="44" name="Imagen 44" descr="C:\Users\kachu\Desktop\Manual de Usuario\Asistencia.png"/>
@@ -9384,7 +9535,21 @@
         <w:rPr>
           <w:lang w:val="es-ES"/>
         </w:rPr>
-        <w:t>Botón para marcar la salida de la empresa. Esto produce que automáticamente el usuario se desloguee del sistema.</w:t>
+        <w:t xml:space="preserve">Botón para marcar la salida de la empresa. Esto produce que automáticamente el usuario se </w:t>
+      </w:r>
+      <w:proofErr w:type="spellStart"/>
+      <w:r>
+        <w:rPr>
+          <w:lang w:val="es-ES"/>
+        </w:rPr>
+        <w:t>desloguee</w:t>
+      </w:r>
+      <w:proofErr w:type="spellEnd"/>
+      <w:r>
+        <w:rPr>
+          <w:lang w:val="es-ES"/>
+        </w:rPr>
+        <w:t xml:space="preserve"> del sistema.</w:t>
       </w:r>
     </w:p>
     <w:p>
@@ -9422,7 +9587,7 @@
           <w:lang w:val="es-ES"/>
         </w:rPr>
       </w:pPr>
-      <w:bookmarkStart w:id="27" w:name="_Toc25243137"/>
+      <w:bookmarkStart w:id="27" w:name="_Toc25833326"/>
       <w:r>
         <w:rPr>
           <w:lang w:val="es-ES"/>
@@ -9440,7 +9605,7 @@
           <w:lang w:val="es-ES"/>
         </w:rPr>
       </w:pPr>
-      <w:bookmarkStart w:id="28" w:name="_Toc25243138"/>
+      <w:bookmarkStart w:id="28" w:name="_Toc25833327"/>
       <w:r>
         <w:rPr>
           <w:lang w:val="es-ES"/>
@@ -9460,10 +9625,10 @@
           <w:noProof/>
         </w:rPr>
         <w:drawing>
-          <wp:inline distT="0" distB="0" distL="0" distR="0" wp14:anchorId="3E4109E8" wp14:editId="6025D615">
-            <wp:extent cx="5612130" cy="3136268"/>
-            <wp:effectExtent l="0" t="0" r="7620" b="6985"/>
-            <wp:docPr id="37" name="Imagen 37" descr="C:\Users\kachu\Desktop\Manual de Usuario\inicioAuditoria.png"/>
+          <wp:inline distT="0" distB="0" distL="0" distR="0" wp14:anchorId="4D1B920B" wp14:editId="35BE8DE2">
+            <wp:extent cx="5612130" cy="2666012"/>
+            <wp:effectExtent l="0" t="0" r="7620" b="1270"/>
+            <wp:docPr id="10" name="Imagen 10" descr="C:\Users\kachu\Desktop\Manual de Usuario\inicioAuditoria2.png"/>
             <wp:cNvGraphicFramePr>
               <a:graphicFrameLocks xmlns:a="http://schemas.openxmlformats.org/drawingml/2006/main" noChangeAspect="1"/>
             </wp:cNvGraphicFramePr>
@@ -9471,7 +9636,7 @@
               <a:graphicData uri="http://schemas.openxmlformats.org/drawingml/2006/picture">
                 <pic:pic xmlns:pic="http://schemas.openxmlformats.org/drawingml/2006/picture">
                   <pic:nvPicPr>
-                    <pic:cNvPr id="0" name="Picture 55" descr="C:\Users\kachu\Desktop\Manual de Usuario\inicioAuditoria.png"/>
+                    <pic:cNvPr id="0" name="Picture 13" descr="C:\Users\kachu\Desktop\Manual de Usuario\inicioAuditoria2.png"/>
                     <pic:cNvPicPr>
                       <a:picLocks noChangeAspect="1" noChangeArrowheads="1"/>
                     </pic:cNvPicPr>
@@ -9492,7 +9657,7 @@
                   <pic:spPr bwMode="auto">
                     <a:xfrm>
                       <a:off x="0" y="0"/>
-                      <a:ext cx="5612130" cy="3136268"/>
+                      <a:ext cx="5612130" cy="2666012"/>
                     </a:xfrm>
                     <a:prstGeom prst="rect">
                       <a:avLst/>
@@ -9589,19 +9754,7 @@
         <w:rPr>
           <w:lang w:val="es-ES"/>
         </w:rPr>
-        <w:t>Filtro por las tablas auditadas d</w:t>
-      </w:r>
-      <w:r>
-        <w:rPr>
-          <w:lang w:val="es-ES"/>
-        </w:rPr>
-        <w:t>el sistema</w:t>
-      </w:r>
-      <w:r>
-        <w:rPr>
-          <w:lang w:val="es-ES"/>
-        </w:rPr>
-        <w:t>.</w:t>
+        <w:t>Filtro por las tablas auditadas del sistema.</w:t>
       </w:r>
     </w:p>
     <w:p>
@@ -9620,13 +9773,7 @@
         <w:rPr>
           <w:lang w:val="es-ES"/>
         </w:rPr>
-        <w:t xml:space="preserve">Filtro por los </w:t>
-      </w:r>
-      <w:r>
-        <w:rPr>
-          <w:lang w:val="es-ES"/>
-        </w:rPr>
-        <w:t xml:space="preserve">distintos usuarios registrados en el sistema. </w:t>
+        <w:t xml:space="preserve">Filtro por los distintos usuarios registrados en el sistema. </w:t>
       </w:r>
     </w:p>
     <w:p>
@@ -9645,19 +9792,7 @@
         <w:rPr>
           <w:lang w:val="es-ES"/>
         </w:rPr>
-        <w:t xml:space="preserve">Filtro por </w:t>
-      </w:r>
-      <w:r>
-        <w:rPr>
-          <w:lang w:val="es-ES"/>
-        </w:rPr>
-        <w:t>rango de fecha de generación de la auditoria</w:t>
-      </w:r>
-      <w:r>
-        <w:rPr>
-          <w:lang w:val="es-ES"/>
-        </w:rPr>
-        <w:t>.</w:t>
+        <w:t>Filtro por rango de fecha de generación de la auditoria.</w:t>
       </w:r>
     </w:p>
     <w:p>
@@ -9714,19 +9849,7 @@
         <w:rPr>
           <w:lang w:val="es-ES"/>
         </w:rPr>
-        <w:t xml:space="preserve">Botón para </w:t>
-      </w:r>
-      <w:r>
-        <w:rPr>
-          <w:lang w:val="es-ES"/>
-        </w:rPr>
-        <w:t xml:space="preserve">generar un reporte de todos los registros de auditoria </w:t>
-      </w:r>
-      <w:r>
-        <w:rPr>
-          <w:lang w:val="es-ES"/>
-        </w:rPr>
-        <w:t>o por alguna opción de filtrado seleccionada.</w:t>
+        <w:t>Título de la tabla.</w:t>
       </w:r>
     </w:p>
     <w:p>
@@ -9745,7 +9868,7 @@
         <w:rPr>
           <w:lang w:val="es-ES"/>
         </w:rPr>
-        <w:t>Título de la tabla.</w:t>
+        <w:t>Botón para generar un reporte de todos los registros de auditoria o por alguna opción de filtrado seleccionada.</w:t>
       </w:r>
     </w:p>
     <w:p>
@@ -9814,26 +9937,26 @@
         <w:rPr>
           <w:lang w:val="es-ES"/>
         </w:rPr>
+        <w:t>Campo de texto para realizar una búsqueda sobre los datos que figuran en la tabla.</w:t>
+      </w:r>
+    </w:p>
+    <w:p>
+      <w:pPr>
+        <w:pStyle w:val="Prrafodelista"/>
+        <w:numPr>
+          <w:ilvl w:val="0"/>
+          <w:numId w:val="22"/>
+        </w:numPr>
+        <w:spacing w:line="360" w:lineRule="auto"/>
+        <w:rPr>
+          <w:lang w:val="es-ES"/>
+        </w:rPr>
+      </w:pPr>
+      <w:r>
+        <w:rPr>
+          <w:lang w:val="es-ES"/>
+        </w:rPr>
         <w:lastRenderedPageBreak/>
-        <w:t>Campo de texto para realizar una búsqueda sobre los datos que figuran en la tabla.</w:t>
-      </w:r>
-    </w:p>
-    <w:p>
-      <w:pPr>
-        <w:pStyle w:val="Prrafodelista"/>
-        <w:numPr>
-          <w:ilvl w:val="0"/>
-          <w:numId w:val="22"/>
-        </w:numPr>
-        <w:spacing w:line="360" w:lineRule="auto"/>
-        <w:rPr>
-          <w:lang w:val="es-ES"/>
-        </w:rPr>
-      </w:pPr>
-      <w:r>
-        <w:rPr>
-          <w:lang w:val="es-ES"/>
-        </w:rPr>
         <w:t>Opciones de acción sobre cada fila de la tabla. Estas opciones son las siguientes y varían según el tipo de usuario que este logueado:</w:t>
       </w:r>
     </w:p>
@@ -9860,7 +9983,7 @@
           <w:noProof/>
         </w:rPr>
         <w:drawing>
-          <wp:inline distT="0" distB="0" distL="0" distR="0" wp14:anchorId="2692C470" wp14:editId="6786CA3C">
+          <wp:inline distT="0" distB="0" distL="0" distR="0" wp14:anchorId="6A55E16E" wp14:editId="7BB619FD">
             <wp:extent cx="368954" cy="165860"/>
             <wp:effectExtent l="0" t="0" r="0" b="5715"/>
             <wp:docPr id="38" name="Imagen 38"/>
@@ -9911,13 +10034,7 @@
         <w:rPr>
           <w:lang w:val="es-ES"/>
         </w:rPr>
-        <w:t>de la fila que corresponda.</w:t>
-      </w:r>
-      <w:r>
-        <w:rPr>
-          <w:lang w:val="es-ES"/>
-        </w:rPr>
-        <w:t xml:space="preserve"> </w:t>
+        <w:t xml:space="preserve">de la fila que corresponda. </w:t>
       </w:r>
     </w:p>
     <w:p>
@@ -9974,7 +10091,7 @@
           <w:lang w:val="es-ES"/>
         </w:rPr>
       </w:pPr>
-      <w:bookmarkStart w:id="29" w:name="_Toc25243139"/>
+      <w:bookmarkStart w:id="29" w:name="_Toc25833328"/>
       <w:r>
         <w:rPr>
           <w:lang w:val="es-ES"/>
@@ -9995,7 +10112,7 @@
           <w:noProof/>
         </w:rPr>
         <w:drawing>
-          <wp:inline distT="0" distB="0" distL="0" distR="0" wp14:anchorId="39095FED" wp14:editId="37B1D1CD">
+          <wp:inline distT="0" distB="0" distL="0" distR="0" wp14:anchorId="141007BB" wp14:editId="46055E7C">
             <wp:extent cx="5612130" cy="2972834"/>
             <wp:effectExtent l="0" t="0" r="7620" b="0"/>
             <wp:docPr id="42" name="Imagen 42" descr="C:\Users\kachu\Desktop\Manual de Usuario\detalleAuditoria.png"/>
@@ -10148,21 +10265,587 @@
     </w:p>
     <w:p>
       <w:pPr>
+        <w:jc w:val="left"/>
+        <w:rPr>
+          <w:lang w:val="es-ES"/>
+        </w:rPr>
+      </w:pPr>
+      <w:r>
+        <w:rPr>
+          <w:lang w:val="es-ES"/>
+        </w:rPr>
+        <w:br w:type="page"/>
+      </w:r>
+    </w:p>
+    <w:p>
+      <w:pPr>
         <w:pStyle w:val="Ttulo2"/>
         <w:spacing w:line="360" w:lineRule="auto"/>
         <w:rPr>
           <w:lang w:val="es-ES"/>
         </w:rPr>
       </w:pPr>
-      <w:bookmarkStart w:id="30" w:name="_Toc25243140"/>
+      <w:bookmarkStart w:id="30" w:name="_Toc25833329"/>
       <w:r>
         <w:rPr>
           <w:lang w:val="es-ES"/>
         </w:rPr>
         <w:lastRenderedPageBreak/>
+        <w:t>Configuración</w:t>
+      </w:r>
+      <w:bookmarkEnd w:id="30"/>
+    </w:p>
+    <w:p>
+      <w:pPr>
+        <w:spacing w:line="360" w:lineRule="auto"/>
+        <w:rPr>
+          <w:lang w:val="es-ES"/>
+        </w:rPr>
+      </w:pPr>
+      <w:r>
+        <w:rPr>
+          <w:noProof/>
+        </w:rPr>
+        <w:drawing>
+          <wp:inline distT="0" distB="0" distL="0" distR="0" wp14:anchorId="570694CF" wp14:editId="3287BA44">
+            <wp:extent cx="5612130" cy="2887795"/>
+            <wp:effectExtent l="0" t="0" r="7620" b="8255"/>
+            <wp:docPr id="19" name="Imagen 19" descr="C:\Users\kachu\Desktop\Manual de Usuario\config.png"/>
+            <wp:cNvGraphicFramePr>
+              <a:graphicFrameLocks xmlns:a="http://schemas.openxmlformats.org/drawingml/2006/main" noChangeAspect="1"/>
+            </wp:cNvGraphicFramePr>
+            <a:graphic xmlns:a="http://schemas.openxmlformats.org/drawingml/2006/main">
+              <a:graphicData uri="http://schemas.openxmlformats.org/drawingml/2006/picture">
+                <pic:pic xmlns:pic="http://schemas.openxmlformats.org/drawingml/2006/picture">
+                  <pic:nvPicPr>
+                    <pic:cNvPr id="0" name="Picture 14" descr="C:\Users\kachu\Desktop\Manual de Usuario\config.png"/>
+                    <pic:cNvPicPr>
+                      <a:picLocks noChangeAspect="1" noChangeArrowheads="1"/>
+                    </pic:cNvPicPr>
+                  </pic:nvPicPr>
+                  <pic:blipFill>
+                    <a:blip r:embed="rId41">
+                      <a:extLst>
+                        <a:ext uri="{28A0092B-C50C-407E-A947-70E740481C1C}">
+                          <a14:useLocalDpi xmlns:a14="http://schemas.microsoft.com/office/drawing/2010/main" val="0"/>
+                        </a:ext>
+                      </a:extLst>
+                    </a:blip>
+                    <a:srcRect/>
+                    <a:stretch>
+                      <a:fillRect/>
+                    </a:stretch>
+                  </pic:blipFill>
+                  <pic:spPr bwMode="auto">
+                    <a:xfrm>
+                      <a:off x="0" y="0"/>
+                      <a:ext cx="5612130" cy="2887795"/>
+                    </a:xfrm>
+                    <a:prstGeom prst="rect">
+                      <a:avLst/>
+                    </a:prstGeom>
+                    <a:noFill/>
+                    <a:ln>
+                      <a:noFill/>
+                    </a:ln>
+                  </pic:spPr>
+                </pic:pic>
+              </a:graphicData>
+            </a:graphic>
+          </wp:inline>
+        </w:drawing>
+      </w:r>
+    </w:p>
+    <w:p>
+      <w:pPr>
+        <w:pStyle w:val="Prrafodelista"/>
+        <w:numPr>
+          <w:ilvl w:val="0"/>
+          <w:numId w:val="35"/>
+        </w:numPr>
+        <w:spacing w:line="360" w:lineRule="auto"/>
+        <w:rPr>
+          <w:lang w:val="es-ES"/>
+        </w:rPr>
+      </w:pPr>
+      <w:r>
+        <w:rPr>
+          <w:lang w:val="es-ES"/>
+        </w:rPr>
+        <w:t>Título de la sección.</w:t>
+      </w:r>
+    </w:p>
+    <w:p>
+      <w:pPr>
+        <w:pStyle w:val="Prrafodelista"/>
+        <w:numPr>
+          <w:ilvl w:val="0"/>
+          <w:numId w:val="35"/>
+        </w:numPr>
+        <w:spacing w:line="360" w:lineRule="auto"/>
+        <w:rPr>
+          <w:lang w:val="es-ES"/>
+        </w:rPr>
+      </w:pPr>
+      <w:r>
+        <w:rPr>
+          <w:lang w:val="es-ES"/>
+        </w:rPr>
+        <w:t>Pestaña actual abierta.</w:t>
+      </w:r>
+    </w:p>
+    <w:p>
+      <w:pPr>
+        <w:pStyle w:val="Prrafodelista"/>
+        <w:numPr>
+          <w:ilvl w:val="0"/>
+          <w:numId w:val="35"/>
+        </w:numPr>
+        <w:spacing w:line="360" w:lineRule="auto"/>
+        <w:rPr>
+          <w:lang w:val="es-ES"/>
+        </w:rPr>
+      </w:pPr>
+      <w:r>
+        <w:rPr>
+          <w:lang w:val="es-ES"/>
+        </w:rPr>
+        <w:t xml:space="preserve">Pestañas disponibles para navegar. Al hacer </w:t>
+      </w:r>
+      <w:proofErr w:type="spellStart"/>
+      <w:r>
+        <w:rPr>
+          <w:lang w:val="es-ES"/>
+        </w:rPr>
+        <w:t>click</w:t>
+      </w:r>
+      <w:proofErr w:type="spellEnd"/>
+      <w:r>
+        <w:rPr>
+          <w:lang w:val="es-ES"/>
+        </w:rPr>
+        <w:t xml:space="preserve"> en algunas de ellas automáticamente se abre esa pestaña.</w:t>
+      </w:r>
+    </w:p>
+    <w:p>
+      <w:pPr>
+        <w:pStyle w:val="Prrafodelista"/>
+        <w:numPr>
+          <w:ilvl w:val="0"/>
+          <w:numId w:val="35"/>
+        </w:numPr>
+        <w:spacing w:line="360" w:lineRule="auto"/>
+        <w:rPr>
+          <w:lang w:val="es-ES"/>
+        </w:rPr>
+      </w:pPr>
+      <w:r>
+        <w:rPr>
+          <w:lang w:val="es-ES"/>
+        </w:rPr>
+        <w:t>Botón para habilitar la edición de los campos de texto que están en gris, el botón para cargar una nueva foto y el botón para actualizar los datos.</w:t>
+      </w:r>
+    </w:p>
+    <w:p>
+      <w:pPr>
+        <w:pStyle w:val="Prrafodelista"/>
+        <w:numPr>
+          <w:ilvl w:val="0"/>
+          <w:numId w:val="35"/>
+        </w:numPr>
+        <w:spacing w:line="360" w:lineRule="auto"/>
+        <w:rPr>
+          <w:lang w:val="es-ES"/>
+        </w:rPr>
+      </w:pPr>
+      <w:r>
+        <w:rPr>
+          <w:lang w:val="es-ES"/>
+        </w:rPr>
+        <w:t>Campo de texto con información relacionada al nombre de la empresa. Este campo al inicio esta deshabilitado, se activa cuando se presiona el botón editar.</w:t>
+      </w:r>
+    </w:p>
+    <w:p>
+      <w:pPr>
+        <w:pStyle w:val="Prrafodelista"/>
+        <w:numPr>
+          <w:ilvl w:val="0"/>
+          <w:numId w:val="35"/>
+        </w:numPr>
+        <w:spacing w:line="360" w:lineRule="auto"/>
+        <w:rPr>
+          <w:lang w:val="es-ES"/>
+        </w:rPr>
+      </w:pPr>
+      <w:r>
+        <w:rPr>
+          <w:lang w:val="es-ES"/>
+        </w:rPr>
+        <w:t>Campo de texto con información relacionada a la dirección de la empresa. Este campo al inicio esta deshabilitado, se activa cuando se presiona el botón editar.</w:t>
+      </w:r>
+    </w:p>
+    <w:p>
+      <w:pPr>
+        <w:pStyle w:val="Prrafodelista"/>
+        <w:numPr>
+          <w:ilvl w:val="0"/>
+          <w:numId w:val="35"/>
+        </w:numPr>
+        <w:spacing w:line="360" w:lineRule="auto"/>
+        <w:rPr>
+          <w:lang w:val="es-ES"/>
+        </w:rPr>
+      </w:pPr>
+      <w:r>
+        <w:rPr>
+          <w:lang w:val="es-ES"/>
+        </w:rPr>
+        <w:t>Campo de texto con información del número de teléfono de la empresa. Este campo al inicio esta deshabilitado, se activa cuando se presiona el botón editar.</w:t>
+      </w:r>
+    </w:p>
+    <w:p>
+      <w:pPr>
+        <w:pStyle w:val="Prrafodelista"/>
+        <w:numPr>
+          <w:ilvl w:val="0"/>
+          <w:numId w:val="35"/>
+        </w:numPr>
+        <w:spacing w:line="360" w:lineRule="auto"/>
+        <w:rPr>
+          <w:lang w:val="es-ES"/>
+        </w:rPr>
+      </w:pPr>
+      <w:r>
+        <w:rPr>
+          <w:lang w:val="es-ES"/>
+        </w:rPr>
+        <w:t>Campo de texto con información del email de la empresa. Este campo al inicio esta deshabilitado, se activa cuando se presiona el botón editar.</w:t>
+      </w:r>
+    </w:p>
+    <w:p>
+      <w:pPr>
+        <w:pStyle w:val="Prrafodelista"/>
+        <w:numPr>
+          <w:ilvl w:val="0"/>
+          <w:numId w:val="35"/>
+        </w:numPr>
+        <w:spacing w:line="360" w:lineRule="auto"/>
+        <w:rPr>
+          <w:lang w:val="es-ES"/>
+        </w:rPr>
+      </w:pPr>
+      <w:r>
+        <w:rPr>
+          <w:lang w:val="es-ES"/>
+        </w:rPr>
+        <w:t>Logo actual de la empresa.</w:t>
+      </w:r>
+    </w:p>
+    <w:p>
+      <w:pPr>
+        <w:pStyle w:val="Prrafodelista"/>
+        <w:numPr>
+          <w:ilvl w:val="0"/>
+          <w:numId w:val="35"/>
+        </w:numPr>
+        <w:spacing w:line="360" w:lineRule="auto"/>
+        <w:rPr>
+          <w:lang w:val="es-ES"/>
+        </w:rPr>
+      </w:pPr>
+      <w:r>
+        <w:rPr>
+          <w:lang w:val="es-ES"/>
+        </w:rPr>
+        <w:lastRenderedPageBreak/>
+        <w:t>Botón para seleccionar un nuevo logo de la empresa. Se habilita cuando se presiona el botón editar.</w:t>
+      </w:r>
+    </w:p>
+    <w:p>
+      <w:pPr>
+        <w:pStyle w:val="Prrafodelista"/>
+        <w:numPr>
+          <w:ilvl w:val="0"/>
+          <w:numId w:val="35"/>
+        </w:numPr>
+        <w:spacing w:line="360" w:lineRule="auto"/>
+        <w:rPr>
+          <w:lang w:val="es-ES"/>
+        </w:rPr>
+      </w:pPr>
+      <w:r>
+        <w:rPr>
+          <w:lang w:val="es-ES"/>
+        </w:rPr>
+        <w:t>Botón para actualizar los cambios realizados. Se habilita cuando se presiona el botón editar.</w:t>
+      </w:r>
+    </w:p>
+    <w:p>
+      <w:pPr>
+        <w:spacing w:line="360" w:lineRule="auto"/>
+        <w:rPr>
+          <w:lang w:val="es-ES"/>
+        </w:rPr>
+      </w:pPr>
+      <w:r>
+        <w:rPr>
+          <w:lang w:val="es-ES"/>
+        </w:rPr>
+        <w:t xml:space="preserve">Toda esta información de la pestaña “General” es la que aparece en cada reporte generado por el sistema. </w:t>
+      </w:r>
+    </w:p>
+    <w:p>
+      <w:pPr>
+        <w:spacing w:line="360" w:lineRule="auto"/>
+        <w:rPr>
+          <w:lang w:val="es-ES"/>
+        </w:rPr>
+      </w:pPr>
+      <w:r>
+        <w:rPr>
+          <w:lang w:val="es-ES"/>
+        </w:rPr>
+        <w:t>En las demás pestañas aparecerá lo siguiente:</w:t>
+      </w:r>
+    </w:p>
+    <w:p>
+      <w:pPr>
+        <w:pStyle w:val="Prrafodelista"/>
+        <w:numPr>
+          <w:ilvl w:val="0"/>
+          <w:numId w:val="36"/>
+        </w:numPr>
+        <w:spacing w:line="360" w:lineRule="auto"/>
+        <w:rPr>
+          <w:lang w:val="es-ES"/>
+        </w:rPr>
+      </w:pPr>
+      <w:r>
+        <w:rPr>
+          <w:lang w:val="es-ES"/>
+        </w:rPr>
+        <w:t>Lista representativa a el título de la pestaña con todos los datos registrados en el sistema.</w:t>
+      </w:r>
+    </w:p>
+    <w:p>
+      <w:pPr>
+        <w:pStyle w:val="Prrafodelista"/>
+        <w:numPr>
+          <w:ilvl w:val="0"/>
+          <w:numId w:val="36"/>
+        </w:numPr>
+        <w:spacing w:line="360" w:lineRule="auto"/>
+        <w:rPr>
+          <w:lang w:val="es-ES"/>
+        </w:rPr>
+      </w:pPr>
+      <w:r>
+        <w:rPr>
+          <w:lang w:val="es-ES"/>
+        </w:rPr>
+        <w:t xml:space="preserve">Un botón </w:t>
+      </w:r>
+      <w:r>
+        <w:rPr>
+          <w:lang w:val="es-ES"/>
+        </w:rPr>
+        <w:drawing>
+          <wp:inline distT="0" distB="0" distL="0" distR="0" wp14:anchorId="1C01A037" wp14:editId="056C2BD6">
+            <wp:extent cx="514350" cy="213401"/>
+            <wp:effectExtent l="0" t="0" r="0" b="0"/>
+            <wp:docPr id="20" name="Imagen 20"/>
+            <wp:cNvGraphicFramePr>
+              <a:graphicFrameLocks xmlns:a="http://schemas.openxmlformats.org/drawingml/2006/main" noChangeAspect="1"/>
+            </wp:cNvGraphicFramePr>
+            <a:graphic xmlns:a="http://schemas.openxmlformats.org/drawingml/2006/main">
+              <a:graphicData uri="http://schemas.openxmlformats.org/drawingml/2006/picture">
+                <pic:pic xmlns:pic="http://schemas.openxmlformats.org/drawingml/2006/picture">
+                  <pic:nvPicPr>
+                    <pic:cNvPr id="1" name=""/>
+                    <pic:cNvPicPr/>
+                  </pic:nvPicPr>
+                  <pic:blipFill>
+                    <a:blip r:embed="rId42"/>
+                    <a:stretch>
+                      <a:fillRect/>
+                    </a:stretch>
+                  </pic:blipFill>
+                  <pic:spPr>
+                    <a:xfrm>
+                      <a:off x="0" y="0"/>
+                      <a:ext cx="535075" cy="222000"/>
+                    </a:xfrm>
+                    <a:prstGeom prst="rect">
+                      <a:avLst/>
+                    </a:prstGeom>
+                  </pic:spPr>
+                </pic:pic>
+              </a:graphicData>
+            </a:graphic>
+          </wp:inline>
+        </w:drawing>
+      </w:r>
+      <w:r>
+        <w:rPr>
+          <w:lang w:val="es-ES"/>
+        </w:rPr>
+        <w:t xml:space="preserve"> que permite registrar algo nuevo al sistema.</w:t>
+      </w:r>
+    </w:p>
+    <w:p>
+      <w:pPr>
+        <w:pStyle w:val="Prrafodelista"/>
+        <w:numPr>
+          <w:ilvl w:val="0"/>
+          <w:numId w:val="36"/>
+        </w:numPr>
+        <w:spacing w:line="360" w:lineRule="auto"/>
+        <w:rPr>
+          <w:lang w:val="es-ES"/>
+        </w:rPr>
+      </w:pPr>
+      <w:r>
+        <w:rPr>
+          <w:lang w:val="es-ES"/>
+        </w:rPr>
+        <w:t xml:space="preserve">Un botón </w:t>
+      </w:r>
+      <w:r>
+        <w:rPr>
+          <w:lang w:val="es-ES"/>
+        </w:rPr>
+        <w:drawing>
+          <wp:inline distT="0" distB="0" distL="0" distR="0" wp14:anchorId="21DA59A8" wp14:editId="50AE3C40">
+            <wp:extent cx="241300" cy="260494"/>
+            <wp:effectExtent l="0" t="0" r="6350" b="6350"/>
+            <wp:docPr id="25" name="Imagen 25"/>
+            <wp:cNvGraphicFramePr>
+              <a:graphicFrameLocks xmlns:a="http://schemas.openxmlformats.org/drawingml/2006/main" noChangeAspect="1"/>
+            </wp:cNvGraphicFramePr>
+            <a:graphic xmlns:a="http://schemas.openxmlformats.org/drawingml/2006/main">
+              <a:graphicData uri="http://schemas.openxmlformats.org/drawingml/2006/picture">
+                <pic:pic xmlns:pic="http://schemas.openxmlformats.org/drawingml/2006/picture">
+                  <pic:nvPicPr>
+                    <pic:cNvPr id="1" name=""/>
+                    <pic:cNvPicPr/>
+                  </pic:nvPicPr>
+                  <pic:blipFill>
+                    <a:blip r:embed="rId43"/>
+                    <a:stretch>
+                      <a:fillRect/>
+                    </a:stretch>
+                  </pic:blipFill>
+                  <pic:spPr>
+                    <a:xfrm>
+                      <a:off x="0" y="0"/>
+                      <a:ext cx="281586" cy="303984"/>
+                    </a:xfrm>
+                    <a:prstGeom prst="rect">
+                      <a:avLst/>
+                    </a:prstGeom>
+                  </pic:spPr>
+                </pic:pic>
+              </a:graphicData>
+            </a:graphic>
+          </wp:inline>
+        </w:drawing>
+      </w:r>
+      <w:r>
+        <w:rPr>
+          <w:lang w:val="es-ES"/>
+        </w:rPr>
+        <w:t xml:space="preserve"> que permite la edición de la fila seleccionada.</w:t>
+      </w:r>
+    </w:p>
+    <w:p>
+      <w:pPr>
+        <w:pStyle w:val="Prrafodelista"/>
+        <w:numPr>
+          <w:ilvl w:val="0"/>
+          <w:numId w:val="36"/>
+        </w:numPr>
+        <w:spacing w:line="360" w:lineRule="auto"/>
+        <w:rPr>
+          <w:lang w:val="es-ES"/>
+        </w:rPr>
+      </w:pPr>
+      <w:r>
+        <w:rPr>
+          <w:lang w:val="es-ES"/>
+        </w:rPr>
+        <w:t xml:space="preserve">Un botón </w:t>
+      </w:r>
+      <w:r>
+        <w:rPr>
+          <w:lang w:val="es-ES"/>
+        </w:rPr>
+        <w:drawing>
+          <wp:inline distT="0" distB="0" distL="0" distR="0" wp14:anchorId="474A4242" wp14:editId="06DCC41C">
+            <wp:extent cx="241852" cy="228600"/>
+            <wp:effectExtent l="0" t="0" r="6350" b="0"/>
+            <wp:docPr id="26" name="Imagen 26"/>
+            <wp:cNvGraphicFramePr>
+              <a:graphicFrameLocks xmlns:a="http://schemas.openxmlformats.org/drawingml/2006/main" noChangeAspect="1"/>
+            </wp:cNvGraphicFramePr>
+            <a:graphic xmlns:a="http://schemas.openxmlformats.org/drawingml/2006/main">
+              <a:graphicData uri="http://schemas.openxmlformats.org/drawingml/2006/picture">
+                <pic:pic xmlns:pic="http://schemas.openxmlformats.org/drawingml/2006/picture">
+                  <pic:nvPicPr>
+                    <pic:cNvPr id="1" name=""/>
+                    <pic:cNvPicPr/>
+                  </pic:nvPicPr>
+                  <pic:blipFill>
+                    <a:blip r:embed="rId44"/>
+                    <a:stretch>
+                      <a:fillRect/>
+                    </a:stretch>
+                  </pic:blipFill>
+                  <pic:spPr>
+                    <a:xfrm>
+                      <a:off x="0" y="0"/>
+                      <a:ext cx="247744" cy="234170"/>
+                    </a:xfrm>
+                    <a:prstGeom prst="rect">
+                      <a:avLst/>
+                    </a:prstGeom>
+                  </pic:spPr>
+                </pic:pic>
+              </a:graphicData>
+            </a:graphic>
+          </wp:inline>
+        </w:drawing>
+      </w:r>
+      <w:r>
+        <w:rPr>
+          <w:lang w:val="es-ES"/>
+        </w:rPr>
+        <w:t xml:space="preserve"> que permite la eliminación de la fila seleccionada.</w:t>
+      </w:r>
+    </w:p>
+    <w:p>
+      <w:pPr>
+        <w:spacing w:line="360" w:lineRule="auto"/>
+        <w:rPr>
+          <w:lang w:val="es-ES"/>
+        </w:rPr>
+      </w:pPr>
+    </w:p>
+    <w:p>
+      <w:pPr>
+        <w:pStyle w:val="Ttulo2"/>
+        <w:spacing w:line="360" w:lineRule="auto"/>
+        <w:rPr>
+          <w:lang w:val="es-ES"/>
+        </w:rPr>
+      </w:pPr>
+      <w:bookmarkStart w:id="31" w:name="_Toc25833330"/>
+      <w:r>
+        <w:rPr>
+          <w:lang w:val="es-ES"/>
+        </w:rPr>
         <w:t>Mensajes de Confirmación</w:t>
       </w:r>
-      <w:bookmarkEnd w:id="30"/>
+      <w:bookmarkEnd w:id="31"/>
     </w:p>
     <w:p>
       <w:pPr>
@@ -10190,7 +10873,7 @@
           <w:noProof/>
         </w:rPr>
         <w:drawing>
-          <wp:inline distT="0" distB="0" distL="0" distR="0" wp14:anchorId="3BCA82FC" wp14:editId="630FCB65">
+          <wp:inline distT="0" distB="0" distL="0" distR="0" wp14:anchorId="5E5C0963" wp14:editId="0BE1030B">
             <wp:extent cx="4507865" cy="2934032"/>
             <wp:effectExtent l="38100" t="57150" r="45085" b="38100"/>
             <wp:docPr id="46" name="Imagen 46" descr="C:\Users\kachu\Desktop\Manual de Usuario\mensajeConfirmacion.png"/>
@@ -10207,7 +10890,7 @@
                     </pic:cNvPicPr>
                   </pic:nvPicPr>
                   <pic:blipFill rotWithShape="1">
-                    <a:blip r:embed="rId41">
+                    <a:blip r:embed="rId45">
                       <a:extLst>
                         <a:ext uri="{28A0092B-C50C-407E-A947-70E740481C1C}">
                           <a14:useLocalDpi xmlns:a14="http://schemas.microsoft.com/office/drawing/2010/main" val="0"/>
@@ -10276,6 +10959,7 @@
         <w:rPr>
           <w:lang w:val="es-ES"/>
         </w:rPr>
+        <w:lastRenderedPageBreak/>
         <w:t>Botón para cancelar la operación.</w:t>
       </w:r>
     </w:p>
@@ -10314,14 +10998,14 @@
           <w:lang w:val="es-ES"/>
         </w:rPr>
       </w:pPr>
-      <w:bookmarkStart w:id="31" w:name="_Toc25243141"/>
+      <w:bookmarkStart w:id="32" w:name="_Toc25833331"/>
       <w:r>
         <w:rPr>
           <w:lang w:val="es-ES"/>
         </w:rPr>
         <w:t>Alertas, avisos y errores</w:t>
       </w:r>
-      <w:bookmarkEnd w:id="31"/>
+      <w:bookmarkEnd w:id="32"/>
     </w:p>
     <w:p>
       <w:pPr>
@@ -10359,7 +11043,7 @@
                     </pic:cNvPicPr>
                   </pic:nvPicPr>
                   <pic:blipFill>
-                    <a:blip r:embed="rId42">
+                    <a:blip r:embed="rId46">
                       <a:extLst>
                         <a:ext uri="{28A0092B-C50C-407E-A947-70E740481C1C}">
                           <a14:useLocalDpi xmlns:a14="http://schemas.microsoft.com/office/drawing/2010/main" val="0"/>
@@ -10426,19 +11110,7 @@
         <w:rPr>
           <w:lang w:val="es-ES"/>
         </w:rPr>
-        <w:t xml:space="preserve">algo nuevo o cambios hechos </w:t>
-      </w:r>
-      <w:r>
-        <w:rPr>
-          <w:lang w:val="es-ES"/>
-        </w:rPr>
-        <w:t>se ha guardado exitosamente</w:t>
-      </w:r>
-      <w:r>
-        <w:rPr>
-          <w:lang w:val="es-ES"/>
-        </w:rPr>
-        <w:t>.</w:t>
+        <w:t>algo nuevo o cambios hechos se ha guardado exitosamente.</w:t>
       </w:r>
     </w:p>
     <w:p>
@@ -10498,7 +11170,7 @@
                     </pic:cNvPicPr>
                   </pic:nvPicPr>
                   <pic:blipFill>
-                    <a:blip r:embed="rId43">
+                    <a:blip r:embed="rId47">
                       <a:extLst>
                         <a:ext uri="{28A0092B-C50C-407E-A947-70E740481C1C}">
                           <a14:useLocalDpi xmlns:a14="http://schemas.microsoft.com/office/drawing/2010/main" val="0"/>
@@ -10587,7 +11259,6 @@
         <w:rPr>
           <w:noProof/>
         </w:rPr>
-        <w:lastRenderedPageBreak/>
         <w:drawing>
           <wp:inline distT="0" distB="0" distL="0" distR="0">
             <wp:extent cx="4531995" cy="3156585"/>
@@ -10606,7 +11277,7 @@
                     </pic:cNvPicPr>
                   </pic:nvPicPr>
                   <pic:blipFill>
-                    <a:blip r:embed="rId44">
+                    <a:blip r:embed="rId48">
                       <a:extLst>
                         <a:ext uri="{28A0092B-C50C-407E-A947-70E740481C1C}">
                           <a14:useLocalDpi xmlns:a14="http://schemas.microsoft.com/office/drawing/2010/main" val="0"/>
@@ -10690,8 +11361,8 @@
       </w:r>
     </w:p>
     <w:sectPr>
-      <w:headerReference w:type="default" r:id="rId45"/>
-      <w:footerReference w:type="default" r:id="rId46"/>
+      <w:headerReference w:type="default" r:id="rId49"/>
+      <w:footerReference w:type="default" r:id="rId50"/>
       <w:pgSz w:w="12240" w:h="15840"/>
       <w:pgMar w:top="1417" w:right="1701" w:bottom="1417" w:left="1701" w:header="708" w:footer="708" w:gutter="0"/>
       <w:cols w:space="708"/>
@@ -10766,7 +11437,7 @@
         <w:color w:val="5B9BD5" w:themeColor="accent1"/>
         <w:lang w:val="es-ES"/>
       </w:rPr>
-      <w:t>4</w:t>
+      <w:t>28</w:t>
     </w:r>
     <w:r>
       <w:rPr>
@@ -10791,8 +11462,17 @@
         <w:i/>
         <w:sz w:val="20"/>
       </w:rPr>
-      <w:t>Manual de Usuario</w:t>
+      <w:t xml:space="preserve">Manual de </w:t>
     </w:r>
+    <w:proofErr w:type="spellStart"/>
+    <w:r>
+      <w:rPr>
+        <w:i/>
+        <w:sz w:val="20"/>
+      </w:rPr>
+      <w:t>Usuario</w:t>
+    </w:r>
+    <w:proofErr w:type="spellEnd"/>
   </w:p>
 </w:ftr>
 </file>
@@ -10891,9 +11571,11 @@
         </wp:anchor>
       </w:drawing>
     </w:r>
+    <w:proofErr w:type="spellStart"/>
     <w:r>
       <w:t>ReCoop</w:t>
     </w:r>
+    <w:proofErr w:type="spellEnd"/>
   </w:p>
 </w:hdr>
 </file>
@@ -11901,6 +12583,119 @@
     </w:lvl>
   </w:abstractNum>
   <w:abstractNum w:abstractNumId="11" w15:restartNumberingAfterBreak="0">
+    <w:nsid w:val="1B23332B"/>
+    <w:multiLevelType w:val="hybridMultilevel"/>
+    <w:tmpl w:val="A34A011C"/>
+    <w:lvl w:ilvl="0" w:tplc="6658A692">
+      <w:start w:val="1"/>
+      <w:numFmt w:val="bullet"/>
+      <w:lvlText w:val=""/>
+      <w:lvlJc w:val="left"/>
+      <w:pPr>
+        <w:ind w:left="720" w:hanging="360"/>
+      </w:pPr>
+      <w:rPr>
+        <w:rFonts w:ascii="Symbol" w:eastAsiaTheme="minorHAnsi" w:hAnsi="Symbol" w:cstheme="minorBidi" w:hint="default"/>
+      </w:rPr>
+    </w:lvl>
+    <w:lvl w:ilvl="1" w:tplc="04090003" w:tentative="1">
+      <w:start w:val="1"/>
+      <w:numFmt w:val="bullet"/>
+      <w:lvlText w:val="o"/>
+      <w:lvlJc w:val="left"/>
+      <w:pPr>
+        <w:ind w:left="1440" w:hanging="360"/>
+      </w:pPr>
+      <w:rPr>
+        <w:rFonts w:ascii="Courier New" w:hAnsi="Courier New" w:cs="Courier New" w:hint="default"/>
+      </w:rPr>
+    </w:lvl>
+    <w:lvl w:ilvl="2" w:tplc="04090005" w:tentative="1">
+      <w:start w:val="1"/>
+      <w:numFmt w:val="bullet"/>
+      <w:lvlText w:val=""/>
+      <w:lvlJc w:val="left"/>
+      <w:pPr>
+        <w:ind w:left="2160" w:hanging="360"/>
+      </w:pPr>
+      <w:rPr>
+        <w:rFonts w:ascii="Wingdings" w:hAnsi="Wingdings" w:hint="default"/>
+      </w:rPr>
+    </w:lvl>
+    <w:lvl w:ilvl="3" w:tplc="04090001" w:tentative="1">
+      <w:start w:val="1"/>
+      <w:numFmt w:val="bullet"/>
+      <w:lvlText w:val=""/>
+      <w:lvlJc w:val="left"/>
+      <w:pPr>
+        <w:ind w:left="2880" w:hanging="360"/>
+      </w:pPr>
+      <w:rPr>
+        <w:rFonts w:ascii="Symbol" w:hAnsi="Symbol" w:hint="default"/>
+      </w:rPr>
+    </w:lvl>
+    <w:lvl w:ilvl="4" w:tplc="04090003" w:tentative="1">
+      <w:start w:val="1"/>
+      <w:numFmt w:val="bullet"/>
+      <w:lvlText w:val="o"/>
+      <w:lvlJc w:val="left"/>
+      <w:pPr>
+        <w:ind w:left="3600" w:hanging="360"/>
+      </w:pPr>
+      <w:rPr>
+        <w:rFonts w:ascii="Courier New" w:hAnsi="Courier New" w:cs="Courier New" w:hint="default"/>
+      </w:rPr>
+    </w:lvl>
+    <w:lvl w:ilvl="5" w:tplc="04090005" w:tentative="1">
+      <w:start w:val="1"/>
+      <w:numFmt w:val="bullet"/>
+      <w:lvlText w:val=""/>
+      <w:lvlJc w:val="left"/>
+      <w:pPr>
+        <w:ind w:left="4320" w:hanging="360"/>
+      </w:pPr>
+      <w:rPr>
+        <w:rFonts w:ascii="Wingdings" w:hAnsi="Wingdings" w:hint="default"/>
+      </w:rPr>
+    </w:lvl>
+    <w:lvl w:ilvl="6" w:tplc="04090001" w:tentative="1">
+      <w:start w:val="1"/>
+      <w:numFmt w:val="bullet"/>
+      <w:lvlText w:val=""/>
+      <w:lvlJc w:val="left"/>
+      <w:pPr>
+        <w:ind w:left="5040" w:hanging="360"/>
+      </w:pPr>
+      <w:rPr>
+        <w:rFonts w:ascii="Symbol" w:hAnsi="Symbol" w:hint="default"/>
+      </w:rPr>
+    </w:lvl>
+    <w:lvl w:ilvl="7" w:tplc="04090003" w:tentative="1">
+      <w:start w:val="1"/>
+      <w:numFmt w:val="bullet"/>
+      <w:lvlText w:val="o"/>
+      <w:lvlJc w:val="left"/>
+      <w:pPr>
+        <w:ind w:left="5760" w:hanging="360"/>
+      </w:pPr>
+      <w:rPr>
+        <w:rFonts w:ascii="Courier New" w:hAnsi="Courier New" w:cs="Courier New" w:hint="default"/>
+      </w:rPr>
+    </w:lvl>
+    <w:lvl w:ilvl="8" w:tplc="04090005" w:tentative="1">
+      <w:start w:val="1"/>
+      <w:numFmt w:val="bullet"/>
+      <w:lvlText w:val=""/>
+      <w:lvlJc w:val="left"/>
+      <w:pPr>
+        <w:ind w:left="6480" w:hanging="360"/>
+      </w:pPr>
+      <w:rPr>
+        <w:rFonts w:ascii="Wingdings" w:hAnsi="Wingdings" w:hint="default"/>
+      </w:rPr>
+    </w:lvl>
+  </w:abstractNum>
+  <w:abstractNum w:abstractNumId="12" w15:restartNumberingAfterBreak="0">
     <w:nsid w:val="1F8E4259"/>
     <w:multiLevelType w:val="hybridMultilevel"/>
     <w:tmpl w:val="4F96BAB2"/>
@@ -11989,7 +12784,7 @@
       </w:pPr>
     </w:lvl>
   </w:abstractNum>
-  <w:abstractNum w:abstractNumId="12" w15:restartNumberingAfterBreak="0">
+  <w:abstractNum w:abstractNumId="13" w15:restartNumberingAfterBreak="0">
     <w:nsid w:val="22844AC7"/>
     <w:multiLevelType w:val="hybridMultilevel"/>
     <w:tmpl w:val="3EFCC31A"/>
@@ -12078,7 +12873,7 @@
       </w:pPr>
     </w:lvl>
   </w:abstractNum>
-  <w:abstractNum w:abstractNumId="13" w15:restartNumberingAfterBreak="0">
+  <w:abstractNum w:abstractNumId="14" w15:restartNumberingAfterBreak="0">
     <w:nsid w:val="25317F99"/>
     <w:multiLevelType w:val="hybridMultilevel"/>
     <w:tmpl w:val="FADED978"/>
@@ -12167,7 +12962,7 @@
       </w:pPr>
     </w:lvl>
   </w:abstractNum>
-  <w:abstractNum w:abstractNumId="14" w15:restartNumberingAfterBreak="0">
+  <w:abstractNum w:abstractNumId="15" w15:restartNumberingAfterBreak="0">
     <w:nsid w:val="28F612C8"/>
     <w:multiLevelType w:val="hybridMultilevel"/>
     <w:tmpl w:val="0234DCF4"/>
@@ -12259,7 +13054,7 @@
       </w:pPr>
     </w:lvl>
   </w:abstractNum>
-  <w:abstractNum w:abstractNumId="15" w15:restartNumberingAfterBreak="0">
+  <w:abstractNum w:abstractNumId="16" w15:restartNumberingAfterBreak="0">
     <w:nsid w:val="29E86A00"/>
     <w:multiLevelType w:val="hybridMultilevel"/>
     <w:tmpl w:val="AFB66AD6"/>
@@ -12372,7 +13167,7 @@
       </w:rPr>
     </w:lvl>
   </w:abstractNum>
-  <w:abstractNum w:abstractNumId="16" w15:restartNumberingAfterBreak="0">
+  <w:abstractNum w:abstractNumId="17" w15:restartNumberingAfterBreak="0">
     <w:nsid w:val="2E825BFA"/>
     <w:multiLevelType w:val="hybridMultilevel"/>
     <w:tmpl w:val="0234DCF4"/>
@@ -12464,7 +13259,7 @@
       </w:pPr>
     </w:lvl>
   </w:abstractNum>
-  <w:abstractNum w:abstractNumId="17" w15:restartNumberingAfterBreak="0">
+  <w:abstractNum w:abstractNumId="18" w15:restartNumberingAfterBreak="0">
     <w:nsid w:val="31C92A08"/>
     <w:multiLevelType w:val="hybridMultilevel"/>
     <w:tmpl w:val="92D0A546"/>
@@ -12553,7 +13348,7 @@
       </w:pPr>
     </w:lvl>
   </w:abstractNum>
-  <w:abstractNum w:abstractNumId="18" w15:restartNumberingAfterBreak="0">
+  <w:abstractNum w:abstractNumId="19" w15:restartNumberingAfterBreak="0">
     <w:nsid w:val="3258286C"/>
     <w:multiLevelType w:val="hybridMultilevel"/>
     <w:tmpl w:val="63BCA488"/>
@@ -12642,7 +13437,7 @@
       </w:pPr>
     </w:lvl>
   </w:abstractNum>
-  <w:abstractNum w:abstractNumId="19" w15:restartNumberingAfterBreak="0">
+  <w:abstractNum w:abstractNumId="20" w15:restartNumberingAfterBreak="0">
     <w:nsid w:val="342C4A0C"/>
     <w:multiLevelType w:val="hybridMultilevel"/>
     <w:tmpl w:val="732CBECA"/>
@@ -12731,7 +13526,7 @@
       </w:pPr>
     </w:lvl>
   </w:abstractNum>
-  <w:abstractNum w:abstractNumId="20" w15:restartNumberingAfterBreak="0">
+  <w:abstractNum w:abstractNumId="21" w15:restartNumberingAfterBreak="0">
     <w:nsid w:val="3A1A2A15"/>
     <w:multiLevelType w:val="hybridMultilevel"/>
     <w:tmpl w:val="0234DCF4"/>
@@ -12823,7 +13618,7 @@
       </w:pPr>
     </w:lvl>
   </w:abstractNum>
-  <w:abstractNum w:abstractNumId="21" w15:restartNumberingAfterBreak="0">
+  <w:abstractNum w:abstractNumId="22" w15:restartNumberingAfterBreak="0">
     <w:nsid w:val="3CB663B5"/>
     <w:multiLevelType w:val="hybridMultilevel"/>
     <w:tmpl w:val="E3E09C64"/>
@@ -12912,7 +13707,7 @@
       </w:pPr>
     </w:lvl>
   </w:abstractNum>
-  <w:abstractNum w:abstractNumId="22" w15:restartNumberingAfterBreak="0">
+  <w:abstractNum w:abstractNumId="23" w15:restartNumberingAfterBreak="0">
     <w:nsid w:val="3D1E6848"/>
     <w:multiLevelType w:val="hybridMultilevel"/>
     <w:tmpl w:val="21F4E680"/>
@@ -13001,7 +13796,7 @@
       </w:pPr>
     </w:lvl>
   </w:abstractNum>
-  <w:abstractNum w:abstractNumId="23" w15:restartNumberingAfterBreak="0">
+  <w:abstractNum w:abstractNumId="24" w15:restartNumberingAfterBreak="0">
     <w:nsid w:val="46B311EB"/>
     <w:multiLevelType w:val="hybridMultilevel"/>
     <w:tmpl w:val="734242F0"/>
@@ -13090,7 +13885,96 @@
       </w:pPr>
     </w:lvl>
   </w:abstractNum>
-  <w:abstractNum w:abstractNumId="24" w15:restartNumberingAfterBreak="0">
+  <w:abstractNum w:abstractNumId="25" w15:restartNumberingAfterBreak="0">
+    <w:nsid w:val="49E63359"/>
+    <w:multiLevelType w:val="hybridMultilevel"/>
+    <w:tmpl w:val="6CE64DFE"/>
+    <w:lvl w:ilvl="0" w:tplc="04090011">
+      <w:start w:val="1"/>
+      <w:numFmt w:val="decimal"/>
+      <w:lvlText w:val="%1)"/>
+      <w:lvlJc w:val="left"/>
+      <w:pPr>
+        <w:ind w:left="720" w:hanging="360"/>
+      </w:pPr>
+      <w:rPr>
+        <w:rFonts w:hint="default"/>
+      </w:rPr>
+    </w:lvl>
+    <w:lvl w:ilvl="1" w:tplc="04090019" w:tentative="1">
+      <w:start w:val="1"/>
+      <w:numFmt w:val="lowerLetter"/>
+      <w:lvlText w:val="%2."/>
+      <w:lvlJc w:val="left"/>
+      <w:pPr>
+        <w:ind w:left="1440" w:hanging="360"/>
+      </w:pPr>
+    </w:lvl>
+    <w:lvl w:ilvl="2" w:tplc="0409001B" w:tentative="1">
+      <w:start w:val="1"/>
+      <w:numFmt w:val="lowerRoman"/>
+      <w:lvlText w:val="%3."/>
+      <w:lvlJc w:val="right"/>
+      <w:pPr>
+        <w:ind w:left="2160" w:hanging="180"/>
+      </w:pPr>
+    </w:lvl>
+    <w:lvl w:ilvl="3" w:tplc="0409000F" w:tentative="1">
+      <w:start w:val="1"/>
+      <w:numFmt w:val="decimal"/>
+      <w:lvlText w:val="%4."/>
+      <w:lvlJc w:val="left"/>
+      <w:pPr>
+        <w:ind w:left="2880" w:hanging="360"/>
+      </w:pPr>
+    </w:lvl>
+    <w:lvl w:ilvl="4" w:tplc="04090019" w:tentative="1">
+      <w:start w:val="1"/>
+      <w:numFmt w:val="lowerLetter"/>
+      <w:lvlText w:val="%5."/>
+      <w:lvlJc w:val="left"/>
+      <w:pPr>
+        <w:ind w:left="3600" w:hanging="360"/>
+      </w:pPr>
+    </w:lvl>
+    <w:lvl w:ilvl="5" w:tplc="0409001B" w:tentative="1">
+      <w:start w:val="1"/>
+      <w:numFmt w:val="lowerRoman"/>
+      <w:lvlText w:val="%6."/>
+      <w:lvlJc w:val="right"/>
+      <w:pPr>
+        <w:ind w:left="4320" w:hanging="180"/>
+      </w:pPr>
+    </w:lvl>
+    <w:lvl w:ilvl="6" w:tplc="0409000F" w:tentative="1">
+      <w:start w:val="1"/>
+      <w:numFmt w:val="decimal"/>
+      <w:lvlText w:val="%7."/>
+      <w:lvlJc w:val="left"/>
+      <w:pPr>
+        <w:ind w:left="5040" w:hanging="360"/>
+      </w:pPr>
+    </w:lvl>
+    <w:lvl w:ilvl="7" w:tplc="04090019" w:tentative="1">
+      <w:start w:val="1"/>
+      <w:numFmt w:val="lowerLetter"/>
+      <w:lvlText w:val="%8."/>
+      <w:lvlJc w:val="left"/>
+      <w:pPr>
+        <w:ind w:left="5760" w:hanging="360"/>
+      </w:pPr>
+    </w:lvl>
+    <w:lvl w:ilvl="8" w:tplc="0409001B" w:tentative="1">
+      <w:start w:val="1"/>
+      <w:numFmt w:val="lowerRoman"/>
+      <w:lvlText w:val="%9."/>
+      <w:lvlJc w:val="right"/>
+      <w:pPr>
+        <w:ind w:left="6480" w:hanging="180"/>
+      </w:pPr>
+    </w:lvl>
+  </w:abstractNum>
+  <w:abstractNum w:abstractNumId="26" w15:restartNumberingAfterBreak="0">
     <w:nsid w:val="54F62720"/>
     <w:multiLevelType w:val="hybridMultilevel"/>
     <w:tmpl w:val="0234DCF4"/>
@@ -13182,7 +14066,7 @@
       </w:pPr>
     </w:lvl>
   </w:abstractNum>
-  <w:abstractNum w:abstractNumId="25" w15:restartNumberingAfterBreak="0">
+  <w:abstractNum w:abstractNumId="27" w15:restartNumberingAfterBreak="0">
     <w:nsid w:val="567A500C"/>
     <w:multiLevelType w:val="hybridMultilevel"/>
     <w:tmpl w:val="2DE6262E"/>
@@ -13271,7 +14155,7 @@
       </w:pPr>
     </w:lvl>
   </w:abstractNum>
-  <w:abstractNum w:abstractNumId="26" w15:restartNumberingAfterBreak="0">
+  <w:abstractNum w:abstractNumId="28" w15:restartNumberingAfterBreak="0">
     <w:nsid w:val="655073C6"/>
     <w:multiLevelType w:val="hybridMultilevel"/>
     <w:tmpl w:val="0234DCF4"/>
@@ -13363,7 +14247,7 @@
       </w:pPr>
     </w:lvl>
   </w:abstractNum>
-  <w:abstractNum w:abstractNumId="27" w15:restartNumberingAfterBreak="0">
+  <w:abstractNum w:abstractNumId="29" w15:restartNumberingAfterBreak="0">
     <w:nsid w:val="662E3D1B"/>
     <w:multiLevelType w:val="hybridMultilevel"/>
     <w:tmpl w:val="F9D641D4"/>
@@ -13452,7 +14336,7 @@
       </w:pPr>
     </w:lvl>
   </w:abstractNum>
-  <w:abstractNum w:abstractNumId="28" w15:restartNumberingAfterBreak="0">
+  <w:abstractNum w:abstractNumId="30" w15:restartNumberingAfterBreak="0">
     <w:nsid w:val="6CBE0C23"/>
     <w:multiLevelType w:val="hybridMultilevel"/>
     <w:tmpl w:val="3F6C9EC0"/>
@@ -13541,7 +14425,7 @@
       </w:pPr>
     </w:lvl>
   </w:abstractNum>
-  <w:abstractNum w:abstractNumId="29" w15:restartNumberingAfterBreak="0">
+  <w:abstractNum w:abstractNumId="31" w15:restartNumberingAfterBreak="0">
     <w:nsid w:val="6DA638E9"/>
     <w:multiLevelType w:val="hybridMultilevel"/>
     <w:tmpl w:val="1222150A"/>
@@ -13630,7 +14514,7 @@
       </w:pPr>
     </w:lvl>
   </w:abstractNum>
-  <w:abstractNum w:abstractNumId="30" w15:restartNumberingAfterBreak="0">
+  <w:abstractNum w:abstractNumId="32" w15:restartNumberingAfterBreak="0">
     <w:nsid w:val="7067635D"/>
     <w:multiLevelType w:val="hybridMultilevel"/>
     <w:tmpl w:val="3184E0FC"/>
@@ -13719,7 +14603,7 @@
       </w:pPr>
     </w:lvl>
   </w:abstractNum>
-  <w:abstractNum w:abstractNumId="31" w15:restartNumberingAfterBreak="0">
+  <w:abstractNum w:abstractNumId="33" w15:restartNumberingAfterBreak="0">
     <w:nsid w:val="71911472"/>
     <w:multiLevelType w:val="hybridMultilevel"/>
     <w:tmpl w:val="741CB76C"/>
@@ -13809,7 +14693,7 @@
       </w:pPr>
     </w:lvl>
   </w:abstractNum>
-  <w:abstractNum w:abstractNumId="32" w15:restartNumberingAfterBreak="0">
+  <w:abstractNum w:abstractNumId="34" w15:restartNumberingAfterBreak="0">
     <w:nsid w:val="73CE7158"/>
     <w:multiLevelType w:val="hybridMultilevel"/>
     <w:tmpl w:val="5DE6D450"/>
@@ -13898,7 +14782,7 @@
       </w:pPr>
     </w:lvl>
   </w:abstractNum>
-  <w:abstractNum w:abstractNumId="33" w15:restartNumberingAfterBreak="0">
+  <w:abstractNum w:abstractNumId="35" w15:restartNumberingAfterBreak="0">
     <w:nsid w:val="74BC2B5F"/>
     <w:multiLevelType w:val="hybridMultilevel"/>
     <w:tmpl w:val="A0B4AC12"/>
@@ -13989,25 +14873,25 @@
     </w:lvl>
   </w:abstractNum>
   <w:num w:numId="1">
-    <w:abstractNumId w:val="18"/>
+    <w:abstractNumId w:val="19"/>
   </w:num>
   <w:num w:numId="2">
-    <w:abstractNumId w:val="30"/>
+    <w:abstractNumId w:val="32"/>
   </w:num>
   <w:num w:numId="3">
+    <w:abstractNumId w:val="35"/>
+  </w:num>
+  <w:num w:numId="4">
+    <w:abstractNumId w:val="23"/>
+  </w:num>
+  <w:num w:numId="5">
     <w:abstractNumId w:val="33"/>
   </w:num>
-  <w:num w:numId="4">
-    <w:abstractNumId w:val="22"/>
-  </w:num>
-  <w:num w:numId="5">
-    <w:abstractNumId w:val="31"/>
-  </w:num>
   <w:num w:numId="6">
-    <w:abstractNumId w:val="20"/>
+    <w:abstractNumId w:val="21"/>
   </w:num>
   <w:num w:numId="7">
-    <w:abstractNumId w:val="17"/>
+    <w:abstractNumId w:val="18"/>
   </w:num>
   <w:num w:numId="8">
     <w:abstractNumId w:val="2"/>
@@ -14016,22 +14900,22 @@
     <w:abstractNumId w:val="9"/>
   </w:num>
   <w:num w:numId="10">
-    <w:abstractNumId w:val="23"/>
+    <w:abstractNumId w:val="24"/>
   </w:num>
   <w:num w:numId="11">
-    <w:abstractNumId w:val="26"/>
+    <w:abstractNumId w:val="28"/>
   </w:num>
   <w:num w:numId="12">
     <w:abstractNumId w:val="0"/>
   </w:num>
   <w:num w:numId="13">
-    <w:abstractNumId w:val="32"/>
+    <w:abstractNumId w:val="34"/>
   </w:num>
   <w:num w:numId="14">
-    <w:abstractNumId w:val="16"/>
+    <w:abstractNumId w:val="17"/>
   </w:num>
   <w:num w:numId="15">
-    <w:abstractNumId w:val="29"/>
+    <w:abstractNumId w:val="31"/>
   </w:num>
   <w:num w:numId="16">
     <w:abstractNumId w:val="1"/>
@@ -14040,34 +14924,34 @@
     <w:abstractNumId w:val="3"/>
   </w:num>
   <w:num w:numId="18">
-    <w:abstractNumId w:val="27"/>
+    <w:abstractNumId w:val="29"/>
   </w:num>
   <w:num w:numId="19">
-    <w:abstractNumId w:val="14"/>
+    <w:abstractNumId w:val="15"/>
   </w:num>
   <w:num w:numId="20">
-    <w:abstractNumId w:val="11"/>
+    <w:abstractNumId w:val="12"/>
   </w:num>
   <w:num w:numId="21">
     <w:abstractNumId w:val="7"/>
   </w:num>
   <w:num w:numId="22">
-    <w:abstractNumId w:val="24"/>
+    <w:abstractNumId w:val="26"/>
   </w:num>
   <w:num w:numId="23">
-    <w:abstractNumId w:val="12"/>
+    <w:abstractNumId w:val="13"/>
   </w:num>
   <w:num w:numId="24">
     <w:abstractNumId w:val="8"/>
   </w:num>
   <w:num w:numId="25">
-    <w:abstractNumId w:val="21"/>
+    <w:abstractNumId w:val="22"/>
   </w:num>
   <w:num w:numId="26">
-    <w:abstractNumId w:val="13"/>
+    <w:abstractNumId w:val="14"/>
   </w:num>
   <w:num w:numId="27">
-    <w:abstractNumId w:val="15"/>
+    <w:abstractNumId w:val="16"/>
   </w:num>
   <w:num w:numId="28">
     <w:abstractNumId w:val="5"/>
@@ -14076,19 +14960,25 @@
     <w:abstractNumId w:val="10"/>
   </w:num>
   <w:num w:numId="30">
-    <w:abstractNumId w:val="19"/>
+    <w:abstractNumId w:val="20"/>
   </w:num>
   <w:num w:numId="31">
-    <w:abstractNumId w:val="25"/>
+    <w:abstractNumId w:val="27"/>
   </w:num>
   <w:num w:numId="32">
-    <w:abstractNumId w:val="28"/>
+    <w:abstractNumId w:val="30"/>
   </w:num>
   <w:num w:numId="33">
     <w:abstractNumId w:val="4"/>
   </w:num>
   <w:num w:numId="34">
     <w:abstractNumId w:val="6"/>
+  </w:num>
+  <w:num w:numId="35">
+    <w:abstractNumId w:val="25"/>
+  </w:num>
+  <w:num w:numId="36">
+    <w:abstractNumId w:val="11"/>
   </w:num>
 </w:numbering>
 </file>
@@ -14755,538 +15645,6 @@
 </w:styles>
 </file>
 
-<file path=word/glossary/document.xml><?xml version="1.0" encoding="utf-8"?>
-<w:glossaryDocument xmlns:wpc="http://schemas.microsoft.com/office/word/2010/wordprocessingCanvas" xmlns:cx="http://schemas.microsoft.com/office/drawing/2014/chartex" xmlns:mc="http://schemas.openxmlformats.org/markup-compatibility/2006" xmlns:o="urn:schemas-microsoft-com:office:office" xmlns:r="http://schemas.openxmlformats.org/officeDocument/2006/relationships" xmlns:m="http://schemas.openxmlformats.org/officeDocument/2006/math" xmlns:v="urn:schemas-microsoft-com:vml" xmlns:wp14="http://schemas.microsoft.com/office/word/2010/wordprocessingDrawing" xmlns:wp="http://schemas.openxmlformats.org/drawingml/2006/wordprocessingDrawing" xmlns:w10="urn:schemas-microsoft-com:office:word" xmlns:w="http://schemas.openxmlformats.org/wordprocessingml/2006/main" xmlns:w14="http://schemas.microsoft.com/office/word/2010/wordml" xmlns:w15="http://schemas.microsoft.com/office/word/2012/wordml" xmlns:w16se="http://schemas.microsoft.com/office/word/2015/wordml/symex" xmlns:wpg="http://schemas.microsoft.com/office/word/2010/wordprocessingGroup" xmlns:wpi="http://schemas.microsoft.com/office/word/2010/wordprocessingInk" xmlns:wne="http://schemas.microsoft.com/office/word/2006/wordml" xmlns:wps="http://schemas.microsoft.com/office/word/2010/wordprocessingShape" mc:Ignorable="w14 w15 w16se wp14"/>
-</file>
-
-<file path=word/glossary/fontTable.xml><?xml version="1.0" encoding="utf-8"?>
-<w:fonts xmlns:mc="http://schemas.openxmlformats.org/markup-compatibility/2006" xmlns:r="http://schemas.openxmlformats.org/officeDocument/2006/relationships" xmlns:w="http://schemas.openxmlformats.org/wordprocessingml/2006/main" xmlns:w14="http://schemas.microsoft.com/office/word/2010/wordml" xmlns:w15="http://schemas.microsoft.com/office/word/2012/wordml" xmlns:w16se="http://schemas.microsoft.com/office/word/2015/wordml/symex" mc:Ignorable="w14 w15 w16se">
-  <w:font w:name="Times New Roman">
-    <w:panose1 w:val="02020603050405020304"/>
-    <w:charset w:val="00"/>
-    <w:family w:val="roman"/>
-    <w:pitch w:val="variable"/>
-    <w:sig w:usb0="E0002EFF" w:usb1="C000785B" w:usb2="00000009" w:usb3="00000000" w:csb0="000001FF" w:csb1="00000000"/>
-  </w:font>
-  <w:font w:name="Symbol">
-    <w:panose1 w:val="05050102010706020507"/>
-    <w:charset w:val="02"/>
-    <w:family w:val="roman"/>
-    <w:pitch w:val="variable"/>
-    <w:sig w:usb0="00000000" w:usb1="10000000" w:usb2="00000000" w:usb3="00000000" w:csb0="80000000" w:csb1="00000000"/>
-  </w:font>
-  <w:font w:name="Calibri">
-    <w:panose1 w:val="020F0502020204030204"/>
-    <w:charset w:val="00"/>
-    <w:family w:val="swiss"/>
-    <w:pitch w:val="variable"/>
-    <w:sig w:usb0="E0002EFF" w:usb1="C000247B" w:usb2="00000009" w:usb3="00000000" w:csb0="000001FF" w:csb1="00000000"/>
-  </w:font>
-  <w:font w:name="Courier New">
-    <w:panose1 w:val="02070309020205020404"/>
-    <w:charset w:val="00"/>
-    <w:family w:val="modern"/>
-    <w:pitch w:val="fixed"/>
-    <w:sig w:usb0="E0002EFF" w:usb1="C0007843" w:usb2="00000009" w:usb3="00000000" w:csb0="000001FF" w:csb1="00000000"/>
-  </w:font>
-  <w:font w:name="Wingdings">
-    <w:panose1 w:val="05000000000000000000"/>
-    <w:charset w:val="02"/>
-    <w:family w:val="auto"/>
-    <w:pitch w:val="variable"/>
-    <w:sig w:usb0="00000000" w:usb1="10000000" w:usb2="00000000" w:usb3="00000000" w:csb0="80000000" w:csb1="00000000"/>
-  </w:font>
-  <w:font w:name="Arial">
-    <w:panose1 w:val="020B0604020202020204"/>
-    <w:charset w:val="00"/>
-    <w:family w:val="swiss"/>
-    <w:pitch w:val="variable"/>
-    <w:sig w:usb0="E0002EFF" w:usb1="C000785B" w:usb2="00000009" w:usb3="00000000" w:csb0="000001FF" w:csb1="00000000"/>
-  </w:font>
-  <w:font w:name="Calibri Light">
-    <w:panose1 w:val="020F0302020204030204"/>
-    <w:charset w:val="00"/>
-    <w:family w:val="swiss"/>
-    <w:pitch w:val="variable"/>
-    <w:sig w:usb0="E0002AFF" w:usb1="C000247B" w:usb2="00000009" w:usb3="00000000" w:csb0="000001FF" w:csb1="00000000"/>
-  </w:font>
-</w:fonts>
-</file>
-
-<file path=word/glossary/settings.xml><?xml version="1.0" encoding="utf-8"?>
-<w:settings xmlns:mc="http://schemas.openxmlformats.org/markup-compatibility/2006" xmlns:o="urn:schemas-microsoft-com:office:office" xmlns:r="http://schemas.openxmlformats.org/officeDocument/2006/relationships" xmlns:m="http://schemas.openxmlformats.org/officeDocument/2006/math" xmlns:v="urn:schemas-microsoft-com:vml" xmlns:w10="urn:schemas-microsoft-com:office:word" xmlns:w="http://schemas.openxmlformats.org/wordprocessingml/2006/main" xmlns:w14="http://schemas.microsoft.com/office/word/2010/wordml" xmlns:w15="http://schemas.microsoft.com/office/word/2012/wordml" xmlns:w16se="http://schemas.microsoft.com/office/word/2015/wordml/symex" xmlns:sl="http://schemas.openxmlformats.org/schemaLibrary/2006/main" mc:Ignorable="w14 w15 w16se">
-  <w:view w:val="normal"/>
-  <w:defaultTabStop w:val="720"/>
-  <w:characterSpacingControl w:val="doNotCompress"/>
-  <w:compat>
-    <w:useFELayout/>
-    <w:compatSetting w:name="compatibilityMode" w:uri="http://schemas.microsoft.com/office/word" w:val="15"/>
-    <w:compatSetting w:name="overrideTableStyleFontSizeAndJustification" w:uri="http://schemas.microsoft.com/office/word" w:val="1"/>
-    <w:compatSetting w:name="enableOpenTypeFeatures" w:uri="http://schemas.microsoft.com/office/word" w:val="1"/>
-    <w:compatSetting w:name="doNotFlipMirrorIndents" w:uri="http://schemas.microsoft.com/office/word" w:val="1"/>
-    <w:compatSetting w:name="differentiateMultirowTableHeaders" w:uri="http://schemas.microsoft.com/office/word" w:val="1"/>
-  </w:compat>
-  <w:rsids>
-    <w:rsidRoot w:val="002E6EC2"/>
-    <w:rsid w:val="001768F1"/>
-    <w:rsid w:val="002E6EC2"/>
-  </w:rsids>
-  <m:mathPr>
-    <m:mathFont m:val="Cambria Math"/>
-    <m:brkBin m:val="before"/>
-    <m:brkBinSub m:val="--"/>
-    <m:smallFrac m:val="0"/>
-    <m:dispDef/>
-    <m:lMargin m:val="0"/>
-    <m:rMargin m:val="0"/>
-    <m:defJc m:val="centerGroup"/>
-    <m:wrapIndent m:val="1440"/>
-    <m:intLim m:val="subSup"/>
-    <m:naryLim m:val="undOvr"/>
-  </m:mathPr>
-  <w:themeFontLang w:val="en-US"/>
-  <w:clrSchemeMapping w:bg1="light1" w:t1="dark1" w:bg2="light2" w:t2="dark2" w:accent1="accent1" w:accent2="accent2" w:accent3="accent3" w:accent4="accent4" w:accent5="accent5" w:accent6="accent6" w:hyperlink="hyperlink" w:followedHyperlink="followedHyperlink"/>
-  <w:decimalSymbol w:val="."/>
-  <w:listSeparator w:val=","/>
-  <w15:chartTrackingRefBased/>
-</w:settings>
-</file>
-
-<file path=word/glossary/styles.xml><?xml version="1.0" encoding="utf-8"?>
-<w:styles xmlns:mc="http://schemas.openxmlformats.org/markup-compatibility/2006" xmlns:r="http://schemas.openxmlformats.org/officeDocument/2006/relationships" xmlns:w="http://schemas.openxmlformats.org/wordprocessingml/2006/main" xmlns:w14="http://schemas.microsoft.com/office/word/2010/wordml" xmlns:w15="http://schemas.microsoft.com/office/word/2012/wordml" xmlns:w16se="http://schemas.microsoft.com/office/word/2015/wordml/symex" mc:Ignorable="w14 w15 w16se">
-  <w:docDefaults>
-    <w:rPrDefault>
-      <w:rPr>
-        <w:rFonts w:asciiTheme="minorHAnsi" w:eastAsiaTheme="minorEastAsia" w:hAnsiTheme="minorHAnsi" w:cstheme="minorBidi"/>
-        <w:sz w:val="22"/>
-        <w:szCs w:val="22"/>
-        <w:lang w:val="en-US" w:eastAsia="en-US" w:bidi="ar-SA"/>
-      </w:rPr>
-    </w:rPrDefault>
-    <w:pPrDefault>
-      <w:pPr>
-        <w:spacing w:after="160" w:line="259" w:lineRule="auto"/>
-      </w:pPr>
-    </w:pPrDefault>
-  </w:docDefaults>
-  <w:latentStyles w:defLockedState="0" w:defUIPriority="99" w:defSemiHidden="0" w:defUnhideWhenUsed="0" w:defQFormat="0" w:count="371">
-    <w:lsdException w:name="Normal" w:uiPriority="0" w:qFormat="1"/>
-    <w:lsdException w:name="heading 1" w:uiPriority="9" w:qFormat="1"/>
-    <w:lsdException w:name="heading 2" w:semiHidden="1" w:uiPriority="9" w:unhideWhenUsed="1" w:qFormat="1"/>
-    <w:lsdException w:name="heading 3" w:semiHidden="1" w:uiPriority="9" w:unhideWhenUsed="1" w:qFormat="1"/>
-    <w:lsdException w:name="heading 4" w:semiHidden="1" w:uiPriority="9" w:unhideWhenUsed="1" w:qFormat="1"/>
-    <w:lsdException w:name="heading 5" w:semiHidden="1" w:uiPriority="9" w:unhideWhenUsed="1" w:qFormat="1"/>
-    <w:lsdException w:name="heading 6" w:semiHidden="1" w:uiPriority="9" w:unhideWhenUsed="1" w:qFormat="1"/>
-    <w:lsdException w:name="heading 7" w:semiHidden="1" w:uiPriority="9" w:unhideWhenUsed="1" w:qFormat="1"/>
-    <w:lsdException w:name="heading 8" w:semiHidden="1" w:uiPriority="9" w:unhideWhenUsed="1" w:qFormat="1"/>
-    <w:lsdException w:name="heading 9" w:semiHidden="1" w:uiPriority="9" w:unhideWhenUsed="1" w:qFormat="1"/>
-    <w:lsdException w:name="index 1" w:semiHidden="1" w:unhideWhenUsed="1"/>
-    <w:lsdException w:name="index 2" w:semiHidden="1" w:unhideWhenUsed="1"/>
-    <w:lsdException w:name="index 3" w:semiHidden="1" w:unhideWhenUsed="1"/>
-    <w:lsdException w:name="index 4" w:semiHidden="1" w:unhideWhenUsed="1"/>
-    <w:lsdException w:name="index 5" w:semiHidden="1" w:unhideWhenUsed="1"/>
-    <w:lsdException w:name="index 6" w:semiHidden="1" w:unhideWhenUsed="1"/>
-    <w:lsdException w:name="index 7" w:semiHidden="1" w:unhideWhenUsed="1"/>
-    <w:lsdException w:name="index 8" w:semiHidden="1" w:unhideWhenUsed="1"/>
-    <w:lsdException w:name="index 9" w:semiHidden="1" w:unhideWhenUsed="1"/>
-    <w:lsdException w:name="toc 1" w:semiHidden="1" w:uiPriority="39" w:unhideWhenUsed="1"/>
-    <w:lsdException w:name="toc 2" w:semiHidden="1" w:uiPriority="39" w:unhideWhenUsed="1"/>
-    <w:lsdException w:name="toc 3" w:semiHidden="1" w:uiPriority="39" w:unhideWhenUsed="1"/>
-    <w:lsdException w:name="toc 4" w:semiHidden="1" w:uiPriority="39" w:unhideWhenUsed="1"/>
-    <w:lsdException w:name="toc 5" w:semiHidden="1" w:uiPriority="39" w:unhideWhenUsed="1"/>
-    <w:lsdException w:name="toc 6" w:semiHidden="1" w:uiPriority="39" w:unhideWhenUsed="1"/>
-    <w:lsdException w:name="toc 7" w:semiHidden="1" w:uiPriority="39" w:unhideWhenUsed="1"/>
-    <w:lsdException w:name="toc 8" w:semiHidden="1" w:uiPriority="39" w:unhideWhenUsed="1"/>
-    <w:lsdException w:name="toc 9" w:semiHidden="1" w:uiPriority="39" w:unhideWhenUsed="1"/>
-    <w:lsdException w:name="Normal Indent" w:semiHidden="1" w:unhideWhenUsed="1"/>
-    <w:lsdException w:name="footnote text" w:semiHidden="1" w:unhideWhenUsed="1"/>
-    <w:lsdException w:name="annotation text" w:semiHidden="1" w:unhideWhenUsed="1"/>
-    <w:lsdException w:name="header" w:semiHidden="1" w:unhideWhenUsed="1"/>
-    <w:lsdException w:name="footer" w:semiHidden="1" w:unhideWhenUsed="1"/>
-    <w:lsdException w:name="index heading" w:semiHidden="1" w:unhideWhenUsed="1"/>
-    <w:lsdException w:name="caption" w:semiHidden="1" w:uiPriority="35" w:unhideWhenUsed="1" w:qFormat="1"/>
-    <w:lsdException w:name="table of figures" w:semiHidden="1" w:unhideWhenUsed="1"/>
-    <w:lsdException w:name="envelope address" w:semiHidden="1" w:unhideWhenUsed="1"/>
-    <w:lsdException w:name="envelope return" w:semiHidden="1" w:unhideWhenUsed="1"/>
-    <w:lsdException w:name="footnote reference" w:semiHidden="1" w:unhideWhenUsed="1"/>
-    <w:lsdException w:name="annotation reference" w:semiHidden="1" w:unhideWhenUsed="1"/>
-    <w:lsdException w:name="line number" w:semiHidden="1" w:unhideWhenUsed="1"/>
-    <w:lsdException w:name="page number" w:semiHidden="1" w:unhideWhenUsed="1"/>
-    <w:lsdException w:name="endnote reference" w:semiHidden="1" w:unhideWhenUsed="1"/>
-    <w:lsdException w:name="endnote text" w:semiHidden="1" w:unhideWhenUsed="1"/>
-    <w:lsdException w:name="table of authorities" w:semiHidden="1" w:unhideWhenUsed="1"/>
-    <w:lsdException w:name="macro" w:semiHidden="1" w:unhideWhenUsed="1"/>
-    <w:lsdException w:name="toa heading" w:semiHidden="1" w:unhideWhenUsed="1"/>
-    <w:lsdException w:name="List" w:semiHidden="1" w:unhideWhenUsed="1"/>
-    <w:lsdException w:name="List Bullet" w:semiHidden="1" w:unhideWhenUsed="1"/>
-    <w:lsdException w:name="List Number" w:semiHidden="1" w:unhideWhenUsed="1"/>
-    <w:lsdException w:name="List 2" w:semiHidden="1" w:unhideWhenUsed="1"/>
-    <w:lsdException w:name="List 3" w:semiHidden="1" w:unhideWhenUsed="1"/>
-    <w:lsdException w:name="List 4" w:semiHidden="1" w:unhideWhenUsed="1"/>
-    <w:lsdException w:name="List 5" w:semiHidden="1" w:unhideWhenUsed="1"/>
-    <w:lsdException w:name="List Bullet 2" w:semiHidden="1" w:unhideWhenUsed="1"/>
-    <w:lsdException w:name="List Bullet 3" w:semiHidden="1" w:unhideWhenUsed="1"/>
-    <w:lsdException w:name="List Bullet 4" w:semiHidden="1" w:unhideWhenUsed="1"/>
-    <w:lsdException w:name="List Bullet 5" w:semiHidden="1" w:unhideWhenUsed="1"/>
-    <w:lsdException w:name="List Number 2" w:semiHidden="1" w:unhideWhenUsed="1"/>
-    <w:lsdException w:name="List Number 3" w:semiHidden="1" w:unhideWhenUsed="1"/>
-    <w:lsdException w:name="List Number 4" w:semiHidden="1" w:unhideWhenUsed="1"/>
-    <w:lsdException w:name="List Number 5" w:semiHidden="1" w:unhideWhenUsed="1"/>
-    <w:lsdException w:name="Title" w:uiPriority="10" w:qFormat="1"/>
-    <w:lsdException w:name="Closing" w:semiHidden="1" w:unhideWhenUsed="1"/>
-    <w:lsdException w:name="Signature" w:semiHidden="1" w:unhideWhenUsed="1"/>
-    <w:lsdException w:name="Default Paragraph Font" w:semiHidden="1" w:uiPriority="1" w:unhideWhenUsed="1"/>
-    <w:lsdException w:name="Body Text" w:semiHidden="1" w:unhideWhenUsed="1"/>
-    <w:lsdException w:name="Body Text Indent" w:semiHidden="1" w:unhideWhenUsed="1"/>
-    <w:lsdException w:name="List Continue" w:semiHidden="1" w:unhideWhenUsed="1"/>
-    <w:lsdException w:name="List Continue 2" w:semiHidden="1" w:unhideWhenUsed="1"/>
-    <w:lsdException w:name="List Continue 3" w:semiHidden="1" w:unhideWhenUsed="1"/>
-    <w:lsdException w:name="List Continue 4" w:semiHidden="1" w:unhideWhenUsed="1"/>
-    <w:lsdException w:name="List Continue 5" w:semiHidden="1" w:unhideWhenUsed="1"/>
-    <w:lsdException w:name="Message Header" w:semiHidden="1" w:unhideWhenUsed="1"/>
-    <w:lsdException w:name="Subtitle" w:uiPriority="11" w:qFormat="1"/>
-    <w:lsdException w:name="Salutation" w:semiHidden="1" w:unhideWhenUsed="1"/>
-    <w:lsdException w:name="Date" w:semiHidden="1" w:unhideWhenUsed="1"/>
-    <w:lsdException w:name="Body Text First Indent" w:semiHidden="1" w:unhideWhenUsed="1"/>
-    <w:lsdException w:name="Body Text First Indent 2" w:semiHidden="1" w:unhideWhenUsed="1"/>
-    <w:lsdException w:name="Note Heading" w:semiHidden="1" w:unhideWhenUsed="1"/>
-    <w:lsdException w:name="Body Text 2" w:semiHidden="1" w:unhideWhenUsed="1"/>
-    <w:lsdException w:name="Body Text 3" w:semiHidden="1" w:unhideWhenUsed="1"/>
-    <w:lsdException w:name="Body Text Indent 2" w:semiHidden="1" w:unhideWhenUsed="1"/>
-    <w:lsdException w:name="Body Text Indent 3" w:semiHidden="1" w:unhideWhenUsed="1"/>
-    <w:lsdException w:name="Block Text" w:semiHidden="1" w:unhideWhenUsed="1"/>
-    <w:lsdException w:name="Hyperlink" w:semiHidden="1" w:unhideWhenUsed="1"/>
-    <w:lsdException w:name="FollowedHyperlink" w:semiHidden="1" w:unhideWhenUsed="1"/>
-    <w:lsdException w:name="Strong" w:uiPriority="22" w:qFormat="1"/>
-    <w:lsdException w:name="Emphasis" w:uiPriority="20" w:qFormat="1"/>
-    <w:lsdException w:name="Document Map" w:semiHidden="1" w:unhideWhenUsed="1"/>
-    <w:lsdException w:name="Plain Text" w:semiHidden="1" w:unhideWhenUsed="1"/>
-    <w:lsdException w:name="E-mail Signature" w:semiHidden="1" w:unhideWhenUsed="1"/>
-    <w:lsdException w:name="HTML Top of Form" w:semiHidden="1" w:unhideWhenUsed="1"/>
-    <w:lsdException w:name="HTML Bottom of Form" w:semiHidden="1" w:unhideWhenUsed="1"/>
-    <w:lsdException w:name="Normal (Web)" w:semiHidden="1" w:unhideWhenUsed="1"/>
-    <w:lsdException w:name="HTML Acronym" w:semiHidden="1" w:unhideWhenUsed="1"/>
-    <w:lsdException w:name="HTML Address" w:semiHidden="1" w:unhideWhenUsed="1"/>
-    <w:lsdException w:name="HTML Cite" w:semiHidden="1" w:unhideWhenUsed="1"/>
-    <w:lsdException w:name="HTML Code" w:semiHidden="1" w:unhideWhenUsed="1"/>
-    <w:lsdException w:name="HTML Definition" w:semiHidden="1" w:unhideWhenUsed="1"/>
-    <w:lsdException w:name="HTML Keyboard" w:semiHidden="1" w:unhideWhenUsed="1"/>
-    <w:lsdException w:name="HTML Preformatted" w:semiHidden="1" w:unhideWhenUsed="1"/>
-    <w:lsdException w:name="HTML Sample" w:semiHidden="1" w:unhideWhenUsed="1"/>
-    <w:lsdException w:name="HTML Typewriter" w:semiHidden="1" w:unhideWhenUsed="1"/>
-    <w:lsdException w:name="HTML Variable" w:semiHidden="1" w:unhideWhenUsed="1"/>
-    <w:lsdException w:name="Normal Table" w:semiHidden="1" w:unhideWhenUsed="1"/>
-    <w:lsdException w:name="annotation subject" w:semiHidden="1" w:unhideWhenUsed="1"/>
-    <w:lsdException w:name="No List" w:semiHidden="1" w:unhideWhenUsed="1"/>
-    <w:lsdException w:name="Outline List 1" w:semiHidden="1" w:unhideWhenUsed="1"/>
-    <w:lsdException w:name="Outline List 2" w:semiHidden="1" w:unhideWhenUsed="1"/>
-    <w:lsdException w:name="Outline List 3" w:semiHidden="1" w:unhideWhenUsed="1"/>
-    <w:lsdException w:name="Table Simple 1" w:semiHidden="1" w:unhideWhenUsed="1"/>
-    <w:lsdException w:name="Table Simple 2" w:semiHidden="1" w:unhideWhenUsed="1"/>
-    <w:lsdException w:name="Table Simple 3" w:semiHidden="1" w:unhideWhenUsed="1"/>
-    <w:lsdException w:name="Table Classic 1" w:semiHidden="1" w:unhideWhenUsed="1"/>
-    <w:lsdException w:name="Table Classic 2" w:semiHidden="1" w:unhideWhenUsed="1"/>
-    <w:lsdException w:name="Table Classic 3" w:semiHidden="1" w:unhideWhenUsed="1"/>
-    <w:lsdException w:name="Table Classic 4" w:semiHidden="1" w:unhideWhenUsed="1"/>
-    <w:lsdException w:name="Table Colorful 1" w:semiHidden="1" w:unhideWhenUsed="1"/>
-    <w:lsdException w:name="Table Colorful 2" w:semiHidden="1" w:unhideWhenUsed="1"/>
-    <w:lsdException w:name="Table Colorful 3" w:semiHidden="1" w:unhideWhenUsed="1"/>
-    <w:lsdException w:name="Table Columns 1" w:semiHidden="1" w:unhideWhenUsed="1"/>
-    <w:lsdException w:name="Table Columns 2" w:semiHidden="1" w:unhideWhenUsed="1"/>
-    <w:lsdException w:name="Table Columns 3" w:semiHidden="1" w:unhideWhenUsed="1"/>
-    <w:lsdException w:name="Table Columns 4" w:semiHidden="1" w:unhideWhenUsed="1"/>
-    <w:lsdException w:name="Table Columns 5" w:semiHidden="1" w:unhideWhenUsed="1"/>
-    <w:lsdException w:name="Table Grid 1" w:semiHidden="1" w:unhideWhenUsed="1"/>
-    <w:lsdException w:name="Table Grid 2" w:semiHidden="1" w:unhideWhenUsed="1"/>
-    <w:lsdException w:name="Table Grid 3" w:semiHidden="1" w:unhideWhenUsed="1"/>
-    <w:lsdException w:name="Table Grid 4" w:semiHidden="1" w:unhideWhenUsed="1"/>
-    <w:lsdException w:name="Table Grid 5" w:semiHidden="1" w:unhideWhenUsed="1"/>
-    <w:lsdException w:name="Table Grid 6" w:semiHidden="1" w:unhideWhenUsed="1"/>
-    <w:lsdException w:name="Table Grid 7" w:semiHidden="1" w:unhideWhenUsed="1"/>
-    <w:lsdException w:name="Table Grid 8" w:semiHidden="1" w:unhideWhenUsed="1"/>
-    <w:lsdException w:name="Table List 1" w:semiHidden="1" w:unhideWhenUsed="1"/>
-    <w:lsdException w:name="Table List 2" w:semiHidden="1" w:unhideWhenUsed="1"/>
-    <w:lsdException w:name="Table List 3" w:semiHidden="1" w:unhideWhenUsed="1"/>
-    <w:lsdException w:name="Table List 4" w:semiHidden="1" w:unhideWhenUsed="1"/>
-    <w:lsdException w:name="Table List 5" w:semiHidden="1" w:unhideWhenUsed="1"/>
-    <w:lsdException w:name="Table List 6" w:semiHidden="1" w:unhideWhenUsed="1"/>
-    <w:lsdException w:name="Table List 7" w:semiHidden="1" w:unhideWhenUsed="1"/>
-    <w:lsdException w:name="Table List 8" w:semiHidden="1" w:unhideWhenUsed="1"/>
-    <w:lsdException w:name="Table 3D effects 1" w:semiHidden="1" w:unhideWhenUsed="1"/>
-    <w:lsdException w:name="Table 3D effects 2" w:semiHidden="1" w:unhideWhenUsed="1"/>
-    <w:lsdException w:name="Table 3D effects 3" w:semiHidden="1" w:unhideWhenUsed="1"/>
-    <w:lsdException w:name="Table Contemporary" w:semiHidden="1" w:unhideWhenUsed="1"/>
-    <w:lsdException w:name="Table Elegant" w:semiHidden="1" w:unhideWhenUsed="1"/>
-    <w:lsdException w:name="Table Professional" w:semiHidden="1" w:unhideWhenUsed="1"/>
-    <w:lsdException w:name="Table Subtle 1" w:semiHidden="1" w:unhideWhenUsed="1"/>
-    <w:lsdException w:name="Table Subtle 2" w:semiHidden="1" w:unhideWhenUsed="1"/>
-    <w:lsdException w:name="Table Web 1" w:semiHidden="1" w:unhideWhenUsed="1"/>
-    <w:lsdException w:name="Table Web 2" w:semiHidden="1" w:unhideWhenUsed="1"/>
-    <w:lsdException w:name="Table Web 3" w:semiHidden="1" w:unhideWhenUsed="1"/>
-    <w:lsdException w:name="Balloon Text" w:semiHidden="1" w:unhideWhenUsed="1"/>
-    <w:lsdException w:name="Table Grid" w:uiPriority="39"/>
-    <w:lsdException w:name="Table Theme" w:semiHidden="1" w:unhideWhenUsed="1"/>
-    <w:lsdException w:name="Placeholder Text" w:semiHidden="1"/>
-    <w:lsdException w:name="No Spacing" w:uiPriority="1" w:qFormat="1"/>
-    <w:lsdException w:name="Light Shading" w:uiPriority="60"/>
-    <w:lsdException w:name="Light List" w:uiPriority="61"/>
-    <w:lsdException w:name="Light Grid" w:uiPriority="62"/>
-    <w:lsdException w:name="Medium Shading 1" w:uiPriority="63"/>
-    <w:lsdException w:name="Medium Shading 2" w:uiPriority="64"/>
-    <w:lsdException w:name="Medium List 1" w:uiPriority="65"/>
-    <w:lsdException w:name="Medium List 2" w:uiPriority="66"/>
-    <w:lsdException w:name="Medium Grid 1" w:uiPriority="67"/>
-    <w:lsdException w:name="Medium Grid 2" w:uiPriority="68"/>
-    <w:lsdException w:name="Medium Grid 3" w:uiPriority="69"/>
-    <w:lsdException w:name="Dark List" w:uiPriority="70"/>
-    <w:lsdException w:name="Colorful Shading" w:uiPriority="71"/>
-    <w:lsdException w:name="Colorful List" w:uiPriority="72"/>
-    <w:lsdException w:name="Colorful Grid" w:uiPriority="73"/>
-    <w:lsdException w:name="Light Shading Accent 1" w:uiPriority="60"/>
-    <w:lsdException w:name="Light List Accent 1" w:uiPriority="61"/>
-    <w:lsdException w:name="Light Grid Accent 1" w:uiPriority="62"/>
-    <w:lsdException w:name="Medium Shading 1 Accent 1" w:uiPriority="63"/>
-    <w:lsdException w:name="Medium Shading 2 Accent 1" w:uiPriority="64"/>
-    <w:lsdException w:name="Medium List 1 Accent 1" w:uiPriority="65"/>
-    <w:lsdException w:name="Revision" w:semiHidden="1"/>
-    <w:lsdException w:name="List Paragraph" w:uiPriority="34" w:qFormat="1"/>
-    <w:lsdException w:name="Quote" w:uiPriority="29" w:qFormat="1"/>
-    <w:lsdException w:name="Intense Quote" w:uiPriority="30" w:qFormat="1"/>
-    <w:lsdException w:name="Medium List 2 Accent 1" w:uiPriority="66"/>
-    <w:lsdException w:name="Medium Grid 1 Accent 1" w:uiPriority="67"/>
-    <w:lsdException w:name="Medium Grid 2 Accent 1" w:uiPriority="68"/>
-    <w:lsdException w:name="Medium Grid 3 Accent 1" w:uiPriority="69"/>
-    <w:lsdException w:name="Dark List Accent 1" w:uiPriority="70"/>
-    <w:lsdException w:name="Colorful Shading Accent 1" w:uiPriority="71"/>
-    <w:lsdException w:name="Colorful List Accent 1" w:uiPriority="72"/>
-    <w:lsdException w:name="Colorful Grid Accent 1" w:uiPriority="73"/>
-    <w:lsdException w:name="Light Shading Accent 2" w:uiPriority="60"/>
-    <w:lsdException w:name="Light List Accent 2" w:uiPriority="61"/>
-    <w:lsdException w:name="Light Grid Accent 2" w:uiPriority="62"/>
-    <w:lsdException w:name="Medium Shading 1 Accent 2" w:uiPriority="63"/>
-    <w:lsdException w:name="Medium Shading 2 Accent 2" w:uiPriority="64"/>
-    <w:lsdException w:name="Medium List 1 Accent 2" w:uiPriority="65"/>
-    <w:lsdException w:name="Medium List 2 Accent 2" w:uiPriority="66"/>
-    <w:lsdException w:name="Medium Grid 1 Accent 2" w:uiPriority="67"/>
-    <w:lsdException w:name="Medium Grid 2 Accent 2" w:uiPriority="68"/>
-    <w:lsdException w:name="Medium Grid 3 Accent 2" w:uiPriority="69"/>
-    <w:lsdException w:name="Dark List Accent 2" w:uiPriority="70"/>
-    <w:lsdException w:name="Colorful Shading Accent 2" w:uiPriority="71"/>
-    <w:lsdException w:name="Colorful List Accent 2" w:uiPriority="72"/>
-    <w:lsdException w:name="Colorful Grid Accent 2" w:uiPriority="73"/>
-    <w:lsdException w:name="Light Shading Accent 3" w:uiPriority="60"/>
-    <w:lsdException w:name="Light List Accent 3" w:uiPriority="61"/>
-    <w:lsdException w:name="Light Grid Accent 3" w:uiPriority="62"/>
-    <w:lsdException w:name="Medium Shading 1 Accent 3" w:uiPriority="63"/>
-    <w:lsdException w:name="Medium Shading 2 Accent 3" w:uiPriority="64"/>
-    <w:lsdException w:name="Medium List 1 Accent 3" w:uiPriority="65"/>
-    <w:lsdException w:name="Medium List 2 Accent 3" w:uiPriority="66"/>
-    <w:lsdException w:name="Medium Grid 1 Accent 3" w:uiPriority="67"/>
-    <w:lsdException w:name="Medium Grid 2 Accent 3" w:uiPriority="68"/>
-    <w:lsdException w:name="Medium Grid 3 Accent 3" w:uiPriority="69"/>
-    <w:lsdException w:name="Dark List Accent 3" w:uiPriority="70"/>
-    <w:lsdException w:name="Colorful Shading Accent 3" w:uiPriority="71"/>
-    <w:lsdException w:name="Colorful List Accent 3" w:uiPriority="72"/>
-    <w:lsdException w:name="Colorful Grid Accent 3" w:uiPriority="73"/>
-    <w:lsdException w:name="Light Shading Accent 4" w:uiPriority="60"/>
-    <w:lsdException w:name="Light List Accent 4" w:uiPriority="61"/>
-    <w:lsdException w:name="Light Grid Accent 4" w:uiPriority="62"/>
-    <w:lsdException w:name="Medium Shading 1 Accent 4" w:uiPriority="63"/>
-    <w:lsdException w:name="Medium Shading 2 Accent 4" w:uiPriority="64"/>
-    <w:lsdException w:name="Medium List 1 Accent 4" w:uiPriority="65"/>
-    <w:lsdException w:name="Medium List 2 Accent 4" w:uiPriority="66"/>
-    <w:lsdException w:name="Medium Grid 1 Accent 4" w:uiPriority="67"/>
-    <w:lsdException w:name="Medium Grid 2 Accent 4" w:uiPriority="68"/>
-    <w:lsdException w:name="Medium Grid 3 Accent 4" w:uiPriority="69"/>
-    <w:lsdException w:name="Dark List Accent 4" w:uiPriority="70"/>
-    <w:lsdException w:name="Colorful Shading Accent 4" w:uiPriority="71"/>
-    <w:lsdException w:name="Colorful List Accent 4" w:uiPriority="72"/>
-    <w:lsdException w:name="Colorful Grid Accent 4" w:uiPriority="73"/>
-    <w:lsdException w:name="Light Shading Accent 5" w:uiPriority="60"/>
-    <w:lsdException w:name="Light List Accent 5" w:uiPriority="61"/>
-    <w:lsdException w:name="Light Grid Accent 5" w:uiPriority="62"/>
-    <w:lsdException w:name="Medium Shading 1 Accent 5" w:uiPriority="63"/>
-    <w:lsdException w:name="Medium Shading 2 Accent 5" w:uiPriority="64"/>
-    <w:lsdException w:name="Medium List 1 Accent 5" w:uiPriority="65"/>
-    <w:lsdException w:name="Medium List 2 Accent 5" w:uiPriority="66"/>
-    <w:lsdException w:name="Medium Grid 1 Accent 5" w:uiPriority="67"/>
-    <w:lsdException w:name="Medium Grid 2 Accent 5" w:uiPriority="68"/>
-    <w:lsdException w:name="Medium Grid 3 Accent 5" w:uiPriority="69"/>
-    <w:lsdException w:name="Dark List Accent 5" w:uiPriority="70"/>
-    <w:lsdException w:name="Colorful Shading Accent 5" w:uiPriority="71"/>
-    <w:lsdException w:name="Colorful List Accent 5" w:uiPriority="72"/>
-    <w:lsdException w:name="Colorful Grid Accent 5" w:uiPriority="73"/>
-    <w:lsdException w:name="Light Shading Accent 6" w:uiPriority="60"/>
-    <w:lsdException w:name="Light List Accent 6" w:uiPriority="61"/>
-    <w:lsdException w:name="Light Grid Accent 6" w:uiPriority="62"/>
-    <w:lsdException w:name="Medium Shading 1 Accent 6" w:uiPriority="63"/>
-    <w:lsdException w:name="Medium Shading 2 Accent 6" w:uiPriority="64"/>
-    <w:lsdException w:name="Medium List 1 Accent 6" w:uiPriority="65"/>
-    <w:lsdException w:name="Medium List 2 Accent 6" w:uiPriority="66"/>
-    <w:lsdException w:name="Medium Grid 1 Accent 6" w:uiPriority="67"/>
-    <w:lsdException w:name="Medium Grid 2 Accent 6" w:uiPriority="68"/>
-    <w:lsdException w:name="Medium Grid 3 Accent 6" w:uiPriority="69"/>
-    <w:lsdException w:name="Dark List Accent 6" w:uiPriority="70"/>
-    <w:lsdException w:name="Colorful Shading Accent 6" w:uiPriority="71"/>
-    <w:lsdException w:name="Colorful List Accent 6" w:uiPriority="72"/>
-    <w:lsdException w:name="Colorful Grid Accent 6" w:uiPriority="73"/>
-    <w:lsdException w:name="Subtle Emphasis" w:uiPriority="19" w:qFormat="1"/>
-    <w:lsdException w:name="Intense Emphasis" w:uiPriority="21" w:qFormat="1"/>
-    <w:lsdException w:name="Subtle Reference" w:uiPriority="31" w:qFormat="1"/>
-    <w:lsdException w:name="Intense Reference" w:uiPriority="32" w:qFormat="1"/>
-    <w:lsdException w:name="Book Title" w:uiPriority="33" w:qFormat="1"/>
-    <w:lsdException w:name="Bibliography" w:semiHidden="1" w:uiPriority="37" w:unhideWhenUsed="1"/>
-    <w:lsdException w:name="TOC Heading" w:semiHidden="1" w:uiPriority="39" w:unhideWhenUsed="1" w:qFormat="1"/>
-    <w:lsdException w:name="Plain Table 1" w:uiPriority="41"/>
-    <w:lsdException w:name="Plain Table 2" w:uiPriority="42"/>
-    <w:lsdException w:name="Plain Table 3" w:uiPriority="43"/>
-    <w:lsdException w:name="Plain Table 4" w:uiPriority="44"/>
-    <w:lsdException w:name="Plain Table 5" w:uiPriority="45"/>
-    <w:lsdException w:name="Grid Table Light" w:uiPriority="40"/>
-    <w:lsdException w:name="Grid Table 1 Light" w:uiPriority="46"/>
-    <w:lsdException w:name="Grid Table 2" w:uiPriority="47"/>
-    <w:lsdException w:name="Grid Table 3" w:uiPriority="48"/>
-    <w:lsdException w:name="Grid Table 4" w:uiPriority="49"/>
-    <w:lsdException w:name="Grid Table 5 Dark" w:uiPriority="50"/>
-    <w:lsdException w:name="Grid Table 6 Colorful" w:uiPriority="51"/>
-    <w:lsdException w:name="Grid Table 7 Colorful" w:uiPriority="52"/>
-    <w:lsdException w:name="Grid Table 1 Light Accent 1" w:uiPriority="46"/>
-    <w:lsdException w:name="Grid Table 2 Accent 1" w:uiPriority="47"/>
-    <w:lsdException w:name="Grid Table 3 Accent 1" w:uiPriority="48"/>
-    <w:lsdException w:name="Grid Table 4 Accent 1" w:uiPriority="49"/>
-    <w:lsdException w:name="Grid Table 5 Dark Accent 1" w:uiPriority="50"/>
-    <w:lsdException w:name="Grid Table 6 Colorful Accent 1" w:uiPriority="51"/>
-    <w:lsdException w:name="Grid Table 7 Colorful Accent 1" w:uiPriority="52"/>
-    <w:lsdException w:name="Grid Table 1 Light Accent 2" w:uiPriority="46"/>
-    <w:lsdException w:name="Grid Table 2 Accent 2" w:uiPriority="47"/>
-    <w:lsdException w:name="Grid Table 3 Accent 2" w:uiPriority="48"/>
-    <w:lsdException w:name="Grid Table 4 Accent 2" w:uiPriority="49"/>
-    <w:lsdException w:name="Grid Table 5 Dark Accent 2" w:uiPriority="50"/>
-    <w:lsdException w:name="Grid Table 6 Colorful Accent 2" w:uiPriority="51"/>
-    <w:lsdException w:name="Grid Table 7 Colorful Accent 2" w:uiPriority="52"/>
-    <w:lsdException w:name="Grid Table 1 Light Accent 3" w:uiPriority="46"/>
-    <w:lsdException w:name="Grid Table 2 Accent 3" w:uiPriority="47"/>
-    <w:lsdException w:name="Grid Table 3 Accent 3" w:uiPriority="48"/>
-    <w:lsdException w:name="Grid Table 4 Accent 3" w:uiPriority="49"/>
-    <w:lsdException w:name="Grid Table 5 Dark Accent 3" w:uiPriority="50"/>
-    <w:lsdException w:name="Grid Table 6 Colorful Accent 3" w:uiPriority="51"/>
-    <w:lsdException w:name="Grid Table 7 Colorful Accent 3" w:uiPriority="52"/>
-    <w:lsdException w:name="Grid Table 1 Light Accent 4" w:uiPriority="46"/>
-    <w:lsdException w:name="Grid Table 2 Accent 4" w:uiPriority="47"/>
-    <w:lsdException w:name="Grid Table 3 Accent 4" w:uiPriority="48"/>
-    <w:lsdException w:name="Grid Table 4 Accent 4" w:uiPriority="49"/>
-    <w:lsdException w:name="Grid Table 5 Dark Accent 4" w:uiPriority="50"/>
-    <w:lsdException w:name="Grid Table 6 Colorful Accent 4" w:uiPriority="51"/>
-    <w:lsdException w:name="Grid Table 7 Colorful Accent 4" w:uiPriority="52"/>
-    <w:lsdException w:name="Grid Table 1 Light Accent 5" w:uiPriority="46"/>
-    <w:lsdException w:name="Grid Table 2 Accent 5" w:uiPriority="47"/>
-    <w:lsdException w:name="Grid Table 3 Accent 5" w:uiPriority="48"/>
-    <w:lsdException w:name="Grid Table 4 Accent 5" w:uiPriority="49"/>
-    <w:lsdException w:name="Grid Table 5 Dark Accent 5" w:uiPriority="50"/>
-    <w:lsdException w:name="Grid Table 6 Colorful Accent 5" w:uiPriority="51"/>
-    <w:lsdException w:name="Grid Table 7 Colorful Accent 5" w:uiPriority="52"/>
-    <w:lsdException w:name="Grid Table 1 Light Accent 6" w:uiPriority="46"/>
-    <w:lsdException w:name="Grid Table 2 Accent 6" w:uiPriority="47"/>
-    <w:lsdException w:name="Grid Table 3 Accent 6" w:uiPriority="48"/>
-    <w:lsdException w:name="Grid Table 4 Accent 6" w:uiPriority="49"/>
-    <w:lsdException w:name="Grid Table 5 Dark Accent 6" w:uiPriority="50"/>
-    <w:lsdException w:name="Grid Table 6 Colorful Accent 6" w:uiPriority="51"/>
-    <w:lsdException w:name="Grid Table 7 Colorful Accent 6" w:uiPriority="52"/>
-    <w:lsdException w:name="List Table 1 Light" w:uiPriority="46"/>
-    <w:lsdException w:name="List Table 2" w:uiPriority="47"/>
-    <w:lsdException w:name="List Table 3" w:uiPriority="48"/>
-    <w:lsdException w:name="List Table 4" w:uiPriority="49"/>
-    <w:lsdException w:name="List Table 5 Dark" w:uiPriority="50"/>
-    <w:lsdException w:name="List Table 6 Colorful" w:uiPriority="51"/>
-    <w:lsdException w:name="List Table 7 Colorful" w:uiPriority="52"/>
-    <w:lsdException w:name="List Table 1 Light Accent 1" w:uiPriority="46"/>
-    <w:lsdException w:name="List Table 2 Accent 1" w:uiPriority="47"/>
-    <w:lsdException w:name="List Table 3 Accent 1" w:uiPriority="48"/>
-    <w:lsdException w:name="List Table 4 Accent 1" w:uiPriority="49"/>
-    <w:lsdException w:name="List Table 5 Dark Accent 1" w:uiPriority="50"/>
-    <w:lsdException w:name="List Table 6 Colorful Accent 1" w:uiPriority="51"/>
-    <w:lsdException w:name="List Table 7 Colorful Accent 1" w:uiPriority="52"/>
-    <w:lsdException w:name="List Table 1 Light Accent 2" w:uiPriority="46"/>
-    <w:lsdException w:name="List Table 2 Accent 2" w:uiPriority="47"/>
-    <w:lsdException w:name="List Table 3 Accent 2" w:uiPriority="48"/>
-    <w:lsdException w:name="List Table 4 Accent 2" w:uiPriority="49"/>
-    <w:lsdException w:name="List Table 5 Dark Accent 2" w:uiPriority="50"/>
-    <w:lsdException w:name="List Table 6 Colorful Accent 2" w:uiPriority="51"/>
-    <w:lsdException w:name="List Table 7 Colorful Accent 2" w:uiPriority="52"/>
-    <w:lsdException w:name="List Table 1 Light Accent 3" w:uiPriority="46"/>
-    <w:lsdException w:name="List Table 2 Accent 3" w:uiPriority="47"/>
-    <w:lsdException w:name="List Table 3 Accent 3" w:uiPriority="48"/>
-    <w:lsdException w:name="List Table 4 Accent 3" w:uiPriority="49"/>
-    <w:lsdException w:name="List Table 5 Dark Accent 3" w:uiPriority="50"/>
-    <w:lsdException w:name="List Table 6 Colorful Accent 3" w:uiPriority="51"/>
-    <w:lsdException w:name="List Table 7 Colorful Accent 3" w:uiPriority="52"/>
-    <w:lsdException w:name="List Table 1 Light Accent 4" w:uiPriority="46"/>
-    <w:lsdException w:name="List Table 2 Accent 4" w:uiPriority="47"/>
-    <w:lsdException w:name="List Table 3 Accent 4" w:uiPriority="48"/>
-    <w:lsdException w:name="List Table 4 Accent 4" w:uiPriority="49"/>
-    <w:lsdException w:name="List Table 5 Dark Accent 4" w:uiPriority="50"/>
-    <w:lsdException w:name="List Table 6 Colorful Accent 4" w:uiPriority="51"/>
-    <w:lsdException w:name="List Table 7 Colorful Accent 4" w:uiPriority="52"/>
-    <w:lsdException w:name="List Table 1 Light Accent 5" w:uiPriority="46"/>
-    <w:lsdException w:name="List Table 2 Accent 5" w:uiPriority="47"/>
-    <w:lsdException w:name="List Table 3 Accent 5" w:uiPriority="48"/>
-    <w:lsdException w:name="List Table 4 Accent 5" w:uiPriority="49"/>
-    <w:lsdException w:name="List Table 5 Dark Accent 5" w:uiPriority="50"/>
-    <w:lsdException w:name="List Table 6 Colorful Accent 5" w:uiPriority="51"/>
-    <w:lsdException w:name="List Table 7 Colorful Accent 5" w:uiPriority="52"/>
-    <w:lsdException w:name="List Table 1 Light Accent 6" w:uiPriority="46"/>
-    <w:lsdException w:name="List Table 2 Accent 6" w:uiPriority="47"/>
-    <w:lsdException w:name="List Table 3 Accent 6" w:uiPriority="48"/>
-    <w:lsdException w:name="List Table 4 Accent 6" w:uiPriority="49"/>
-    <w:lsdException w:name="List Table 5 Dark Accent 6" w:uiPriority="50"/>
-    <w:lsdException w:name="List Table 6 Colorful Accent 6" w:uiPriority="51"/>
-    <w:lsdException w:name="List Table 7 Colorful Accent 6" w:uiPriority="52"/>
-  </w:latentStyles>
-  <w:style w:type="paragraph" w:default="1" w:styleId="Normal">
-    <w:name w:val="Normal"/>
-    <w:qFormat/>
-  </w:style>
-  <w:style w:type="character" w:default="1" w:styleId="Fuentedeprrafopredeter">
-    <w:name w:val="Default Paragraph Font"/>
-    <w:uiPriority w:val="1"/>
-    <w:semiHidden/>
-    <w:unhideWhenUsed/>
-  </w:style>
-  <w:style w:type="table" w:default="1" w:styleId="Tablanormal">
-    <w:name w:val="Normal Table"/>
-    <w:uiPriority w:val="99"/>
-    <w:semiHidden/>
-    <w:unhideWhenUsed/>
-    <w:tblPr>
-      <w:tblInd w:w="0" w:type="dxa"/>
-      <w:tblCellMar>
-        <w:top w:w="0" w:type="dxa"/>
-        <w:left w:w="108" w:type="dxa"/>
-        <w:bottom w:w="0" w:type="dxa"/>
-        <w:right w:w="108" w:type="dxa"/>
-      </w:tblCellMar>
-    </w:tblPr>
-  </w:style>
-  <w:style w:type="numbering" w:default="1" w:styleId="Sinlista">
-    <w:name w:val="No List"/>
-    <w:uiPriority w:val="99"/>
-    <w:semiHidden/>
-    <w:unhideWhenUsed/>
-  </w:style>
-  <w:style w:type="paragraph" w:customStyle="1" w:styleId="E03D66D7C2A2449FA4C4AC1D4BCE3B16">
-    <w:name w:val="E03D66D7C2A2449FA4C4AC1D4BCE3B16"/>
-    <w:rsid w:val="002E6EC2"/>
-  </w:style>
-</w:styles>
-</file>
-
-<file path=word/glossary/webSettings.xml><?xml version="1.0" encoding="utf-8"?>
-<w:webSettings xmlns:mc="http://schemas.openxmlformats.org/markup-compatibility/2006" xmlns:r="http://schemas.openxmlformats.org/officeDocument/2006/relationships" xmlns:w="http://schemas.openxmlformats.org/wordprocessingml/2006/main" xmlns:w14="http://schemas.microsoft.com/office/word/2010/wordml" xmlns:w15="http://schemas.microsoft.com/office/word/2012/wordml" xmlns:w16se="http://schemas.microsoft.com/office/word/2015/wordml/symex" mc:Ignorable="w14 w15 w16se">
-  <w:optimizeForBrowser/>
-  <w:allowPNG/>
-</w:webSettings>
-</file>
-
 <file path=word/theme/theme1.xml><?xml version="1.0" encoding="utf-8"?>
 <a:theme xmlns:a="http://schemas.openxmlformats.org/drawingml/2006/main" name="Tema de Office">
   <a:themeElements>
@@ -15553,7 +15911,7 @@
 </file>
 
 <file path=customXml/itemProps1.xml><?xml version="1.0" encoding="utf-8"?>
-<ds:datastoreItem xmlns:ds="http://schemas.openxmlformats.org/officeDocument/2006/customXml" ds:itemID="{C6492614-5580-4AAB-82DA-985F2DB0393E}">
+<ds:datastoreItem xmlns:ds="http://schemas.openxmlformats.org/officeDocument/2006/customXml" ds:itemID="{73155C39-376A-4E41-9487-A49857FAB0B1}">
   <ds:schemaRefs>
     <ds:schemaRef ds:uri="http://schemas.openxmlformats.org/officeDocument/2006/bibliography"/>
   </ds:schemaRefs>

</xml_diff>